<commit_message>
scalability, query lang & tests
</commit_message>
<xml_diff>
--- a/Paper.docx
+++ b/Paper.docx
@@ -4,390 +4,121 @@
   <w:body>
     <w:p>
       <w:pPr>
-        <w:spacing w:line="360" w:lineRule="auto"/>
-        <w:rPr>
-          <w:lang w:val="nl-NL"/>
-        </w:rPr>
-      </w:pPr>
-      <w:proofErr w:type="spellStart"/>
-      <w:r>
-        <w:rPr>
-          <w:lang w:val="nl-NL"/>
-        </w:rPr>
-        <w:t>MongoDB</w:t>
-      </w:r>
-      <w:proofErr w:type="spellEnd"/>
-      <w:r>
-        <w:rPr>
-          <w:lang w:val="nl-NL"/>
-        </w:rPr>
-        <w:t xml:space="preserve"> </w:t>
-      </w:r>
-      <w:proofErr w:type="spellStart"/>
-      <w:r>
-        <w:rPr>
-          <w:lang w:val="nl-NL"/>
-        </w:rPr>
-        <w:t>vs</w:t>
-      </w:r>
-      <w:proofErr w:type="spellEnd"/>
-      <w:r>
-        <w:rPr>
-          <w:lang w:val="nl-NL"/>
-        </w:rPr>
-        <w:t xml:space="preserve"> </w:t>
-      </w:r>
-      <w:proofErr w:type="spellStart"/>
+        <w:pStyle w:val="Heading1"/>
+        <w:spacing w:line="360" w:lineRule="auto"/>
+        <w:rPr>
+          <w:lang w:val="nl-NL"/>
+        </w:rPr>
+      </w:pPr>
+      <w:r>
+        <w:rPr>
+          <w:lang w:val="nl-NL"/>
+        </w:rPr>
+        <w:t>MongoDB vs MySQL</w:t>
+      </w:r>
+    </w:p>
+    <w:p>
+      <w:pPr>
+        <w:spacing w:line="360" w:lineRule="auto"/>
+        <w:rPr>
+          <w:lang w:val="nl-NL"/>
+        </w:rPr>
+      </w:pPr>
+    </w:p>
+    <w:p>
+      <w:pPr>
+        <w:pStyle w:val="Heading2"/>
+        <w:spacing w:line="360" w:lineRule="auto"/>
+        <w:rPr>
+          <w:lang w:val="nl-NL"/>
+        </w:rPr>
+      </w:pPr>
+      <w:r>
+        <w:rPr>
+          <w:lang w:val="nl-NL"/>
+        </w:rPr>
+        <w:t>MySQL – basis</w:t>
+      </w:r>
+    </w:p>
+    <w:p>
+      <w:pPr>
+        <w:spacing w:line="360" w:lineRule="auto"/>
+        <w:rPr>
+          <w:lang w:val="nl-NL"/>
+        </w:rPr>
+      </w:pPr>
+      <w:r>
+        <w:rPr>
+          <w:lang w:val="nl-NL"/>
+        </w:rPr>
+        <w:t>MySQL is een managementsysteem voor relationele databases. Ze werd in 1995 ont</w:t>
+      </w:r>
+      <w:r>
+        <w:rPr>
+          <w:lang w:val="nl-NL"/>
+        </w:rPr>
+        <w:t>wikkeld door</w:t>
+      </w:r>
+      <w:r>
+        <w:rPr>
+          <w:lang w:val="nl-NL"/>
+        </w:rPr>
+        <w:t xml:space="preserve"> MySQL AB en later overgenomen door</w:t>
+      </w:r>
+      <w:r>
+        <w:rPr>
+          <w:lang w:val="nl-NL"/>
+        </w:rPr>
+        <w:t xml:space="preserve"> Oracle Corporation. Ze is ontwikkeld</w:t>
+      </w:r>
+      <w:r>
+        <w:rPr>
+          <w:lang w:val="nl-NL"/>
+        </w:rPr>
+        <w:t xml:space="preserve"> met gebruik door internettoepassingen op het oog. </w:t>
+      </w:r>
       <w:r>
         <w:rPr>
           <w:lang w:val="nl-NL"/>
         </w:rPr>
         <w:t>MySQL</w:t>
       </w:r>
-      <w:proofErr w:type="spellEnd"/>
-    </w:p>
-    <w:p>
-      <w:pPr>
-        <w:spacing w:line="360" w:lineRule="auto"/>
-        <w:rPr>
-          <w:lang w:val="nl-NL"/>
-        </w:rPr>
-      </w:pPr>
-    </w:p>
-    <w:p>
-      <w:pPr>
-        <w:pStyle w:val="ListParagraph"/>
-        <w:numPr>
-          <w:ilvl w:val="0"/>
-          <w:numId w:val="1"/>
-        </w:numPr>
-        <w:spacing w:line="360" w:lineRule="auto"/>
-        <w:rPr>
-          <w:lang w:val="nl-NL"/>
-        </w:rPr>
-      </w:pPr>
-      <w:r>
-        <w:rPr>
-          <w:lang w:val="nl-NL"/>
-        </w:rPr>
-        <w:t>Basisinformatie:</w:t>
-      </w:r>
-    </w:p>
-    <w:p>
-      <w:pPr>
-        <w:pStyle w:val="ListParagraph"/>
-        <w:numPr>
-          <w:ilvl w:val="1"/>
-          <w:numId w:val="1"/>
-        </w:numPr>
-        <w:spacing w:line="360" w:lineRule="auto"/>
-        <w:rPr>
-          <w:lang w:val="nl-NL"/>
-        </w:rPr>
-      </w:pPr>
-      <w:r>
-        <w:rPr>
-          <w:lang w:val="nl-NL"/>
-        </w:rPr>
-        <w:t>Oorsprong</w:t>
-      </w:r>
-    </w:p>
-    <w:p>
-      <w:pPr>
-        <w:pStyle w:val="ListParagraph"/>
-        <w:numPr>
-          <w:ilvl w:val="1"/>
-          <w:numId w:val="1"/>
-        </w:numPr>
-        <w:spacing w:line="360" w:lineRule="auto"/>
-        <w:rPr>
-          <w:lang w:val="nl-NL"/>
-        </w:rPr>
-      </w:pPr>
-      <w:r>
-        <w:rPr>
-          <w:lang w:val="nl-NL"/>
-        </w:rPr>
-        <w:t>Maker</w:t>
-      </w:r>
-    </w:p>
-    <w:p>
-      <w:pPr>
-        <w:pStyle w:val="ListParagraph"/>
-        <w:numPr>
-          <w:ilvl w:val="0"/>
-          <w:numId w:val="1"/>
-        </w:numPr>
-        <w:spacing w:line="360" w:lineRule="auto"/>
-        <w:rPr>
-          <w:lang w:val="nl-NL"/>
-        </w:rPr>
-      </w:pPr>
-      <w:r>
-        <w:rPr>
-          <w:lang w:val="nl-NL"/>
-        </w:rPr>
-        <w:t>Jargon/termen</w:t>
-      </w:r>
-    </w:p>
-    <w:p>
-      <w:pPr>
-        <w:pStyle w:val="ListParagraph"/>
-        <w:numPr>
-          <w:ilvl w:val="0"/>
-          <w:numId w:val="1"/>
-        </w:numPr>
-        <w:spacing w:line="360" w:lineRule="auto"/>
-        <w:rPr>
-          <w:lang w:val="nl-NL"/>
-        </w:rPr>
-      </w:pPr>
-      <w:proofErr w:type="spellStart"/>
-      <w:r>
-        <w:rPr>
-          <w:lang w:val="nl-NL"/>
-        </w:rPr>
-        <w:t>Scaling</w:t>
-      </w:r>
-      <w:proofErr w:type="spellEnd"/>
-      <w:r>
-        <w:rPr>
-          <w:lang w:val="nl-NL"/>
-        </w:rPr>
-        <w:t xml:space="preserve">: </w:t>
-      </w:r>
-      <w:r>
-        <w:rPr>
-          <w:lang w:val="nl-NL"/>
-        </w:rPr>
-        <w:t>vertic</w:t>
-      </w:r>
-      <w:r>
-        <w:rPr>
-          <w:lang w:val="nl-NL"/>
-        </w:rPr>
-        <w:t xml:space="preserve">aal </w:t>
-      </w:r>
-      <w:proofErr w:type="spellStart"/>
-      <w:r>
-        <w:rPr>
-          <w:lang w:val="nl-NL"/>
-        </w:rPr>
-        <w:t>vs</w:t>
-      </w:r>
-      <w:proofErr w:type="spellEnd"/>
-      <w:r>
-        <w:rPr>
-          <w:lang w:val="nl-NL"/>
-        </w:rPr>
-        <w:t xml:space="preserve"> horizontaal</w:t>
-      </w:r>
-    </w:p>
-    <w:p>
-      <w:pPr>
-        <w:pStyle w:val="ListParagraph"/>
-        <w:numPr>
-          <w:ilvl w:val="0"/>
-          <w:numId w:val="1"/>
-        </w:numPr>
-        <w:spacing w:line="360" w:lineRule="auto"/>
-        <w:rPr>
-          <w:lang w:val="nl-NL"/>
-        </w:rPr>
-      </w:pPr>
-      <w:r>
-        <w:rPr>
-          <w:lang w:val="nl-NL"/>
-        </w:rPr>
-        <w:t xml:space="preserve">BSON </w:t>
-      </w:r>
-      <w:proofErr w:type="spellStart"/>
-      <w:r>
-        <w:rPr>
-          <w:lang w:val="nl-NL"/>
-        </w:rPr>
-        <w:t>vs</w:t>
-      </w:r>
-      <w:proofErr w:type="spellEnd"/>
-      <w:r>
-        <w:rPr>
-          <w:lang w:val="nl-NL"/>
-        </w:rPr>
-        <w:t xml:space="preserve"> </w:t>
-      </w:r>
-      <w:proofErr w:type="spellStart"/>
-      <w:r>
-        <w:rPr>
-          <w:lang w:val="nl-NL"/>
-        </w:rPr>
-        <w:t>tables</w:t>
-      </w:r>
-      <w:proofErr w:type="spellEnd"/>
-    </w:p>
-    <w:p>
-      <w:pPr>
-        <w:pStyle w:val="ListParagraph"/>
-        <w:numPr>
-          <w:ilvl w:val="0"/>
-          <w:numId w:val="1"/>
-        </w:numPr>
-        <w:spacing w:line="360" w:lineRule="auto"/>
-        <w:rPr>
-          <w:lang w:val="nl-NL"/>
-        </w:rPr>
-      </w:pPr>
-      <w:r>
-        <w:rPr>
-          <w:lang w:val="nl-NL"/>
-        </w:rPr>
-        <w:t>Pre-</w:t>
-      </w:r>
-      <w:proofErr w:type="spellStart"/>
-      <w:r>
-        <w:rPr>
-          <w:lang w:val="nl-NL"/>
-        </w:rPr>
-        <w:t>defined</w:t>
-      </w:r>
-      <w:proofErr w:type="spellEnd"/>
-      <w:r>
-        <w:rPr>
-          <w:lang w:val="nl-NL"/>
-        </w:rPr>
-        <w:t xml:space="preserve"> schema </w:t>
-      </w:r>
-      <w:proofErr w:type="spellStart"/>
-      <w:r>
-        <w:rPr>
-          <w:lang w:val="nl-NL"/>
-        </w:rPr>
-        <w:t>vs</w:t>
-      </w:r>
-      <w:proofErr w:type="spellEnd"/>
-      <w:r>
-        <w:rPr>
-          <w:lang w:val="nl-NL"/>
-        </w:rPr>
-        <w:t xml:space="preserve"> </w:t>
-      </w:r>
-      <w:proofErr w:type="spellStart"/>
-      <w:r>
-        <w:rPr>
-          <w:lang w:val="nl-NL"/>
-        </w:rPr>
-        <w:t>dynamic</w:t>
-      </w:r>
-      <w:proofErr w:type="spellEnd"/>
-      <w:r>
-        <w:rPr>
-          <w:lang w:val="nl-NL"/>
-        </w:rPr>
-        <w:t xml:space="preserve"> </w:t>
-      </w:r>
-      <w:proofErr w:type="spellStart"/>
-      <w:r>
-        <w:rPr>
-          <w:lang w:val="nl-NL"/>
-        </w:rPr>
-        <w:t>schemas</w:t>
-      </w:r>
-      <w:proofErr w:type="spellEnd"/>
-    </w:p>
-    <w:p>
-      <w:pPr>
-        <w:pStyle w:val="ListParagraph"/>
-        <w:numPr>
-          <w:ilvl w:val="1"/>
-          <w:numId w:val="1"/>
-        </w:numPr>
-        <w:spacing w:line="360" w:lineRule="auto"/>
-        <w:rPr>
-          <w:lang w:val="nl-NL"/>
-        </w:rPr>
-      </w:pPr>
-      <w:proofErr w:type="spellStart"/>
-      <w:r>
-        <w:rPr>
-          <w:lang w:val="nl-NL"/>
-        </w:rPr>
-        <w:t>Dynamic</w:t>
-      </w:r>
-      <w:proofErr w:type="spellEnd"/>
-      <w:r>
-        <w:rPr>
-          <w:lang w:val="nl-NL"/>
-        </w:rPr>
-        <w:t xml:space="preserve"> </w:t>
-      </w:r>
-      <w:proofErr w:type="spellStart"/>
-      <w:r>
-        <w:rPr>
-          <w:lang w:val="nl-NL"/>
-        </w:rPr>
-        <w:t>schemas</w:t>
-      </w:r>
-      <w:proofErr w:type="spellEnd"/>
-      <w:r>
-        <w:rPr>
-          <w:lang w:val="nl-NL"/>
-        </w:rPr>
-        <w:t xml:space="preserve">: geen probleem als </w:t>
-      </w:r>
-      <w:r>
-        <w:rPr>
-          <w:lang w:val="nl-NL"/>
-        </w:rPr>
-        <w:t xml:space="preserve">je meer/andere data krijgt dan verwacht. Je kan arrays en objecten opslagen in een </w:t>
-      </w:r>
-      <w:proofErr w:type="spellStart"/>
-      <w:r>
-        <w:rPr>
-          <w:lang w:val="nl-NL"/>
-        </w:rPr>
-        <w:t>MongoDB</w:t>
-      </w:r>
-      <w:proofErr w:type="spellEnd"/>
-      <w:r>
-        <w:rPr>
-          <w:lang w:val="nl-NL"/>
-        </w:rPr>
-        <w:t xml:space="preserve"> Document.</w:t>
-      </w:r>
-    </w:p>
-    <w:p>
-      <w:pPr>
-        <w:pStyle w:val="ListParagraph"/>
-        <w:numPr>
-          <w:ilvl w:val="0"/>
-          <w:numId w:val="1"/>
-        </w:numPr>
-        <w:spacing w:line="360" w:lineRule="auto"/>
-        <w:rPr>
-          <w:lang w:val="nl-NL"/>
-        </w:rPr>
-      </w:pPr>
-      <w:r>
-        <w:rPr>
-          <w:lang w:val="nl-NL"/>
-        </w:rPr>
-        <w:t xml:space="preserve">Query </w:t>
-      </w:r>
-      <w:proofErr w:type="spellStart"/>
-      <w:r>
-        <w:rPr>
-          <w:lang w:val="nl-NL"/>
-        </w:rPr>
-        <w:t>language</w:t>
-      </w:r>
-      <w:proofErr w:type="spellEnd"/>
-    </w:p>
-    <w:p>
-      <w:pPr>
-        <w:spacing w:line="360" w:lineRule="auto"/>
-        <w:rPr>
-          <w:lang w:val="nl-NL"/>
-        </w:rPr>
-      </w:pPr>
+      <w:r>
+        <w:rPr>
+          <w:lang w:val="nl-NL"/>
+        </w:rPr>
+        <w:t xml:space="preserve"> is </w:t>
+      </w:r>
+      <w:r>
+        <w:rPr>
+          <w:lang w:val="nl-NL"/>
+        </w:rPr>
+        <w:t>compatibel met en gratis beschikbaar voor</w:t>
+      </w:r>
+      <w:r>
+        <w:rPr>
+          <w:lang w:val="nl-NL"/>
+        </w:rPr>
+        <w:t xml:space="preserve"> alle</w:t>
+      </w:r>
+      <w:r>
+        <w:rPr>
+          <w:lang w:val="nl-NL"/>
+        </w:rPr>
+        <w:t xml:space="preserve"> gangbare besturingssystemen.</w:t>
+      </w:r>
+      <w:r>
+        <w:rPr>
+          <w:lang w:val="nl-NL"/>
+        </w:rPr>
+        <w:t xml:space="preserve"> Informatie wordt opgeslagen in tabellen met rijen en kolommen.</w:t>
+      </w:r>
+      <w:r>
+        <w:rPr>
+          <w:lang w:val="nl-NL"/>
+        </w:rPr>
+        <w:t xml:space="preserve"> De community edition (MySQL CE) wordt gezien als het meest gebruikte databasesysteem ter wereld.</w:t>
+      </w:r>
     </w:p>
     <w:p>
       <w:pPr>
@@ -405,172 +136,88 @@
           <w:lang w:val="nl-NL"/>
         </w:rPr>
       </w:pPr>
-      <w:proofErr w:type="spellStart"/>
-      <w:r>
-        <w:rPr>
-          <w:lang w:val="nl-NL"/>
-        </w:rPr>
-        <w:t>MySQL</w:t>
-      </w:r>
-      <w:proofErr w:type="spellEnd"/>
-      <w:r>
-        <w:rPr>
-          <w:lang w:val="nl-NL"/>
-        </w:rPr>
-        <w:t xml:space="preserve"> – basis</w:t>
-      </w:r>
-    </w:p>
-    <w:p>
-      <w:pPr>
-        <w:spacing w:line="360" w:lineRule="auto"/>
-        <w:rPr>
-          <w:lang w:val="nl-NL"/>
-        </w:rPr>
-      </w:pPr>
-      <w:proofErr w:type="spellStart"/>
-      <w:r>
-        <w:rPr>
-          <w:lang w:val="nl-NL"/>
-        </w:rPr>
-        <w:t>MySQL</w:t>
-      </w:r>
-      <w:proofErr w:type="spellEnd"/>
-      <w:r>
-        <w:rPr>
-          <w:lang w:val="nl-NL"/>
-        </w:rPr>
-        <w:t xml:space="preserve"> is een </w:t>
-      </w:r>
-      <w:r>
-        <w:rPr>
-          <w:lang w:val="nl-NL"/>
-        </w:rPr>
-        <w:t>managementsyst</w:t>
-      </w:r>
-      <w:r>
-        <w:rPr>
-          <w:lang w:val="nl-NL"/>
-        </w:rPr>
-        <w:t>eem voor relationele databases</w:t>
-      </w:r>
-      <w:r>
-        <w:rPr>
-          <w:lang w:val="nl-NL"/>
-        </w:rPr>
-        <w:t>.</w:t>
-      </w:r>
-      <w:r>
-        <w:rPr>
-          <w:lang w:val="nl-NL"/>
-        </w:rPr>
-        <w:t xml:space="preserve"> Ze werd in 1995 ont</w:t>
-      </w:r>
-      <w:r>
-        <w:rPr>
-          <w:lang w:val="nl-NL"/>
-        </w:rPr>
-        <w:t>wikkeld door</w:t>
-      </w:r>
-      <w:r>
-        <w:rPr>
-          <w:lang w:val="nl-NL"/>
-        </w:rPr>
-        <w:t xml:space="preserve"> </w:t>
-      </w:r>
-      <w:proofErr w:type="spellStart"/>
-      <w:r>
-        <w:rPr>
-          <w:lang w:val="nl-NL"/>
-        </w:rPr>
-        <w:t>MySQL</w:t>
-      </w:r>
-      <w:proofErr w:type="spellEnd"/>
-      <w:r>
-        <w:rPr>
-          <w:lang w:val="nl-NL"/>
-        </w:rPr>
-        <w:t xml:space="preserve"> AB en later overgenomen door</w:t>
-      </w:r>
-      <w:r>
-        <w:rPr>
-          <w:lang w:val="nl-NL"/>
-        </w:rPr>
-        <w:t xml:space="preserve"> Oracle Corporation. Ze is ontwikkeld</w:t>
-      </w:r>
-      <w:r>
-        <w:rPr>
-          <w:lang w:val="nl-NL"/>
-        </w:rPr>
-        <w:t xml:space="preserve"> met gebruik door internettoepassingen op het oog. </w:t>
-      </w:r>
-      <w:proofErr w:type="spellStart"/>
-      <w:r>
-        <w:rPr>
-          <w:lang w:val="nl-NL"/>
-        </w:rPr>
-        <w:t>MySQL</w:t>
-      </w:r>
-      <w:proofErr w:type="spellEnd"/>
-      <w:r>
-        <w:rPr>
-          <w:lang w:val="nl-NL"/>
-        </w:rPr>
-        <w:t xml:space="preserve"> is </w:t>
-      </w:r>
-      <w:r>
-        <w:rPr>
-          <w:lang w:val="nl-NL"/>
-        </w:rPr>
-        <w:t>compatibel met en gratis beschikbaar voor</w:t>
-      </w:r>
-      <w:r>
-        <w:rPr>
-          <w:lang w:val="nl-NL"/>
-        </w:rPr>
-        <w:t xml:space="preserve"> alle</w:t>
-      </w:r>
-      <w:r>
-        <w:rPr>
-          <w:lang w:val="nl-NL"/>
-        </w:rPr>
-        <w:t xml:space="preserve"> gangbare besturingssystemen. De community </w:t>
-      </w:r>
-      <w:proofErr w:type="spellStart"/>
-      <w:r>
-        <w:rPr>
-          <w:lang w:val="nl-NL"/>
-        </w:rPr>
-        <w:t>edition</w:t>
-      </w:r>
-      <w:proofErr w:type="spellEnd"/>
-      <w:r>
-        <w:rPr>
-          <w:lang w:val="nl-NL"/>
-        </w:rPr>
-        <w:t xml:space="preserve"> (</w:t>
-      </w:r>
-      <w:proofErr w:type="spellStart"/>
-      <w:r>
-        <w:rPr>
-          <w:lang w:val="nl-NL"/>
-        </w:rPr>
-        <w:t>MySQL</w:t>
-      </w:r>
-      <w:proofErr w:type="spellEnd"/>
-      <w:r>
-        <w:rPr>
-          <w:lang w:val="nl-NL"/>
-        </w:rPr>
-        <w:t xml:space="preserve"> CE) wordt gezien als het meest gebruikte databasesysteem ter wereld.</w:t>
-      </w:r>
-    </w:p>
-    <w:p>
-      <w:pPr>
-        <w:spacing w:line="360" w:lineRule="auto"/>
-        <w:rPr>
-          <w:lang w:val="nl-NL"/>
-        </w:rPr>
-      </w:pPr>
+      <w:r>
+        <w:rPr>
+          <w:lang w:val="nl-NL"/>
+        </w:rPr>
+        <w:t>MongoDB – basis</w:t>
+      </w:r>
+    </w:p>
+    <w:p>
+      <w:pPr>
+        <w:spacing w:line="360" w:lineRule="auto"/>
+        <w:rPr>
+          <w:lang w:val="nl-NL"/>
+        </w:rPr>
+      </w:pPr>
+      <w:r>
+        <w:rPr>
+          <w:lang w:val="nl-NL"/>
+        </w:rPr>
+        <w:t>MongoDB is een NoSQL databasesysteem, ontwikkeld door MongoDB, Inc</w:t>
+      </w:r>
+      <w:r>
+        <w:rPr>
+          <w:lang w:val="nl-NL"/>
+        </w:rPr>
+        <w:t xml:space="preserve"> sinds 2007 met hun eerste openbare versie in 2009</w:t>
+      </w:r>
+      <w:r>
+        <w:rPr>
+          <w:lang w:val="nl-NL"/>
+        </w:rPr>
+        <w:t xml:space="preserve">. </w:t>
+      </w:r>
+      <w:r>
+        <w:rPr>
+          <w:lang w:val="nl-NL"/>
+        </w:rPr>
+        <w:t>Het is volledig op</w:t>
+      </w:r>
+      <w:r>
+        <w:rPr>
+          <w:lang w:val="nl-NL"/>
+        </w:rPr>
+        <w:t>en-source beschikbaar op GitHub. MongoDB wordt vooral gebruikt voor big-data en real-time toepassingen.</w:t>
+      </w:r>
+      <w:r>
+        <w:rPr>
+          <w:lang w:val="nl-NL"/>
+        </w:rPr>
+        <w:t xml:space="preserve"> Informatie wordt opgeslagen in collecties met documenten en velden.</w:t>
+      </w:r>
+      <w:r>
+        <w:rPr>
+          <w:lang w:val="nl-NL"/>
+        </w:rPr>
+        <w:t xml:space="preserve"> Ook MongoDB is compatibel met alle gangbare besturingssystemen, maar wordt vooral op UNIX-systemen gebruikt.</w:t>
+      </w:r>
+    </w:p>
+    <w:p>
+      <w:pPr>
+        <w:spacing w:line="360" w:lineRule="auto"/>
+        <w:rPr>
+          <w:lang w:val="nl-NL"/>
+        </w:rPr>
+      </w:pPr>
+    </w:p>
+    <w:p>
+      <w:pPr>
+        <w:spacing w:line="360" w:lineRule="auto"/>
+        <w:rPr>
+          <w:rFonts w:asciiTheme="majorHAnsi" w:eastAsiaTheme="majorEastAsia" w:hAnsiTheme="majorHAnsi" w:cstheme="majorBidi"/>
+          <w:color w:val="2F5496" w:themeColor="accent1" w:themeShade="BF"/>
+          <w:sz w:val="26"/>
+          <w:szCs w:val="26"/>
+          <w:lang w:val="nl-NL"/>
+        </w:rPr>
+      </w:pPr>
+      <w:r>
+        <w:rPr>
+          <w:lang w:val="nl-NL"/>
+        </w:rPr>
+        <w:br w:type="page"/>
+      </w:r>
     </w:p>
     <w:p>
       <w:pPr>
@@ -580,149 +227,11 @@
           <w:lang w:val="nl-NL"/>
         </w:rPr>
       </w:pPr>
-      <w:proofErr w:type="spellStart"/>
-      <w:r>
-        <w:rPr>
-          <w:lang w:val="nl-NL"/>
-        </w:rPr>
-        <w:t>MongoDB</w:t>
-      </w:r>
-      <w:proofErr w:type="spellEnd"/>
-      <w:r>
-        <w:rPr>
-          <w:lang w:val="nl-NL"/>
-        </w:rPr>
-        <w:t xml:space="preserve"> – basis</w:t>
-      </w:r>
-    </w:p>
-    <w:p>
-      <w:pPr>
-        <w:spacing w:line="360" w:lineRule="auto"/>
-        <w:rPr>
-          <w:lang w:val="nl-NL"/>
-        </w:rPr>
-      </w:pPr>
-      <w:proofErr w:type="spellStart"/>
-      <w:r>
-        <w:rPr>
-          <w:lang w:val="nl-NL"/>
-        </w:rPr>
-        <w:t>MongoDB</w:t>
-      </w:r>
-      <w:proofErr w:type="spellEnd"/>
-      <w:r>
-        <w:rPr>
-          <w:lang w:val="nl-NL"/>
-        </w:rPr>
-        <w:t xml:space="preserve"> is een NoSQL databasesysteem, ontwikkeld door </w:t>
-      </w:r>
-      <w:proofErr w:type="spellStart"/>
-      <w:r>
-        <w:rPr>
-          <w:lang w:val="nl-NL"/>
-        </w:rPr>
-        <w:t>MongoDB</w:t>
-      </w:r>
-      <w:proofErr w:type="spellEnd"/>
-      <w:r>
-        <w:rPr>
-          <w:lang w:val="nl-NL"/>
-        </w:rPr>
-        <w:t xml:space="preserve">, </w:t>
-      </w:r>
-      <w:proofErr w:type="spellStart"/>
-      <w:r>
-        <w:rPr>
-          <w:lang w:val="nl-NL"/>
-        </w:rPr>
-        <w:t>Inc</w:t>
-      </w:r>
-      <w:proofErr w:type="spellEnd"/>
-      <w:r>
-        <w:rPr>
-          <w:lang w:val="nl-NL"/>
-        </w:rPr>
-        <w:t xml:space="preserve"> sinds 2007 met hun eerste openbare versie in 2009</w:t>
-      </w:r>
-      <w:r>
-        <w:rPr>
-          <w:lang w:val="nl-NL"/>
-        </w:rPr>
-        <w:t>.</w:t>
-      </w:r>
-      <w:r>
-        <w:rPr>
-          <w:lang w:val="nl-NL"/>
-        </w:rPr>
-        <w:t xml:space="preserve"> </w:t>
-      </w:r>
-      <w:r>
-        <w:rPr>
-          <w:lang w:val="nl-NL"/>
-        </w:rPr>
-        <w:t>Het is volledig op</w:t>
-      </w:r>
-      <w:r>
-        <w:rPr>
-          <w:lang w:val="nl-NL"/>
-        </w:rPr>
-        <w:t xml:space="preserve">en-source beschikbaar op GitHub. </w:t>
-      </w:r>
-      <w:proofErr w:type="spellStart"/>
-      <w:r>
-        <w:rPr>
-          <w:lang w:val="nl-NL"/>
-        </w:rPr>
-        <w:t>MongoDB</w:t>
-      </w:r>
-      <w:proofErr w:type="spellEnd"/>
-      <w:r>
-        <w:rPr>
-          <w:lang w:val="nl-NL"/>
-        </w:rPr>
-        <w:t xml:space="preserve"> wordt vooral gebruikt voor big-data en real-time toepassingen.</w:t>
-      </w:r>
-      <w:r>
-        <w:rPr>
-          <w:lang w:val="nl-NL"/>
-        </w:rPr>
-        <w:t xml:space="preserve"> Ook </w:t>
-      </w:r>
-      <w:proofErr w:type="spellStart"/>
-      <w:r>
-        <w:rPr>
-          <w:lang w:val="nl-NL"/>
-        </w:rPr>
-        <w:t>MongoDB</w:t>
-      </w:r>
-      <w:proofErr w:type="spellEnd"/>
-      <w:r>
-        <w:rPr>
-          <w:lang w:val="nl-NL"/>
-        </w:rPr>
-        <w:t xml:space="preserve"> is compatibel met alle gangbare besturingssystemen, maar wordt vooral op UNIX-systemen gebruikt.</w:t>
-      </w:r>
-    </w:p>
-    <w:p>
-      <w:pPr>
-        <w:spacing w:line="360" w:lineRule="auto"/>
-        <w:rPr>
-          <w:lang w:val="nl-NL"/>
-        </w:rPr>
-      </w:pPr>
-    </w:p>
-    <w:p>
-      <w:pPr>
-        <w:pStyle w:val="Heading2"/>
-        <w:spacing w:line="360" w:lineRule="auto"/>
-        <w:rPr>
-          <w:lang w:val="nl-BE"/>
-        </w:rPr>
-      </w:pPr>
-      <w:r>
-        <w:rPr>
-          <w:lang w:val="nl-BE"/>
-        </w:rPr>
+      <w:r>
+        <w:rPr>
+          <w:lang w:val="nl-NL"/>
+        </w:rPr>
+        <w:lastRenderedPageBreak/>
         <w:t>Jargon</w:t>
       </w:r>
     </w:p>
@@ -730,12 +239,12 @@
       <w:pPr>
         <w:spacing w:line="360" w:lineRule="auto"/>
         <w:rPr>
-          <w:lang w:val="nl-BE"/>
-        </w:rPr>
-      </w:pPr>
-      <w:r>
-        <w:rPr>
-          <w:lang w:val="nl-BE"/>
+          <w:lang w:val="nl-NL"/>
+        </w:rPr>
+      </w:pPr>
+      <w:r>
+        <w:rPr>
+          <w:lang w:val="nl-NL"/>
         </w:rPr>
         <w:t>MySQL en MongoDB gebruiken andere terminologie voor gelijkende concepten. De meest voorkomende vindt u hier terug, met nadien een uitleg:</w:t>
       </w:r>
@@ -744,34 +253,33 @@
       <w:pPr>
         <w:spacing w:line="360" w:lineRule="auto"/>
         <w:rPr>
-          <w:lang w:val="nl-BE"/>
-        </w:rPr>
-      </w:pPr>
-      <w:r>
-        <w:rPr>
-          <w:lang w:val="nl-BE"/>
-        </w:rPr>
-        <w:lastRenderedPageBreak/>
+          <w:lang w:val="nl-NL"/>
+        </w:rPr>
+      </w:pPr>
+      <w:r>
+        <w:rPr>
+          <w:lang w:val="nl-NL"/>
+        </w:rPr>
         <w:t xml:space="preserve">Wat men in MySQL een </w:t>
       </w:r>
       <w:r>
         <w:rPr>
           <w:i/>
           <w:color w:val="FF0000"/>
-          <w:lang w:val="nl-BE"/>
+          <w:lang w:val="nl-NL"/>
         </w:rPr>
         <w:t>Table</w:t>
       </w:r>
       <w:r>
         <w:rPr>
           <w:color w:val="FF0000"/>
-          <w:lang w:val="nl-BE"/>
+          <w:lang w:val="nl-NL"/>
         </w:rPr>
         <w:t xml:space="preserve"> </w:t>
       </w:r>
       <w:r>
         <w:rPr>
-          <w:lang w:val="nl-BE"/>
+          <w:lang w:val="nl-NL"/>
         </w:rPr>
         <w:t xml:space="preserve">of </w:t>
       </w:r>
@@ -779,20 +287,20 @@
         <w:rPr>
           <w:i/>
           <w:color w:val="FF0000"/>
-          <w:lang w:val="nl-BE"/>
+          <w:lang w:val="nl-NL"/>
         </w:rPr>
         <w:t>Tabel</w:t>
       </w:r>
       <w:r>
         <w:rPr>
           <w:color w:val="FF0000"/>
-          <w:lang w:val="nl-BE"/>
+          <w:lang w:val="nl-NL"/>
         </w:rPr>
         <w:t xml:space="preserve"> </w:t>
       </w:r>
       <w:r>
         <w:rPr>
-          <w:lang w:val="nl-BE"/>
+          <w:lang w:val="nl-NL"/>
         </w:rPr>
         <w:t xml:space="preserve">noemt, heet in MongoDB een </w:t>
       </w:r>
@@ -800,20 +308,20 @@
         <w:rPr>
           <w:i/>
           <w:color w:val="FF0000"/>
-          <w:lang w:val="nl-BE"/>
+          <w:lang w:val="nl-NL"/>
         </w:rPr>
         <w:t>Collection</w:t>
       </w:r>
       <w:r>
         <w:rPr>
           <w:color w:val="FF0000"/>
-          <w:lang w:val="nl-BE"/>
+          <w:lang w:val="nl-NL"/>
         </w:rPr>
         <w:t xml:space="preserve"> </w:t>
       </w:r>
       <w:r>
         <w:rPr>
-          <w:lang w:val="nl-BE"/>
+          <w:lang w:val="nl-NL"/>
         </w:rPr>
         <w:t xml:space="preserve">of </w:t>
       </w:r>
@@ -821,13 +329,13 @@
         <w:rPr>
           <w:i/>
           <w:color w:val="FF0000"/>
-          <w:lang w:val="nl-BE"/>
+          <w:lang w:val="nl-NL"/>
         </w:rPr>
         <w:t>Collectie</w:t>
       </w:r>
       <w:r>
         <w:rPr>
-          <w:lang w:val="nl-BE"/>
+          <w:lang w:val="nl-NL"/>
         </w:rPr>
         <w:t xml:space="preserve">. Een </w:t>
       </w:r>
@@ -835,20 +343,20 @@
         <w:rPr>
           <w:i/>
           <w:color w:val="538135" w:themeColor="accent6" w:themeShade="BF"/>
-          <w:lang w:val="nl-BE"/>
+          <w:lang w:val="nl-NL"/>
         </w:rPr>
         <w:t>Row</w:t>
       </w:r>
       <w:r>
         <w:rPr>
           <w:color w:val="538135" w:themeColor="accent6" w:themeShade="BF"/>
-          <w:lang w:val="nl-BE"/>
+          <w:lang w:val="nl-NL"/>
         </w:rPr>
         <w:t xml:space="preserve"> </w:t>
       </w:r>
       <w:r>
         <w:rPr>
-          <w:lang w:val="nl-BE"/>
+          <w:lang w:val="nl-NL"/>
         </w:rPr>
         <w:t xml:space="preserve">of </w:t>
       </w:r>
@@ -856,20 +364,20 @@
         <w:rPr>
           <w:i/>
           <w:color w:val="538135" w:themeColor="accent6" w:themeShade="BF"/>
-          <w:lang w:val="nl-BE"/>
+          <w:lang w:val="nl-NL"/>
         </w:rPr>
         <w:t>Rij</w:t>
       </w:r>
       <w:r>
         <w:rPr>
           <w:color w:val="538135" w:themeColor="accent6" w:themeShade="BF"/>
-          <w:lang w:val="nl-BE"/>
+          <w:lang w:val="nl-NL"/>
         </w:rPr>
         <w:t xml:space="preserve"> </w:t>
       </w:r>
       <w:r>
         <w:rPr>
-          <w:lang w:val="nl-BE"/>
+          <w:lang w:val="nl-NL"/>
         </w:rPr>
         <w:t xml:space="preserve">wordt een </w:t>
       </w:r>
@@ -877,13 +385,13 @@
         <w:rPr>
           <w:i/>
           <w:color w:val="70AD47" w:themeColor="accent6"/>
-          <w:lang w:val="nl-BE"/>
+          <w:lang w:val="nl-NL"/>
         </w:rPr>
         <w:t>Document</w:t>
       </w:r>
       <w:r>
         <w:rPr>
-          <w:lang w:val="nl-BE"/>
+          <w:lang w:val="nl-NL"/>
         </w:rPr>
         <w:t xml:space="preserve">. Ten laatste krijg de term </w:t>
       </w:r>
@@ -891,13 +399,13 @@
         <w:rPr>
           <w:i/>
           <w:color w:val="2F5496" w:themeColor="accent1" w:themeShade="BF"/>
-          <w:lang w:val="nl-BE"/>
+          <w:lang w:val="nl-NL"/>
         </w:rPr>
         <w:t xml:space="preserve">Column </w:t>
       </w:r>
       <w:r>
         <w:rPr>
-          <w:lang w:val="nl-BE"/>
+          <w:lang w:val="nl-NL"/>
         </w:rPr>
         <w:t xml:space="preserve">of </w:t>
       </w:r>
@@ -905,20 +413,20 @@
         <w:rPr>
           <w:i/>
           <w:color w:val="2F5496" w:themeColor="accent1" w:themeShade="BF"/>
-          <w:lang w:val="nl-BE"/>
+          <w:lang w:val="nl-NL"/>
         </w:rPr>
         <w:t>Kolom</w:t>
       </w:r>
       <w:r>
         <w:rPr>
           <w:color w:val="2F5496" w:themeColor="accent1" w:themeShade="BF"/>
-          <w:lang w:val="nl-BE"/>
+          <w:lang w:val="nl-NL"/>
         </w:rPr>
         <w:t xml:space="preserve"> </w:t>
       </w:r>
       <w:r>
         <w:rPr>
-          <w:lang w:val="nl-BE"/>
+          <w:lang w:val="nl-NL"/>
         </w:rPr>
         <w:t xml:space="preserve">bij MongoDB de noemer </w:t>
       </w:r>
@@ -926,13 +434,13 @@
         <w:rPr>
           <w:i/>
           <w:color w:val="2F5496" w:themeColor="accent1" w:themeShade="BF"/>
-          <w:lang w:val="nl-BE"/>
+          <w:lang w:val="nl-NL"/>
         </w:rPr>
         <w:t xml:space="preserve">Field </w:t>
       </w:r>
       <w:r>
         <w:rPr>
-          <w:lang w:val="nl-BE"/>
+          <w:lang w:val="nl-NL"/>
         </w:rPr>
         <w:t xml:space="preserve">of </w:t>
       </w:r>
@@ -940,13 +448,13 @@
         <w:rPr>
           <w:i/>
           <w:color w:val="2F5496" w:themeColor="accent1" w:themeShade="BF"/>
-          <w:lang w:val="nl-BE"/>
+          <w:lang w:val="nl-NL"/>
         </w:rPr>
         <w:t>Veld</w:t>
       </w:r>
       <w:r>
         <w:rPr>
-          <w:lang w:val="nl-BE"/>
+          <w:lang w:val="nl-NL"/>
         </w:rPr>
         <w:t>. Hier vindt u nog een korte uitleg over elke term, aan de hand van foto’s:</w:t>
       </w:r>
@@ -955,14 +463,22 @@
       <w:pPr>
         <w:spacing w:line="360" w:lineRule="auto"/>
         <w:rPr>
+          <w:lang w:val="nl-NL"/>
+        </w:rPr>
+      </w:pPr>
+    </w:p>
+    <w:p>
+      <w:pPr>
+        <w:spacing w:line="360" w:lineRule="auto"/>
+        <w:rPr>
           <w:u w:val="single"/>
-          <w:lang w:val="nl-BE"/>
+          <w:lang w:val="nl-NL"/>
         </w:rPr>
       </w:pPr>
       <w:r>
         <w:rPr>
           <w:u w:val="single"/>
-          <w:lang w:val="nl-BE"/>
+          <w:lang w:val="nl-NL"/>
         </w:rPr>
         <w:t>MySQL</w:t>
       </w:r>
@@ -971,13 +487,13 @@
       <w:pPr>
         <w:spacing w:line="360" w:lineRule="auto"/>
         <w:rPr>
-          <w:lang w:val="nl-BE"/>
+          <w:lang w:val="nl-NL"/>
         </w:rPr>
       </w:pPr>
       <w:r>
         <w:rPr>
           <w:noProof/>
-          <w:lang w:eastAsia="en-GB"/>
+          <w:lang w:val="nl-NL" w:eastAsia="en-GB"/>
         </w:rPr>
         <w:drawing>
           <wp:inline distT="0" distB="0" distL="0" distR="0" wp14:anchorId="2440B5F9" wp14:editId="6191DAF6">
@@ -997,7 +513,7 @@
                     </pic:cNvPicPr>
                   </pic:nvPicPr>
                   <pic:blipFill>
-                    <a:blip r:embed="rId5">
+                    <a:blip r:embed="rId7">
                       <a:extLst>
                         <a:ext uri="{28A0092B-C50C-407E-A947-70E740481C1C}">
                           <a14:useLocalDpi xmlns:a14="http://schemas.microsoft.com/office/drawing/2010/main" val="0"/>
@@ -1034,13 +550,13 @@
         <w:spacing w:line="360" w:lineRule="auto"/>
         <w:rPr>
           <w:u w:val="single"/>
-          <w:lang w:val="nl-BE"/>
+          <w:lang w:val="nl-NL"/>
         </w:rPr>
       </w:pPr>
       <w:r>
         <w:rPr>
           <w:u w:val="single"/>
-          <w:lang w:val="nl-BE"/>
+          <w:lang w:val="nl-NL"/>
         </w:rPr>
         <w:t>MongoDB</w:t>
       </w:r>
@@ -1050,14 +566,14 @@
         <w:spacing w:line="360" w:lineRule="auto"/>
         <w:rPr>
           <w:u w:val="single"/>
-          <w:lang w:val="nl-BE"/>
+          <w:lang w:val="nl-NL"/>
         </w:rPr>
       </w:pPr>
       <w:r>
         <w:rPr>
           <w:noProof/>
           <w:u w:val="single"/>
-          <w:lang w:eastAsia="en-GB"/>
+          <w:lang w:val="nl-NL" w:eastAsia="en-GB"/>
         </w:rPr>
         <w:drawing>
           <wp:inline distT="0" distB="0" distL="0" distR="0" wp14:anchorId="3389F07A" wp14:editId="4DDB3B61">
@@ -1077,7 +593,7 @@
                     </pic:cNvPicPr>
                   </pic:nvPicPr>
                   <pic:blipFill>
-                    <a:blip r:embed="rId6">
+                    <a:blip r:embed="rId8">
                       <a:extLst>
                         <a:ext uri="{28A0092B-C50C-407E-A947-70E740481C1C}">
                           <a14:useLocalDpi xmlns:a14="http://schemas.microsoft.com/office/drawing/2010/main" val="0"/>
@@ -1114,21 +630,39 @@
         <w:spacing w:line="360" w:lineRule="auto"/>
         <w:rPr>
           <w:u w:val="single"/>
-          <w:lang w:val="nl-BE"/>
-        </w:rPr>
-      </w:pPr>
+          <w:lang w:val="nl-NL"/>
+        </w:rPr>
+      </w:pPr>
+    </w:p>
+    <w:p>
+      <w:pPr>
+        <w:spacing w:line="360" w:lineRule="auto"/>
+        <w:rPr>
+          <w:rFonts w:asciiTheme="majorHAnsi" w:eastAsiaTheme="majorEastAsia" w:hAnsiTheme="majorHAnsi" w:cstheme="majorBidi"/>
+          <w:color w:val="2F5496" w:themeColor="accent1" w:themeShade="BF"/>
+          <w:sz w:val="26"/>
+          <w:szCs w:val="26"/>
+          <w:lang w:val="nl-NL"/>
+        </w:rPr>
+      </w:pPr>
+      <w:r>
+        <w:rPr>
+          <w:lang w:val="nl-NL"/>
+        </w:rPr>
+        <w:br w:type="page"/>
+      </w:r>
     </w:p>
     <w:p>
       <w:pPr>
         <w:pStyle w:val="Heading2"/>
         <w:spacing w:line="360" w:lineRule="auto"/>
         <w:rPr>
-          <w:lang w:val="nl-BE"/>
-        </w:rPr>
-      </w:pPr>
-      <w:r>
-        <w:rPr>
-          <w:lang w:val="nl-BE"/>
+          <w:lang w:val="nl-NL"/>
+        </w:rPr>
+      </w:pPr>
+      <w:r>
+        <w:rPr>
+          <w:lang w:val="nl-NL"/>
         </w:rPr>
         <w:t>Schaalbaarheid</w:t>
       </w:r>
@@ -1137,24 +671,24 @@
       <w:pPr>
         <w:spacing w:line="360" w:lineRule="auto"/>
         <w:rPr>
-          <w:lang w:val="nl-BE"/>
-        </w:rPr>
-      </w:pPr>
-      <w:r>
-        <w:rPr>
-          <w:lang w:val="nl-BE"/>
+          <w:lang w:val="nl-NL"/>
+        </w:rPr>
+      </w:pPr>
+      <w:r>
+        <w:rPr>
+          <w:lang w:val="nl-NL"/>
         </w:rPr>
         <w:t xml:space="preserve">MongoDB staat bekend voor zijn gebruik in big-data toepassingen. Dit wilt ook zeggen dat schaalbaarheid redelijk belangrijk is: als de hoeveelheid data de capaciteit van de server dreigt te bereiken, moet hier een oplossing voor zijn. Vaak is de eerste oplossing, zowel bij MySQL als bij MongoDB, vertical </w:t>
       </w:r>
       <w:r>
         <w:rPr>
-          <w:lang w:val="nl-BE"/>
+          <w:lang w:val="nl-NL"/>
         </w:rPr>
         <w:t>scaling</w:t>
       </w:r>
       <w:r>
         <w:rPr>
-          <w:lang w:val="nl-BE"/>
+          <w:lang w:val="nl-NL"/>
         </w:rPr>
         <w:t>. Dit doe je door meer kracht aan de database, of de server waarop die draait, te geven. Zo kan je de server krachtiger maken door er bijvoorbeeld een extra of een betere CPU bij te steken of de hoeveelheid RAM op te waarderen.</w:t>
       </w:r>
@@ -1163,68 +697,68 @@
       <w:pPr>
         <w:spacing w:line="360" w:lineRule="auto"/>
         <w:rPr>
-          <w:lang w:val="nl-BE"/>
-        </w:rPr>
-      </w:pPr>
-    </w:p>
-    <w:p>
-      <w:pPr>
-        <w:spacing w:line="360" w:lineRule="auto"/>
-        <w:rPr>
-          <w:lang w:val="nl-BE"/>
-        </w:rPr>
-      </w:pPr>
-      <w:r>
-        <w:rPr>
-          <w:lang w:val="nl-BE"/>
+          <w:lang w:val="nl-NL"/>
+        </w:rPr>
+      </w:pPr>
+    </w:p>
+    <w:p>
+      <w:pPr>
+        <w:spacing w:line="360" w:lineRule="auto"/>
+        <w:rPr>
+          <w:lang w:val="nl-NL"/>
+        </w:rPr>
+      </w:pPr>
+      <w:r>
+        <w:rPr>
+          <w:lang w:val="nl-NL"/>
         </w:rPr>
         <w:t>Vertical</w:t>
       </w:r>
       <w:r>
         <w:rPr>
-          <w:lang w:val="nl-BE"/>
+          <w:lang w:val="nl-NL"/>
         </w:rPr>
         <w:t xml:space="preserve"> </w:t>
       </w:r>
       <w:r>
         <w:rPr>
-          <w:lang w:val="nl-BE"/>
+          <w:lang w:val="nl-NL"/>
         </w:rPr>
         <w:t>scaling</w:t>
       </w:r>
       <w:r>
         <w:rPr>
-          <w:lang w:val="nl-BE"/>
+          <w:lang w:val="nl-NL"/>
         </w:rPr>
         <w:t xml:space="preserve"> heeft echter een limiet: een server kan maar zo krachtig worden voor hij niet meer verder kan. Wanneer je dit punt bereikt</w:t>
       </w:r>
       <w:r>
         <w:rPr>
-          <w:lang w:val="nl-BE"/>
+          <w:lang w:val="nl-NL"/>
         </w:rPr>
         <w:t>, ga je over op horizontal</w:t>
       </w:r>
       <w:r>
         <w:rPr>
-          <w:lang w:val="nl-BE"/>
+          <w:lang w:val="nl-NL"/>
         </w:rPr>
         <w:t xml:space="preserve"> </w:t>
       </w:r>
       <w:r>
         <w:rPr>
-          <w:lang w:val="nl-BE"/>
+          <w:lang w:val="nl-NL"/>
         </w:rPr>
         <w:t>scaling</w:t>
       </w:r>
       <w:r>
         <w:rPr>
-          <w:lang w:val="nl-BE"/>
+          <w:lang w:val="nl-NL"/>
         </w:rPr>
         <w:t xml:space="preserve">: meer servers installeren, en de database over deze verschillende servers simultaan laten </w:t>
       </w:r>
       <w:r>
         <w:rPr>
-          <w:lang w:val="nl-BE"/>
+          <w:lang w:val="nl-NL"/>
         </w:rPr>
         <w:t>lopen.</w:t>
       </w:r>
@@ -1233,33 +767,33 @@
       <w:pPr>
         <w:spacing w:line="360" w:lineRule="auto"/>
         <w:rPr>
-          <w:lang w:val="nl-BE"/>
-        </w:rPr>
-      </w:pPr>
-    </w:p>
-    <w:p>
-      <w:pPr>
-        <w:spacing w:line="360" w:lineRule="auto"/>
-        <w:rPr>
-          <w:lang w:val="nl-BE"/>
-        </w:rPr>
-      </w:pPr>
-      <w:r>
-        <w:rPr>
-          <w:lang w:val="nl-BE"/>
+          <w:lang w:val="nl-NL"/>
+        </w:rPr>
+      </w:pPr>
+    </w:p>
+    <w:p>
+      <w:pPr>
+        <w:spacing w:line="360" w:lineRule="auto"/>
+        <w:rPr>
+          <w:lang w:val="nl-NL"/>
+        </w:rPr>
+      </w:pPr>
+      <w:r>
+        <w:rPr>
+          <w:lang w:val="nl-NL"/>
         </w:rPr>
         <w:t xml:space="preserve">Vertical scaling in MySQL is relatief complex en moet met het oog op het type data gebeuren. Vertical scaling in MongoDB is vrijwel ingebouwd door middel van </w:t>
       </w:r>
       <w:r>
         <w:rPr>
           <w:i/>
-          <w:lang w:val="nl-BE"/>
+          <w:lang w:val="nl-NL"/>
         </w:rPr>
         <w:t>sharding</w:t>
       </w:r>
       <w:r>
         <w:rPr>
-          <w:lang w:val="nl-BE"/>
+          <w:lang w:val="nl-NL"/>
         </w:rPr>
         <w:t>. Bij sharding wordt de database opgesplitst op basis van een index. Als je een database hebt met records met een id van 1-1000, kan deze bijvoorbeeld opgesplitst worden in 2 databases van 1 tot 500, en van 501 tot 1000. Als de applicatie of user document 300 nodig heeft, spreekt hij de eerste database aan enzovoort.</w:t>
       </w:r>
@@ -1268,21 +802,199 @@
       <w:pPr>
         <w:spacing w:line="360" w:lineRule="auto"/>
         <w:rPr>
-          <w:lang w:val="nl-BE"/>
-        </w:rPr>
-      </w:pPr>
-    </w:p>
-    <w:p>
-      <w:pPr>
-        <w:spacing w:line="360" w:lineRule="auto"/>
-        <w:rPr>
-          <w:lang w:val="nl-BE"/>
-        </w:rPr>
-      </w:pPr>
+          <w:lang w:val="nl-NL"/>
+        </w:rPr>
+      </w:pPr>
+    </w:p>
+    <w:p>
+      <w:pPr>
+        <w:pStyle w:val="Heading2"/>
+        <w:spacing w:line="360" w:lineRule="auto"/>
+        <w:rPr>
+          <w:lang w:val="nl-NL"/>
+        </w:rPr>
+      </w:pPr>
+      <w:r>
+        <w:rPr>
+          <w:lang w:val="nl-NL"/>
+        </w:rPr>
+        <w:t>Querytaal</w:t>
+      </w:r>
+    </w:p>
+    <w:p>
+      <w:pPr>
+        <w:spacing w:line="360" w:lineRule="auto"/>
+        <w:rPr>
+          <w:lang w:val="nl-NL"/>
+        </w:rPr>
+      </w:pPr>
+      <w:r>
+        <w:rPr>
+          <w:lang w:val="nl-NL"/>
+        </w:rPr>
+        <w:t xml:space="preserve">Bij MySQL worden database opgemaakt, data opgehaald en </w:t>
+      </w:r>
+      <w:r>
+        <w:rPr>
+          <w:lang w:val="nl-NL"/>
+        </w:rPr>
+        <w:t>bewerkt door middel van de taal SQL. MongoDB gebruikt een querytaal die gebaseerd is op JavaScript.</w:t>
+      </w:r>
+      <w:r>
+        <w:rPr>
+          <w:lang w:val="nl-NL"/>
+        </w:rPr>
+        <w:t xml:space="preserve"> Als ik de gegevens van de gebruiker met naam </w:t>
+      </w:r>
+      <w:r>
+        <w:rPr>
+          <w:i/>
+          <w:lang w:val="nl-NL"/>
+        </w:rPr>
+        <w:t>Adriaan</w:t>
+      </w:r>
+      <w:r>
+        <w:rPr>
+          <w:lang w:val="nl-NL"/>
+        </w:rPr>
+        <w:t xml:space="preserve"> wil ophalen uit een database, zou ik volgende code gebruiken:</w:t>
+      </w:r>
+    </w:p>
+    <w:p>
+      <w:pPr>
+        <w:spacing w:line="360" w:lineRule="auto"/>
+        <w:rPr>
+          <w:lang w:val="nl-NL"/>
+        </w:rPr>
+      </w:pPr>
+    </w:p>
+    <w:p>
+      <w:pPr>
+        <w:spacing w:line="360" w:lineRule="auto"/>
+        <w:rPr>
+          <w:u w:val="single"/>
+          <w:lang w:val="nl-NL"/>
+        </w:rPr>
+      </w:pPr>
+      <w:r>
+        <w:rPr>
+          <w:u w:val="single"/>
+          <w:lang w:val="nl-NL"/>
+        </w:rPr>
+        <w:t>MySQL</w:t>
+      </w:r>
+    </w:p>
+    <w:p>
+      <w:pPr>
+        <w:spacing w:line="360" w:lineRule="auto"/>
+        <w:rPr>
+          <w:lang w:val="nl-NL"/>
+        </w:rPr>
+      </w:pPr>
+      <w:r>
+        <w:rPr>
+          <w:highlight w:val="lightGray"/>
+          <w:lang w:val="nl-NL"/>
+        </w:rPr>
+        <w:t>SELECT * FROM users WHERE name = ‘Adriaan’;</w:t>
+      </w:r>
+    </w:p>
+    <w:p>
+      <w:pPr>
+        <w:spacing w:line="360" w:lineRule="auto"/>
+        <w:rPr>
+          <w:lang w:val="nl-NL"/>
+        </w:rPr>
+      </w:pPr>
+    </w:p>
+    <w:p>
+      <w:pPr>
+        <w:spacing w:line="360" w:lineRule="auto"/>
+        <w:rPr>
+          <w:lang w:val="nl-NL"/>
+        </w:rPr>
+      </w:pPr>
+      <w:r>
+        <w:rPr>
+          <w:u w:val="single"/>
+          <w:lang w:val="nl-NL"/>
+        </w:rPr>
+        <w:t>MongoDB</w:t>
+      </w:r>
+    </w:p>
+    <w:p>
+      <w:pPr>
+        <w:spacing w:line="360" w:lineRule="auto"/>
+        <w:rPr>
+          <w:lang w:val="nl-NL"/>
+        </w:rPr>
+      </w:pPr>
+      <w:r>
+        <w:rPr>
+          <w:highlight w:val="lightGray"/>
+          <w:lang w:val="nl-NL"/>
+        </w:rPr>
+        <w:t>db.users.find( { name : ‘Adriaan’ } );</w:t>
+      </w:r>
+    </w:p>
+    <w:p>
+      <w:pPr>
+        <w:pStyle w:val="Heading2"/>
+        <w:rPr>
+          <w:lang w:val="nl-NL"/>
+        </w:rPr>
+      </w:pPr>
+      <w:r>
+        <w:rPr>
+          <w:lang w:val="nl-NL"/>
+        </w:rPr>
+        <w:br w:type="page"/>
+        <w:t>Benchmarks</w:t>
+      </w:r>
+    </w:p>
+    <w:p>
+      <w:pPr>
+        <w:rPr>
+          <w:lang w:val="nl-NL"/>
+        </w:rPr>
+      </w:pPr>
+      <w:r>
+        <w:rPr>
+          <w:lang w:val="nl-NL"/>
+        </w:rPr>
+        <w:t xml:space="preserve">Als je databasesystemen </w:t>
+      </w:r>
+      <w:r>
+        <w:rPr>
+          <w:lang w:val="nl-NL"/>
+        </w:rPr>
+        <w:t xml:space="preserve">vergelijkt, mogen niet enkel de definities, het gebruik en de taal vergeleken worden, maar ook de snelheid en performance. Daarom </w:t>
+      </w:r>
+      <w:r>
+        <w:rPr>
+          <w:lang w:val="nl-NL"/>
+        </w:rPr>
+        <w:t>voer ik hier enkele tests uit die twee systemen</w:t>
+      </w:r>
+      <w:r>
+        <w:rPr>
+          <w:lang w:val="nl-NL"/>
+        </w:rPr>
+        <w:t xml:space="preserve"> in de praktijk</w:t>
+      </w:r>
       <w:bookmarkStart w:id="0" w:name="_GoBack"/>
       <w:bookmarkEnd w:id="0"/>
+      <w:r>
+        <w:rPr>
+          <w:lang w:val="nl-NL"/>
+        </w:rPr>
+        <w:t xml:space="preserve"> tegen elkaar afwegen.</w:t>
+      </w:r>
     </w:p>
     <w:sectPr>
+      <w:headerReference w:type="default" r:id="rId9"/>
+      <w:footerReference w:type="even" r:id="rId10"/>
+      <w:footerReference w:type="default" r:id="rId11"/>
       <w:pgSz w:w="11900" w:h="16840"/>
       <w:pgMar w:top="1440" w:right="1440" w:bottom="1440" w:left="1440" w:header="708" w:footer="708" w:gutter="0"/>
       <w:cols w:space="708"/>
@@ -1290,6 +1002,159 @@
     </w:sectPr>
   </w:body>
 </w:document>
+</file>
+
+<file path=word/endnotes.xml><?xml version="1.0" encoding="utf-8"?>
+<w:endnotes xmlns:wpc="http://schemas.microsoft.com/office/word/2010/wordprocessingCanvas" xmlns:mo="http://schemas.microsoft.com/office/mac/office/2008/main" xmlns:mc="http://schemas.openxmlformats.org/markup-compatibility/2006" xmlns:mv="urn:schemas-microsoft-com:mac:vml" xmlns:o="urn:schemas-microsoft-com:office:office" xmlns:r="http://schemas.openxmlformats.org/officeDocument/2006/relationships" xmlns:m="http://schemas.openxmlformats.org/officeDocument/2006/math" xmlns:v="urn:schemas-microsoft-com:vml" xmlns:wp14="http://schemas.microsoft.com/office/word/2010/wordprocessingDrawing" xmlns:wp="http://schemas.openxmlformats.org/drawingml/2006/wordprocessingDrawing" xmlns:w10="urn:schemas-microsoft-com:office:word" xmlns:w="http://schemas.openxmlformats.org/wordprocessingml/2006/main" xmlns:w14="http://schemas.microsoft.com/office/word/2010/wordml" xmlns:w15="http://schemas.microsoft.com/office/word/2012/wordml" xmlns:wpg="http://schemas.microsoft.com/office/word/2010/wordprocessingGroup" xmlns:wpi="http://schemas.microsoft.com/office/word/2010/wordprocessingInk" xmlns:wne="http://schemas.microsoft.com/office/word/2006/wordml" xmlns:wps="http://schemas.microsoft.com/office/word/2010/wordprocessingShape" mc:Ignorable="w14 w15 wp14">
+  <w:endnote w:type="separator" w:id="-1">
+    <w:p>
+      <w:r>
+        <w:separator/>
+      </w:r>
+    </w:p>
+  </w:endnote>
+  <w:endnote w:type="continuationSeparator" w:id="0">
+    <w:p>
+      <w:r>
+        <w:continuationSeparator/>
+      </w:r>
+    </w:p>
+  </w:endnote>
+</w:endnotes>
+</file>
+
+<file path=word/footer1.xml><?xml version="1.0" encoding="utf-8"?>
+<w:ftr xmlns:wpc="http://schemas.microsoft.com/office/word/2010/wordprocessingCanvas" xmlns:mo="http://schemas.microsoft.com/office/mac/office/2008/main" xmlns:mc="http://schemas.openxmlformats.org/markup-compatibility/2006" xmlns:mv="urn:schemas-microsoft-com:mac:vml" xmlns:o="urn:schemas-microsoft-com:office:office" xmlns:r="http://schemas.openxmlformats.org/officeDocument/2006/relationships" xmlns:m="http://schemas.openxmlformats.org/officeDocument/2006/math" xmlns:v="urn:schemas-microsoft-com:vml" xmlns:wp14="http://schemas.microsoft.com/office/word/2010/wordprocessingDrawing" xmlns:wp="http://schemas.openxmlformats.org/drawingml/2006/wordprocessingDrawing" xmlns:w10="urn:schemas-microsoft-com:office:word" xmlns:w="http://schemas.openxmlformats.org/wordprocessingml/2006/main" xmlns:w14="http://schemas.microsoft.com/office/word/2010/wordml" xmlns:w15="http://schemas.microsoft.com/office/word/2012/wordml" xmlns:wpg="http://schemas.microsoft.com/office/word/2010/wordprocessingGroup" xmlns:wpi="http://schemas.microsoft.com/office/word/2010/wordprocessingInk" xmlns:wne="http://schemas.microsoft.com/office/word/2006/wordml" xmlns:wps="http://schemas.microsoft.com/office/word/2010/wordprocessingShape" mc:Ignorable="w14 w15 wp14">
+  <w:p>
+    <w:pPr>
+      <w:pStyle w:val="Footer"/>
+      <w:framePr w:wrap="none" w:vAnchor="text" w:hAnchor="margin" w:xAlign="right" w:y="1"/>
+      <w:rPr>
+        <w:rStyle w:val="PageNumber"/>
+      </w:rPr>
+    </w:pPr>
+    <w:r>
+      <w:rPr>
+        <w:rStyle w:val="PageNumber"/>
+      </w:rPr>
+      <w:fldChar w:fldCharType="begin"/>
+    </w:r>
+    <w:r>
+      <w:rPr>
+        <w:rStyle w:val="PageNumber"/>
+      </w:rPr>
+      <w:instrText xml:space="preserve">PAGE  </w:instrText>
+    </w:r>
+    <w:r>
+      <w:rPr>
+        <w:rStyle w:val="PageNumber"/>
+      </w:rPr>
+      <w:fldChar w:fldCharType="end"/>
+    </w:r>
+  </w:p>
+  <w:p>
+    <w:pPr>
+      <w:pStyle w:val="Footer"/>
+      <w:ind w:right="360"/>
+    </w:pPr>
+  </w:p>
+</w:ftr>
+</file>
+
+<file path=word/footer2.xml><?xml version="1.0" encoding="utf-8"?>
+<w:ftr xmlns:wpc="http://schemas.microsoft.com/office/word/2010/wordprocessingCanvas" xmlns:mo="http://schemas.microsoft.com/office/mac/office/2008/main" xmlns:mc="http://schemas.openxmlformats.org/markup-compatibility/2006" xmlns:mv="urn:schemas-microsoft-com:mac:vml" xmlns:o="urn:schemas-microsoft-com:office:office" xmlns:r="http://schemas.openxmlformats.org/officeDocument/2006/relationships" xmlns:m="http://schemas.openxmlformats.org/officeDocument/2006/math" xmlns:v="urn:schemas-microsoft-com:vml" xmlns:wp14="http://schemas.microsoft.com/office/word/2010/wordprocessingDrawing" xmlns:wp="http://schemas.openxmlformats.org/drawingml/2006/wordprocessingDrawing" xmlns:w10="urn:schemas-microsoft-com:office:word" xmlns:w="http://schemas.openxmlformats.org/wordprocessingml/2006/main" xmlns:w14="http://schemas.microsoft.com/office/word/2010/wordml" xmlns:w15="http://schemas.microsoft.com/office/word/2012/wordml" xmlns:wpg="http://schemas.microsoft.com/office/word/2010/wordprocessingGroup" xmlns:wpi="http://schemas.microsoft.com/office/word/2010/wordprocessingInk" xmlns:wne="http://schemas.microsoft.com/office/word/2006/wordml" xmlns:wps="http://schemas.microsoft.com/office/word/2010/wordprocessingShape" mc:Ignorable="w14 w15 wp14">
+  <w:p>
+    <w:pPr>
+      <w:pStyle w:val="Footer"/>
+      <w:framePr w:wrap="none" w:vAnchor="text" w:hAnchor="margin" w:xAlign="right" w:y="1"/>
+      <w:rPr>
+        <w:rStyle w:val="PageNumber"/>
+      </w:rPr>
+    </w:pPr>
+    <w:r>
+      <w:rPr>
+        <w:rStyle w:val="PageNumber"/>
+      </w:rPr>
+      <w:fldChar w:fldCharType="begin"/>
+    </w:r>
+    <w:r>
+      <w:rPr>
+        <w:rStyle w:val="PageNumber"/>
+      </w:rPr>
+      <w:instrText xml:space="preserve">PAGE  </w:instrText>
+    </w:r>
+    <w:r>
+      <w:rPr>
+        <w:rStyle w:val="PageNumber"/>
+      </w:rPr>
+      <w:fldChar w:fldCharType="separate"/>
+    </w:r>
+    <w:r>
+      <w:rPr>
+        <w:rStyle w:val="PageNumber"/>
+        <w:noProof/>
+      </w:rPr>
+      <w:t>1</w:t>
+    </w:r>
+    <w:r>
+      <w:rPr>
+        <w:rStyle w:val="PageNumber"/>
+      </w:rPr>
+      <w:fldChar w:fldCharType="end"/>
+    </w:r>
+  </w:p>
+  <w:p>
+    <w:pPr>
+      <w:pStyle w:val="Footer"/>
+      <w:ind w:right="360"/>
+    </w:pPr>
+    <w:r>
+      <w:tab/>
+    </w:r>
+    <w:r>
+      <w:tab/>
+    </w:r>
+  </w:p>
+</w:ftr>
+</file>
+
+<file path=word/footnotes.xml><?xml version="1.0" encoding="utf-8"?>
+<w:footnotes xmlns:wpc="http://schemas.microsoft.com/office/word/2010/wordprocessingCanvas" xmlns:mo="http://schemas.microsoft.com/office/mac/office/2008/main" xmlns:mc="http://schemas.openxmlformats.org/markup-compatibility/2006" xmlns:mv="urn:schemas-microsoft-com:mac:vml" xmlns:o="urn:schemas-microsoft-com:office:office" xmlns:r="http://schemas.openxmlformats.org/officeDocument/2006/relationships" xmlns:m="http://schemas.openxmlformats.org/officeDocument/2006/math" xmlns:v="urn:schemas-microsoft-com:vml" xmlns:wp14="http://schemas.microsoft.com/office/word/2010/wordprocessingDrawing" xmlns:wp="http://schemas.openxmlformats.org/drawingml/2006/wordprocessingDrawing" xmlns:w10="urn:schemas-microsoft-com:office:word" xmlns:w="http://schemas.openxmlformats.org/wordprocessingml/2006/main" xmlns:w14="http://schemas.microsoft.com/office/word/2010/wordml" xmlns:w15="http://schemas.microsoft.com/office/word/2012/wordml" xmlns:wpg="http://schemas.microsoft.com/office/word/2010/wordprocessingGroup" xmlns:wpi="http://schemas.microsoft.com/office/word/2010/wordprocessingInk" xmlns:wne="http://schemas.microsoft.com/office/word/2006/wordml" xmlns:wps="http://schemas.microsoft.com/office/word/2010/wordprocessingShape" mc:Ignorable="w14 w15 wp14">
+  <w:footnote w:type="separator" w:id="-1">
+    <w:p>
+      <w:r>
+        <w:separator/>
+      </w:r>
+    </w:p>
+  </w:footnote>
+  <w:footnote w:type="continuationSeparator" w:id="0">
+    <w:p>
+      <w:r>
+        <w:continuationSeparator/>
+      </w:r>
+    </w:p>
+  </w:footnote>
+</w:footnotes>
+</file>
+
+<file path=word/header1.xml><?xml version="1.0" encoding="utf-8"?>
+<w:hdr xmlns:wpc="http://schemas.microsoft.com/office/word/2010/wordprocessingCanvas" xmlns:mo="http://schemas.microsoft.com/office/mac/office/2008/main" xmlns:mc="http://schemas.openxmlformats.org/markup-compatibility/2006" xmlns:mv="urn:schemas-microsoft-com:mac:vml" xmlns:o="urn:schemas-microsoft-com:office:office" xmlns:r="http://schemas.openxmlformats.org/officeDocument/2006/relationships" xmlns:m="http://schemas.openxmlformats.org/officeDocument/2006/math" xmlns:v="urn:schemas-microsoft-com:vml" xmlns:wp14="http://schemas.microsoft.com/office/word/2010/wordprocessingDrawing" xmlns:wp="http://schemas.openxmlformats.org/drawingml/2006/wordprocessingDrawing" xmlns:w10="urn:schemas-microsoft-com:office:word" xmlns:w="http://schemas.openxmlformats.org/wordprocessingml/2006/main" xmlns:w14="http://schemas.microsoft.com/office/word/2010/wordml" xmlns:w15="http://schemas.microsoft.com/office/word/2012/wordml" xmlns:wpg="http://schemas.microsoft.com/office/word/2010/wordprocessingGroup" xmlns:wpi="http://schemas.microsoft.com/office/word/2010/wordprocessingInk" xmlns:wne="http://schemas.microsoft.com/office/word/2006/wordml" xmlns:wps="http://schemas.microsoft.com/office/word/2010/wordprocessingShape" mc:Ignorable="w14 w15 wp14">
+  <w:p>
+    <w:pPr>
+      <w:pStyle w:val="Header"/>
+    </w:pPr>
+    <w:r>
+      <w:t>Adriaan Marain</w:t>
+    </w:r>
+    <w:r>
+      <w:tab/>
+    </w:r>
+    <w:r>
+      <w:tab/>
+      <w:t>3MTA – Web &amp; UX</w:t>
+    </w:r>
+  </w:p>
+</w:hdr>
 </file>
 
 <file path=word/numbering.xml><?xml version="1.0" encoding="utf-8"?>
@@ -1813,6 +1678,27 @@
     <w:name w:val="Normal"/>
     <w:qFormat/>
   </w:style>
+  <w:style w:type="paragraph" w:styleId="Heading1">
+    <w:name w:val="heading 1"/>
+    <w:basedOn w:val="Normal"/>
+    <w:next w:val="Normal"/>
+    <w:link w:val="Heading1Char"/>
+    <w:uiPriority w:val="9"/>
+    <w:qFormat/>
+    <w:rsid w:val="00CD54CB"/>
+    <w:pPr>
+      <w:keepNext/>
+      <w:keepLines/>
+      <w:spacing w:before="240"/>
+      <w:outlineLvl w:val="0"/>
+    </w:pPr>
+    <w:rPr>
+      <w:rFonts w:asciiTheme="majorHAnsi" w:eastAsiaTheme="majorEastAsia" w:hAnsiTheme="majorHAnsi" w:cstheme="majorBidi"/>
+      <w:color w:val="2F5496" w:themeColor="accent1" w:themeShade="BF"/>
+      <w:sz w:val="32"/>
+      <w:szCs w:val="32"/>
+    </w:rPr>
+  </w:style>
   <w:style w:type="paragraph" w:styleId="Heading2">
     <w:name w:val="heading 2"/>
     <w:basedOn w:val="Normal"/>
@@ -1885,6 +1771,69 @@
       <w:sz w:val="26"/>
       <w:szCs w:val="26"/>
     </w:rPr>
+  </w:style>
+  <w:style w:type="character" w:customStyle="1" w:styleId="Heading1Char">
+    <w:name w:val="Heading 1 Char"/>
+    <w:basedOn w:val="DefaultParagraphFont"/>
+    <w:link w:val="Heading1"/>
+    <w:uiPriority w:val="9"/>
+    <w:rsid w:val="00CD54CB"/>
+    <w:rPr>
+      <w:rFonts w:asciiTheme="majorHAnsi" w:eastAsiaTheme="majorEastAsia" w:hAnsiTheme="majorHAnsi" w:cstheme="majorBidi"/>
+      <w:color w:val="2F5496" w:themeColor="accent1" w:themeShade="BF"/>
+      <w:sz w:val="32"/>
+      <w:szCs w:val="32"/>
+    </w:rPr>
+  </w:style>
+  <w:style w:type="paragraph" w:styleId="Header">
+    <w:name w:val="header"/>
+    <w:basedOn w:val="Normal"/>
+    <w:link w:val="HeaderChar"/>
+    <w:uiPriority w:val="99"/>
+    <w:unhideWhenUsed/>
+    <w:rsid w:val="00CD54CB"/>
+    <w:pPr>
+      <w:tabs>
+        <w:tab w:val="center" w:pos="4680"/>
+        <w:tab w:val="right" w:pos="9360"/>
+      </w:tabs>
+    </w:pPr>
+  </w:style>
+  <w:style w:type="character" w:customStyle="1" w:styleId="HeaderChar">
+    <w:name w:val="Header Char"/>
+    <w:basedOn w:val="DefaultParagraphFont"/>
+    <w:link w:val="Header"/>
+    <w:uiPriority w:val="99"/>
+    <w:rsid w:val="00CD54CB"/>
+  </w:style>
+  <w:style w:type="paragraph" w:styleId="Footer">
+    <w:name w:val="footer"/>
+    <w:basedOn w:val="Normal"/>
+    <w:link w:val="FooterChar"/>
+    <w:uiPriority w:val="99"/>
+    <w:unhideWhenUsed/>
+    <w:rsid w:val="00CD54CB"/>
+    <w:pPr>
+      <w:tabs>
+        <w:tab w:val="center" w:pos="4680"/>
+        <w:tab w:val="right" w:pos="9360"/>
+      </w:tabs>
+    </w:pPr>
+  </w:style>
+  <w:style w:type="character" w:customStyle="1" w:styleId="FooterChar">
+    <w:name w:val="Footer Char"/>
+    <w:basedOn w:val="DefaultParagraphFont"/>
+    <w:link w:val="Footer"/>
+    <w:uiPriority w:val="99"/>
+    <w:rsid w:val="00CD54CB"/>
+  </w:style>
+  <w:style w:type="character" w:styleId="PageNumber">
+    <w:name w:val="page number"/>
+    <w:basedOn w:val="DefaultParagraphFont"/>
+    <w:uiPriority w:val="99"/>
+    <w:semiHidden/>
+    <w:unhideWhenUsed/>
+    <w:rsid w:val="00CD54CB"/>
   </w:style>
 </w:styles>
 </file>

</xml_diff>

<commit_message>
test 2 & 3
</commit_message>
<xml_diff>
--- a/Paper.docx
+++ b/Paper.docx
@@ -970,13 +970,7 @@
         <w:rPr>
           <w:lang w:val="nl-NL"/>
         </w:rPr>
-        <w:t xml:space="preserve">Als je databasesystemen </w:t>
-      </w:r>
-      <w:r>
-        <w:rPr>
-          <w:lang w:val="nl-NL"/>
-        </w:rPr>
-        <w:t xml:space="preserve">vergelijkt, mogen niet enkel de definities, het gebruik en de taal vergeleken worden, maar ook de snelheid en performance. Daarom </w:t>
+        <w:t xml:space="preserve">Als je databasesystemen vergelijkt, mogen niet enkel de definities, het gebruik en de taal vergeleken worden, maar ook de snelheid en performance. Daarom </w:t>
       </w:r>
       <w:r>
         <w:rPr>
@@ -1068,7 +1062,19 @@
         <w:rPr>
           <w:lang w:val="nl-NL"/>
         </w:rPr>
-        <w:t>achtergrondprocessen draaiende (Microsoft Word, GitHub Desktop, Visual Studio Code, Slack, Spotify).</w:t>
+        <w:t>achtergrondprocessen draaiende (Microsoft Word, GitHub Desktop, Visual Studio Code</w:t>
+      </w:r>
+      <w:r>
+        <w:rPr>
+          <w:lang w:val="nl-NL"/>
+        </w:rPr>
+        <w:t>, mysqld, mongod</w:t>
+      </w:r>
+      <w:r>
+        <w:rPr>
+          <w:lang w:val="nl-NL"/>
+        </w:rPr>
+        <w:t>).</w:t>
       </w:r>
       <w:r>
         <w:rPr>
@@ -1082,6 +1088,12 @@
         </w:rPr>
         <w:t>De twee databases zullen allebei lokaal draaien, om foute voorstellingen in de resultaten door internet-latency te vermijden.</w:t>
       </w:r>
+      <w:r>
+        <w:rPr>
+          <w:lang w:val="nl-NL"/>
+        </w:rPr>
+        <w:t xml:space="preserve"> Ook zorg ik ervoor dat de database en tabel of collectie volledig leeg is voor een schrijfopdracht.</w:t>
+      </w:r>
     </w:p>
     <w:p>
       <w:pPr>
@@ -1108,293 +1120,2322 @@
     <w:p>
       <w:pPr>
         <w:spacing w:line="360" w:lineRule="auto"/>
-      </w:pPr>
-      <w:r>
-        <w:t>MacBook Pro (13-inch, 2016</w:t>
-      </w:r>
-      <w:r>
-        <w:t>)</w:t>
-      </w:r>
-      <w:r>
+        <w:rPr>
+          <w:lang w:val="nl-NL"/>
+        </w:rPr>
+      </w:pPr>
+      <w:r>
+        <w:rPr>
+          <w:lang w:val="nl-NL"/>
+        </w:rPr>
+        <w:t>MacBook Pro (13-inch, 2016)</w:t>
+      </w:r>
+      <w:r>
+        <w:rPr>
+          <w:lang w:val="nl-NL"/>
+        </w:rPr>
         <w:br/>
-      </w:r>
-      <w:r>
         <w:t>CPU: 2,9 GHz Intel Core i5</w:t>
       </w:r>
       <w:r>
+        <w:rPr>
+          <w:lang w:val="nl-NL"/>
+        </w:rPr>
         <w:br/>
         <w:t>RAM: 8 GB 2133 MHz LPDDR3</w:t>
       </w:r>
+    </w:p>
+    <w:p>
+      <w:pPr>
+        <w:spacing w:line="360" w:lineRule="auto"/>
+        <w:rPr>
+          <w:lang w:val="nl-NL"/>
+        </w:rPr>
+      </w:pPr>
+      <w:r>
+        <w:rPr>
+          <w:lang w:val="nl-NL"/>
+        </w:rPr>
+        <w:t>Opslag: SSD 256GB</w:t>
+      </w:r>
+    </w:p>
+    <w:p>
+      <w:pPr>
+        <w:spacing w:line="360" w:lineRule="auto"/>
+        <w:rPr>
+          <w:lang w:val="nl-NL"/>
+        </w:rPr>
+      </w:pPr>
+    </w:p>
+    <w:p>
+      <w:pPr>
+        <w:spacing w:line="360" w:lineRule="auto"/>
+        <w:rPr>
+          <w:rFonts w:asciiTheme="majorHAnsi" w:eastAsiaTheme="majorEastAsia" w:hAnsiTheme="majorHAnsi" w:cstheme="majorBidi"/>
+          <w:color w:val="1F3763" w:themeColor="accent1" w:themeShade="7F"/>
+          <w:lang w:val="nl-NL"/>
+        </w:rPr>
+      </w:pPr>
+      <w:r>
+        <w:rPr>
+          <w:lang w:val="nl-NL"/>
+        </w:rPr>
+        <w:br w:type="page"/>
+      </w:r>
+    </w:p>
+    <w:p>
+      <w:pPr>
+        <w:pStyle w:val="Heading3"/>
+        <w:spacing w:line="360" w:lineRule="auto"/>
+        <w:rPr>
+          <w:lang w:val="nl-NL"/>
+        </w:rPr>
+      </w:pPr>
+      <w:r>
+        <w:rPr>
+          <w:lang w:val="nl-NL"/>
+        </w:rPr>
+        <w:t>Test_</w:t>
+      </w:r>
+      <w:r>
+        <w:rPr>
+          <w:lang w:val="nl-NL"/>
+        </w:rPr>
+        <w:t>1 –</w:t>
+      </w:r>
+      <w:r>
+        <w:rPr>
+          <w:lang w:val="nl-NL"/>
+        </w:rPr>
+        <w:t xml:space="preserve"> Schrijfsnelheid:</w:t>
+      </w:r>
+      <w:r>
+        <w:rPr>
+          <w:lang w:val="nl-NL"/>
+        </w:rPr>
+        <w:t xml:space="preserve"> </w:t>
+      </w:r>
+      <w:r>
+        <w:rPr>
+          <w:lang w:val="nl-NL"/>
+        </w:rPr>
+        <w:t>5</w:t>
+      </w:r>
+      <w:r>
+        <w:rPr>
+          <w:lang w:val="nl-NL"/>
+        </w:rPr>
+        <w:t>00.000 documenten</w:t>
+      </w:r>
+      <w:r>
+        <w:rPr>
+          <w:lang w:val="nl-NL"/>
+        </w:rPr>
+        <w:t>/rijen</w:t>
+      </w:r>
+      <w:r>
+        <w:rPr>
+          <w:lang w:val="nl-NL"/>
+        </w:rPr>
+        <w:t xml:space="preserve"> toevoegen</w:t>
+      </w:r>
+    </w:p>
+    <w:p>
+      <w:pPr>
+        <w:spacing w:line="360" w:lineRule="auto"/>
+        <w:rPr>
+          <w:lang w:val="nl-NL"/>
+        </w:rPr>
+      </w:pPr>
+      <w:r>
+        <w:rPr>
+          <w:lang w:val="nl-NL"/>
+        </w:rPr>
+        <w:t>Ik schrijf een script dat nagenoeg dezelfde</w:t>
+      </w:r>
+      <w:r>
+        <w:rPr>
+          <w:lang w:val="nl-NL"/>
+        </w:rPr>
+        <w:t xml:space="preserve"> (randomised)</w:t>
+      </w:r>
+      <w:r>
+        <w:rPr>
+          <w:lang w:val="nl-NL"/>
+        </w:rPr>
+        <w:t xml:space="preserve"> data zowel naar een MongoDB als naar een MySQL database schrijft</w:t>
+      </w:r>
+      <w:r>
+        <w:rPr>
+          <w:lang w:val="nl-NL"/>
+        </w:rPr>
+        <w:t xml:space="preserve"> (niet tegelijk)</w:t>
+      </w:r>
+      <w:r>
+        <w:rPr>
+          <w:lang w:val="nl-NL"/>
+        </w:rPr>
+        <w:t xml:space="preserve">. </w:t>
+      </w:r>
+      <w:r>
+        <w:rPr>
+          <w:lang w:val="nl-NL"/>
+        </w:rPr>
+        <w:t xml:space="preserve">Ik maak een Mongoose schema aan voor MongoDB, en </w:t>
+      </w:r>
+      <w:r>
+        <w:rPr>
+          <w:lang w:val="nl-NL"/>
+        </w:rPr>
+        <w:t>creëer een MySQL database die voor dezelfde data past.</w:t>
+      </w:r>
+    </w:p>
+    <w:p>
+      <w:pPr>
+        <w:spacing w:line="360" w:lineRule="auto"/>
+        <w:rPr>
+          <w:lang w:val="nl-NL"/>
+        </w:rPr>
+      </w:pPr>
+    </w:p>
+    <w:p>
+      <w:pPr>
+        <w:spacing w:line="360" w:lineRule="auto"/>
+        <w:rPr>
+          <w:lang w:val="nl-NL"/>
+        </w:rPr>
+      </w:pPr>
+      <w:r>
+        <w:rPr>
+          <w:lang w:val="nl-NL"/>
+        </w:rPr>
+        <w:t xml:space="preserve">Ik houd </w:t>
+      </w:r>
+      <w:r>
+        <w:rPr>
+          <w:lang w:val="nl-NL"/>
+        </w:rPr>
+        <w:t>de momenten bij dat het script eindigt en start in milliseconden, en geef het verschil op het einde weer.</w:t>
+      </w:r>
+      <w:r>
+        <w:rPr>
+          <w:lang w:val="nl-NL"/>
+        </w:rPr>
+        <w:t xml:space="preserve"> Ook toon ik hoe lang het duurt om bij elke 10% te geraken (dus bij 10%, 20%, 30%, …) om te checken of het </w:t>
+      </w:r>
+      <w:r>
+        <w:rPr>
+          <w:lang w:val="nl-NL"/>
+        </w:rPr>
+        <w:t>toevoegen van data trager wordt als er al veel entries in de database zitten.</w:t>
+      </w:r>
+      <w:r>
+        <w:rPr>
+          <w:lang w:val="nl-NL"/>
+        </w:rPr>
+        <w:t xml:space="preserve"> Met deze informatie kan ik in Microsoft Excel een grafiek maken van de snelheid </w:t>
+      </w:r>
+      <w:r>
+        <w:rPr>
+          <w:lang w:val="nl-NL"/>
+        </w:rPr>
+        <w:t>waarmee</w:t>
+      </w:r>
+      <w:r>
+        <w:rPr>
+          <w:lang w:val="nl-NL"/>
+        </w:rPr>
+        <w:t xml:space="preserve"> data wordt toegevoegd.</w:t>
+      </w:r>
+    </w:p>
+    <w:p>
+      <w:pPr>
+        <w:spacing w:line="360" w:lineRule="auto"/>
+        <w:rPr>
+          <w:lang w:val="nl-NL"/>
+        </w:rPr>
+      </w:pPr>
+    </w:p>
+    <w:p>
+      <w:pPr>
+        <w:spacing w:line="360" w:lineRule="auto"/>
+        <w:rPr>
+          <w:lang w:val="nl-NL"/>
+        </w:rPr>
+      </w:pPr>
+      <w:r>
+        <w:rPr>
+          <w:lang w:val="nl-NL"/>
+        </w:rPr>
+        <w:t>Ten laatste</w:t>
+      </w:r>
+      <w:r>
+        <w:rPr>
+          <w:lang w:val="nl-NL"/>
+        </w:rPr>
+        <w:t xml:space="preserve"> voer ik het script 5 keer uit per </w:t>
+      </w:r>
+      <w:r>
+        <w:rPr>
+          <w:lang w:val="nl-NL"/>
+        </w:rPr>
+        <w:t>databasesysteem en neem het gemiddelde</w:t>
+      </w:r>
+      <w:r>
+        <w:rPr>
+          <w:lang w:val="nl-NL"/>
+        </w:rPr>
+        <w:t>, om discrepanties te vermijden en een goed richtnummer te krijgen.</w:t>
+      </w:r>
+    </w:p>
+    <w:p>
+      <w:pPr>
+        <w:spacing w:line="360" w:lineRule="auto"/>
+        <w:rPr>
+          <w:lang w:val="nl-NL"/>
+        </w:rPr>
+      </w:pPr>
+    </w:p>
+    <w:p>
+      <w:pPr>
+        <w:spacing w:line="360" w:lineRule="auto"/>
+        <w:rPr>
+          <w:lang w:val="nl-NL"/>
+        </w:rPr>
+      </w:pPr>
+      <w:r>
+        <w:rPr>
+          <w:lang w:val="nl-NL"/>
+        </w:rPr>
+        <w:t>De data die ik aanmaak en doorstuur naar de database:</w:t>
+      </w:r>
+    </w:p>
+    <w:p>
+      <w:pPr>
+        <w:shd w:val="clear" w:color="auto" w:fill="1E1E1E"/>
+        <w:spacing w:line="270" w:lineRule="atLeast"/>
+        <w:rPr>
+          <w:rFonts w:ascii="Menlo" w:eastAsia="Times New Roman" w:hAnsi="Menlo" w:cs="Menlo"/>
+          <w:color w:val="D4D4D4"/>
+          <w:sz w:val="18"/>
+          <w:szCs w:val="18"/>
+          <w:lang w:val="nl-NL" w:eastAsia="en-GB"/>
+        </w:rPr>
+      </w:pPr>
+      <w:r>
+        <w:rPr>
+          <w:rFonts w:ascii="Menlo" w:eastAsia="Times New Roman" w:hAnsi="Menlo" w:cs="Menlo"/>
+          <w:color w:val="9CDCFE"/>
+          <w:sz w:val="18"/>
+          <w:szCs w:val="18"/>
+          <w:lang w:val="nl-NL" w:eastAsia="en-GB"/>
+        </w:rPr>
+        <w:t>naam</w:t>
+      </w:r>
+      <w:r>
+        <w:rPr>
+          <w:rFonts w:ascii="Menlo" w:eastAsia="Times New Roman" w:hAnsi="Menlo" w:cs="Menlo"/>
+          <w:color w:val="D4D4D4"/>
+          <w:sz w:val="18"/>
+          <w:szCs w:val="18"/>
+          <w:lang w:val="nl-NL" w:eastAsia="en-GB"/>
+        </w:rPr>
+        <w:t xml:space="preserve"> = </w:t>
+      </w:r>
+      <w:r>
+        <w:rPr>
+          <w:rFonts w:ascii="Menlo" w:eastAsia="Times New Roman" w:hAnsi="Menlo" w:cs="Menlo"/>
+          <w:color w:val="DCDCAA"/>
+          <w:sz w:val="18"/>
+          <w:szCs w:val="18"/>
+          <w:lang w:val="nl-NL" w:eastAsia="en-GB"/>
+        </w:rPr>
+        <w:t>getRandomString</w:t>
+      </w:r>
+      <w:r>
+        <w:rPr>
+          <w:rFonts w:ascii="Menlo" w:eastAsia="Times New Roman" w:hAnsi="Menlo" w:cs="Menlo"/>
+          <w:color w:val="D4D4D4"/>
+          <w:sz w:val="18"/>
+          <w:szCs w:val="18"/>
+          <w:lang w:val="nl-NL" w:eastAsia="en-GB"/>
+        </w:rPr>
+        <w:t>(</w:t>
+      </w:r>
+      <w:r>
+        <w:rPr>
+          <w:rFonts w:ascii="Menlo" w:eastAsia="Times New Roman" w:hAnsi="Menlo" w:cs="Menlo"/>
+          <w:color w:val="B5CEA8"/>
+          <w:sz w:val="18"/>
+          <w:szCs w:val="18"/>
+          <w:lang w:val="nl-NL" w:eastAsia="en-GB"/>
+        </w:rPr>
+        <w:t>10</w:t>
+      </w:r>
+      <w:r>
+        <w:rPr>
+          <w:rFonts w:ascii="Menlo" w:eastAsia="Times New Roman" w:hAnsi="Menlo" w:cs="Menlo"/>
+          <w:color w:val="D4D4D4"/>
+          <w:sz w:val="18"/>
+          <w:szCs w:val="18"/>
+          <w:lang w:val="nl-NL" w:eastAsia="en-GB"/>
+        </w:rPr>
+        <w:t>); //random string van 10 tekens</w:t>
+      </w:r>
+    </w:p>
+    <w:p>
+      <w:pPr>
+        <w:shd w:val="clear" w:color="auto" w:fill="1E1E1E"/>
+        <w:spacing w:line="270" w:lineRule="atLeast"/>
+        <w:rPr>
+          <w:rFonts w:ascii="Menlo" w:eastAsia="Times New Roman" w:hAnsi="Menlo" w:cs="Menlo"/>
+          <w:color w:val="D4D4D4"/>
+          <w:sz w:val="18"/>
+          <w:szCs w:val="18"/>
+          <w:lang w:val="nl-NL" w:eastAsia="en-GB"/>
+        </w:rPr>
+      </w:pPr>
+      <w:r>
+        <w:rPr>
+          <w:rFonts w:ascii="Menlo" w:eastAsia="Times New Roman" w:hAnsi="Menlo" w:cs="Menlo"/>
+          <w:color w:val="9CDCFE"/>
+          <w:sz w:val="18"/>
+          <w:szCs w:val="18"/>
+          <w:lang w:val="nl-NL" w:eastAsia="en-GB"/>
+        </w:rPr>
+        <w:t>hoeveelheid</w:t>
+      </w:r>
+      <w:r>
+        <w:rPr>
+          <w:rFonts w:ascii="Menlo" w:eastAsia="Times New Roman" w:hAnsi="Menlo" w:cs="Menlo"/>
+          <w:color w:val="D4D4D4"/>
+          <w:sz w:val="18"/>
+          <w:szCs w:val="18"/>
+          <w:lang w:val="nl-NL" w:eastAsia="en-GB"/>
+        </w:rPr>
+        <w:t xml:space="preserve"> = </w:t>
+      </w:r>
+      <w:r>
+        <w:rPr>
+          <w:rFonts w:ascii="Menlo" w:eastAsia="Times New Roman" w:hAnsi="Menlo" w:cs="Menlo"/>
+          <w:color w:val="DCDCAA"/>
+          <w:sz w:val="18"/>
+          <w:szCs w:val="18"/>
+          <w:lang w:val="nl-NL" w:eastAsia="en-GB"/>
+        </w:rPr>
+        <w:t>getRandomInt</w:t>
+      </w:r>
+      <w:r>
+        <w:rPr>
+          <w:rFonts w:ascii="Menlo" w:eastAsia="Times New Roman" w:hAnsi="Menlo" w:cs="Menlo"/>
+          <w:color w:val="D4D4D4"/>
+          <w:sz w:val="18"/>
+          <w:szCs w:val="18"/>
+          <w:lang w:val="nl-NL" w:eastAsia="en-GB"/>
+        </w:rPr>
+        <w:t>(</w:t>
+      </w:r>
+      <w:r>
+        <w:rPr>
+          <w:rFonts w:ascii="Menlo" w:eastAsia="Times New Roman" w:hAnsi="Menlo" w:cs="Menlo"/>
+          <w:color w:val="B5CEA8"/>
+          <w:sz w:val="18"/>
+          <w:szCs w:val="18"/>
+          <w:lang w:val="nl-NL" w:eastAsia="en-GB"/>
+        </w:rPr>
+        <w:t>0</w:t>
+      </w:r>
+      <w:r>
+        <w:rPr>
+          <w:rFonts w:ascii="Menlo" w:eastAsia="Times New Roman" w:hAnsi="Menlo" w:cs="Menlo"/>
+          <w:color w:val="D4D4D4"/>
+          <w:sz w:val="18"/>
+          <w:szCs w:val="18"/>
+          <w:lang w:val="nl-NL" w:eastAsia="en-GB"/>
+        </w:rPr>
+        <w:t>,</w:t>
+      </w:r>
+      <w:r>
+        <w:rPr>
+          <w:rFonts w:ascii="Menlo" w:eastAsia="Times New Roman" w:hAnsi="Menlo" w:cs="Menlo"/>
+          <w:color w:val="B5CEA8"/>
+          <w:sz w:val="18"/>
+          <w:szCs w:val="18"/>
+          <w:lang w:val="nl-NL" w:eastAsia="en-GB"/>
+        </w:rPr>
+        <w:t>1000</w:t>
+      </w:r>
+      <w:r>
+        <w:rPr>
+          <w:rFonts w:ascii="Menlo" w:eastAsia="Times New Roman" w:hAnsi="Menlo" w:cs="Menlo"/>
+          <w:color w:val="D4D4D4"/>
+          <w:sz w:val="18"/>
+          <w:szCs w:val="18"/>
+          <w:lang w:val="nl-NL" w:eastAsia="en-GB"/>
+        </w:rPr>
+        <w:t>);</w:t>
+      </w:r>
+      <w:r>
+        <w:rPr>
+          <w:rFonts w:ascii="Menlo" w:eastAsia="Times New Roman" w:hAnsi="Menlo" w:cs="Menlo"/>
+          <w:color w:val="D4D4D4"/>
+          <w:sz w:val="18"/>
+          <w:szCs w:val="18"/>
+          <w:lang w:val="nl-NL" w:eastAsia="en-GB"/>
+        </w:rPr>
+        <w:t xml:space="preserve"> //random nummer tussen 0 en 1000</w:t>
+      </w:r>
+    </w:p>
+    <w:p>
+      <w:pPr>
+        <w:shd w:val="clear" w:color="auto" w:fill="1E1E1E"/>
+        <w:spacing w:line="270" w:lineRule="atLeast"/>
+        <w:rPr>
+          <w:rFonts w:ascii="Menlo" w:eastAsia="Times New Roman" w:hAnsi="Menlo" w:cs="Menlo"/>
+          <w:color w:val="D4D4D4"/>
+          <w:sz w:val="18"/>
+          <w:szCs w:val="18"/>
+          <w:lang w:val="nl-NL" w:eastAsia="en-GB"/>
+        </w:rPr>
+      </w:pPr>
+      <w:r>
+        <w:rPr>
+          <w:rFonts w:ascii="Menlo" w:eastAsia="Times New Roman" w:hAnsi="Menlo" w:cs="Menlo"/>
+          <w:color w:val="9CDCFE"/>
+          <w:sz w:val="18"/>
+          <w:szCs w:val="18"/>
+          <w:lang w:val="nl-NL" w:eastAsia="en-GB"/>
+        </w:rPr>
+        <w:t>opmerking</w:t>
+      </w:r>
+      <w:r>
+        <w:rPr>
+          <w:rFonts w:ascii="Menlo" w:eastAsia="Times New Roman" w:hAnsi="Menlo" w:cs="Menlo"/>
+          <w:color w:val="D4D4D4"/>
+          <w:sz w:val="18"/>
+          <w:szCs w:val="18"/>
+          <w:lang w:val="nl-NL" w:eastAsia="en-GB"/>
+        </w:rPr>
+        <w:t xml:space="preserve"> = </w:t>
+      </w:r>
+      <w:r>
+        <w:rPr>
+          <w:rFonts w:ascii="Menlo" w:eastAsia="Times New Roman" w:hAnsi="Menlo" w:cs="Menlo"/>
+          <w:color w:val="DCDCAA"/>
+          <w:sz w:val="18"/>
+          <w:szCs w:val="18"/>
+          <w:lang w:val="nl-NL" w:eastAsia="en-GB"/>
+        </w:rPr>
+        <w:t>getRandomString</w:t>
+      </w:r>
+      <w:r>
+        <w:rPr>
+          <w:rFonts w:ascii="Menlo" w:eastAsia="Times New Roman" w:hAnsi="Menlo" w:cs="Menlo"/>
+          <w:color w:val="D4D4D4"/>
+          <w:sz w:val="18"/>
+          <w:szCs w:val="18"/>
+          <w:lang w:val="nl-NL" w:eastAsia="en-GB"/>
+        </w:rPr>
+        <w:t>(</w:t>
+      </w:r>
+      <w:r>
+        <w:rPr>
+          <w:rFonts w:ascii="Menlo" w:eastAsia="Times New Roman" w:hAnsi="Menlo" w:cs="Menlo"/>
+          <w:color w:val="B5CEA8"/>
+          <w:sz w:val="18"/>
+          <w:szCs w:val="18"/>
+          <w:lang w:val="nl-NL" w:eastAsia="en-GB"/>
+        </w:rPr>
+        <w:t>150</w:t>
+      </w:r>
+      <w:r>
+        <w:rPr>
+          <w:rFonts w:ascii="Menlo" w:eastAsia="Times New Roman" w:hAnsi="Menlo" w:cs="Menlo"/>
+          <w:color w:val="D4D4D4"/>
+          <w:sz w:val="18"/>
+          <w:szCs w:val="18"/>
+          <w:lang w:val="nl-NL" w:eastAsia="en-GB"/>
+        </w:rPr>
+        <w:t>);</w:t>
+      </w:r>
+      <w:r>
+        <w:rPr>
+          <w:rFonts w:ascii="Menlo" w:eastAsia="Times New Roman" w:hAnsi="Menlo" w:cs="Menlo"/>
+          <w:color w:val="D4D4D4"/>
+          <w:sz w:val="18"/>
+          <w:szCs w:val="18"/>
+          <w:lang w:val="nl-NL" w:eastAsia="en-GB"/>
+        </w:rPr>
+        <w:t xml:space="preserve"> //random string van 150 tekens</w:t>
+      </w:r>
+    </w:p>
+    <w:p>
+      <w:pPr>
+        <w:shd w:val="clear" w:color="auto" w:fill="1E1E1E"/>
+        <w:spacing w:line="270" w:lineRule="atLeast"/>
+        <w:rPr>
+          <w:rFonts w:ascii="Menlo" w:eastAsia="Times New Roman" w:hAnsi="Menlo" w:cs="Menlo"/>
+          <w:color w:val="D4D4D4"/>
+          <w:sz w:val="18"/>
+          <w:szCs w:val="18"/>
+          <w:lang w:val="nl-NL" w:eastAsia="en-GB"/>
+        </w:rPr>
+      </w:pPr>
+      <w:r>
+        <w:rPr>
+          <w:rFonts w:ascii="Menlo" w:eastAsia="Times New Roman" w:hAnsi="Menlo" w:cs="Menlo"/>
+          <w:color w:val="9CDCFE"/>
+          <w:sz w:val="18"/>
+          <w:szCs w:val="18"/>
+          <w:lang w:val="nl-NL" w:eastAsia="en-GB"/>
+        </w:rPr>
+        <w:t>kleur</w:t>
+      </w:r>
+      <w:r>
+        <w:rPr>
+          <w:rFonts w:ascii="Menlo" w:eastAsia="Times New Roman" w:hAnsi="Menlo" w:cs="Menlo"/>
+          <w:color w:val="D4D4D4"/>
+          <w:sz w:val="18"/>
+          <w:szCs w:val="18"/>
+          <w:lang w:val="nl-NL" w:eastAsia="en-GB"/>
+        </w:rPr>
+        <w:t xml:space="preserve"> = </w:t>
+      </w:r>
+      <w:r>
+        <w:rPr>
+          <w:rFonts w:ascii="Menlo" w:eastAsia="Times New Roman" w:hAnsi="Menlo" w:cs="Menlo"/>
+          <w:color w:val="DCDCAA"/>
+          <w:sz w:val="18"/>
+          <w:szCs w:val="18"/>
+          <w:lang w:val="nl-NL" w:eastAsia="en-GB"/>
+        </w:rPr>
+        <w:t>getRandomKleur</w:t>
+      </w:r>
+      <w:r>
+        <w:rPr>
+          <w:rFonts w:ascii="Menlo" w:eastAsia="Times New Roman" w:hAnsi="Menlo" w:cs="Menlo"/>
+          <w:color w:val="D4D4D4"/>
+          <w:sz w:val="18"/>
+          <w:szCs w:val="18"/>
+          <w:lang w:val="nl-NL" w:eastAsia="en-GB"/>
+        </w:rPr>
+        <w:t>();</w:t>
+      </w:r>
+      <w:r>
+        <w:rPr>
+          <w:rFonts w:ascii="Menlo" w:eastAsia="Times New Roman" w:hAnsi="Menlo" w:cs="Menlo"/>
+          <w:color w:val="D4D4D4"/>
+          <w:sz w:val="18"/>
+          <w:szCs w:val="18"/>
+          <w:lang w:val="nl-NL" w:eastAsia="en-GB"/>
+        </w:rPr>
+        <w:t xml:space="preserve"> /*random kleur uit </w:t>
+      </w:r>
+      <w:r>
+        <w:rPr>
+          <w:rFonts w:ascii="Menlo" w:eastAsia="Times New Roman" w:hAnsi="Menlo" w:cs="Menlo"/>
+          <w:color w:val="4EC9B0"/>
+          <w:sz w:val="18"/>
+          <w:szCs w:val="18"/>
+          <w:lang w:val="nl-NL" w:eastAsia="en-GB"/>
+        </w:rPr>
+        <w:t>[</w:t>
+      </w:r>
+      <w:r>
+        <w:rPr>
+          <w:rFonts w:ascii="Menlo" w:eastAsia="Times New Roman" w:hAnsi="Menlo" w:cs="Menlo"/>
+          <w:color w:val="CE9178"/>
+          <w:sz w:val="18"/>
+          <w:szCs w:val="18"/>
+          <w:lang w:val="nl-NL" w:eastAsia="en-GB"/>
+        </w:rPr>
+        <w:t>"rood"</w:t>
+      </w:r>
+      <w:r>
+        <w:rPr>
+          <w:rFonts w:ascii="Menlo" w:eastAsia="Times New Roman" w:hAnsi="Menlo" w:cs="Menlo"/>
+          <w:color w:val="D4D4D4"/>
+          <w:sz w:val="18"/>
+          <w:szCs w:val="18"/>
+          <w:lang w:val="nl-NL" w:eastAsia="en-GB"/>
+        </w:rPr>
+        <w:t>,</w:t>
+      </w:r>
+      <w:r>
+        <w:rPr>
+          <w:rFonts w:ascii="Menlo" w:eastAsia="Times New Roman" w:hAnsi="Menlo" w:cs="Menlo"/>
+          <w:color w:val="CE9178"/>
+          <w:sz w:val="18"/>
+          <w:szCs w:val="18"/>
+          <w:lang w:val="nl-NL" w:eastAsia="en-GB"/>
+        </w:rPr>
+        <w:t>"groen"</w:t>
+      </w:r>
+      <w:r>
+        <w:rPr>
+          <w:rFonts w:ascii="Menlo" w:eastAsia="Times New Roman" w:hAnsi="Menlo" w:cs="Menlo"/>
+          <w:color w:val="D4D4D4"/>
+          <w:sz w:val="18"/>
+          <w:szCs w:val="18"/>
+          <w:lang w:val="nl-NL" w:eastAsia="en-GB"/>
+        </w:rPr>
+        <w:t>,</w:t>
+      </w:r>
+      <w:r>
+        <w:rPr>
+          <w:rFonts w:ascii="Menlo" w:eastAsia="Times New Roman" w:hAnsi="Menlo" w:cs="Menlo"/>
+          <w:color w:val="CE9178"/>
+          <w:sz w:val="18"/>
+          <w:szCs w:val="18"/>
+          <w:lang w:val="nl-NL" w:eastAsia="en-GB"/>
+        </w:rPr>
+        <w:t>"blauw"</w:t>
+      </w:r>
+      <w:r>
+        <w:rPr>
+          <w:rFonts w:ascii="Menlo" w:eastAsia="Times New Roman" w:hAnsi="Menlo" w:cs="Menlo"/>
+          <w:color w:val="D4D4D4"/>
+          <w:sz w:val="18"/>
+          <w:szCs w:val="18"/>
+          <w:lang w:val="nl-NL" w:eastAsia="en-GB"/>
+        </w:rPr>
+        <w:t>,</w:t>
+      </w:r>
+      <w:r>
+        <w:rPr>
+          <w:rFonts w:ascii="Menlo" w:eastAsia="Times New Roman" w:hAnsi="Menlo" w:cs="Menlo"/>
+          <w:color w:val="CE9178"/>
+          <w:sz w:val="18"/>
+          <w:szCs w:val="18"/>
+          <w:lang w:val="nl-NL" w:eastAsia="en-GB"/>
+        </w:rPr>
+        <w:t>"paars"</w:t>
+      </w:r>
+      <w:r>
+        <w:rPr>
+          <w:rFonts w:ascii="Menlo" w:eastAsia="Times New Roman" w:hAnsi="Menlo" w:cs="Menlo"/>
+          <w:color w:val="D4D4D4"/>
+          <w:sz w:val="18"/>
+          <w:szCs w:val="18"/>
+          <w:lang w:val="nl-NL" w:eastAsia="en-GB"/>
+        </w:rPr>
+        <w:t xml:space="preserve">, </w:t>
+      </w:r>
+      <w:r>
+        <w:rPr>
+          <w:rFonts w:ascii="Menlo" w:eastAsia="Times New Roman" w:hAnsi="Menlo" w:cs="Menlo"/>
+          <w:color w:val="CE9178"/>
+          <w:sz w:val="18"/>
+          <w:szCs w:val="18"/>
+          <w:lang w:val="nl-NL" w:eastAsia="en-GB"/>
+        </w:rPr>
+        <w:t>"geel"</w:t>
+      </w:r>
+      <w:r>
+        <w:rPr>
+          <w:rFonts w:ascii="Menlo" w:eastAsia="Times New Roman" w:hAnsi="Menlo" w:cs="Menlo"/>
+          <w:color w:val="D4D4D4"/>
+          <w:sz w:val="18"/>
+          <w:szCs w:val="18"/>
+          <w:lang w:val="nl-NL" w:eastAsia="en-GB"/>
+        </w:rPr>
+        <w:t>,</w:t>
+      </w:r>
+      <w:r>
+        <w:rPr>
+          <w:rFonts w:ascii="Menlo" w:eastAsia="Times New Roman" w:hAnsi="Menlo" w:cs="Menlo"/>
+          <w:color w:val="CE9178"/>
+          <w:sz w:val="18"/>
+          <w:szCs w:val="18"/>
+          <w:lang w:val="nl-NL" w:eastAsia="en-GB"/>
+        </w:rPr>
+        <w:t>"oranje"</w:t>
+      </w:r>
+      <w:r>
+        <w:rPr>
+          <w:rFonts w:ascii="Menlo" w:eastAsia="Times New Roman" w:hAnsi="Menlo" w:cs="Menlo"/>
+          <w:color w:val="D4D4D4"/>
+          <w:sz w:val="18"/>
+          <w:szCs w:val="18"/>
+          <w:lang w:val="nl-NL" w:eastAsia="en-GB"/>
+        </w:rPr>
+        <w:t>]*/</w:t>
+      </w:r>
+    </w:p>
+    <w:p>
+      <w:pPr>
+        <w:shd w:val="clear" w:color="auto" w:fill="1E1E1E"/>
+        <w:spacing w:line="270" w:lineRule="atLeast"/>
+        <w:rPr>
+          <w:rFonts w:ascii="Menlo" w:eastAsia="Times New Roman" w:hAnsi="Menlo" w:cs="Menlo"/>
+          <w:color w:val="D4D4D4"/>
+          <w:sz w:val="18"/>
+          <w:szCs w:val="18"/>
+          <w:lang w:val="nl-NL" w:eastAsia="en-GB"/>
+        </w:rPr>
+      </w:pPr>
+    </w:p>
+    <w:p>
+      <w:pPr>
+        <w:spacing w:line="360" w:lineRule="auto"/>
+        <w:rPr>
+          <w:lang w:val="nl-NL"/>
+        </w:rPr>
+      </w:pPr>
+    </w:p>
+    <w:p>
+      <w:pPr>
+        <w:spacing w:line="360" w:lineRule="auto"/>
+        <w:rPr>
+          <w:lang w:val="nl-NL"/>
+        </w:rPr>
+      </w:pPr>
+      <w:r>
+        <w:rPr>
+          <w:lang w:val="nl-NL"/>
+        </w:rPr>
+        <w:t>Tijden:</w:t>
+      </w:r>
+    </w:p>
+    <w:tbl>
+      <w:tblPr>
+        <w:tblStyle w:val="TableGrid"/>
+        <w:tblW w:w="0" w:type="auto"/>
+        <w:tblLook w:val="04A0" w:firstRow="1" w:lastRow="0" w:firstColumn="1" w:lastColumn="0" w:noHBand="0" w:noVBand="1"/>
+      </w:tblPr>
+      <w:tblGrid>
+        <w:gridCol w:w="3003"/>
+        <w:gridCol w:w="3003"/>
+        <w:gridCol w:w="3004"/>
+      </w:tblGrid>
+      <w:tr>
+        <w:tc>
+          <w:tcPr>
+            <w:tcW w:w="3003" w:type="dxa"/>
+          </w:tcPr>
+          <w:p>
+            <w:pPr>
+              <w:spacing w:line="360" w:lineRule="auto"/>
+              <w:rPr>
+                <w:b/>
+                <w:lang w:val="nl-NL"/>
+              </w:rPr>
+            </w:pPr>
+          </w:p>
+        </w:tc>
+        <w:tc>
+          <w:tcPr>
+            <w:tcW w:w="3003" w:type="dxa"/>
+          </w:tcPr>
+          <w:p>
+            <w:pPr>
+              <w:spacing w:line="360" w:lineRule="auto"/>
+              <w:rPr>
+                <w:b/>
+                <w:lang w:val="nl-NL"/>
+              </w:rPr>
+            </w:pPr>
+            <w:r>
+              <w:rPr>
+                <w:b/>
+                <w:lang w:val="nl-NL"/>
+              </w:rPr>
+              <w:t>MongoDB</w:t>
+            </w:r>
+          </w:p>
+        </w:tc>
+        <w:tc>
+          <w:tcPr>
+            <w:tcW w:w="3004" w:type="dxa"/>
+          </w:tcPr>
+          <w:p>
+            <w:pPr>
+              <w:spacing w:line="360" w:lineRule="auto"/>
+              <w:rPr>
+                <w:b/>
+                <w:lang w:val="nl-NL"/>
+              </w:rPr>
+            </w:pPr>
+            <w:r>
+              <w:rPr>
+                <w:b/>
+                <w:lang w:val="nl-NL"/>
+              </w:rPr>
+              <w:t>MySQL</w:t>
+            </w:r>
+          </w:p>
+        </w:tc>
+      </w:tr>
+      <w:tr>
+        <w:tc>
+          <w:tcPr>
+            <w:tcW w:w="3003" w:type="dxa"/>
+          </w:tcPr>
+          <w:p>
+            <w:pPr>
+              <w:spacing w:line="360" w:lineRule="auto"/>
+              <w:rPr>
+                <w:b/>
+                <w:lang w:val="nl-NL"/>
+              </w:rPr>
+            </w:pPr>
+            <w:r>
+              <w:rPr>
+                <w:b/>
+                <w:lang w:val="nl-NL"/>
+              </w:rPr>
+              <w:t>1</w:t>
+            </w:r>
+          </w:p>
+        </w:tc>
+        <w:tc>
+          <w:tcPr>
+            <w:tcW w:w="3003" w:type="dxa"/>
+          </w:tcPr>
+          <w:p>
+            <w:pPr>
+              <w:spacing w:line="360" w:lineRule="auto"/>
+              <w:rPr>
+                <w:lang w:val="nl-NL"/>
+              </w:rPr>
+            </w:pPr>
+            <w:r>
+              <w:rPr>
+                <w:lang w:val="nl-NL"/>
+              </w:rPr>
+              <w:t>371146ms</w:t>
+            </w:r>
+          </w:p>
+        </w:tc>
+        <w:tc>
+          <w:tcPr>
+            <w:tcW w:w="3004" w:type="dxa"/>
+          </w:tcPr>
+          <w:p>
+            <w:pPr>
+              <w:spacing w:line="360" w:lineRule="auto"/>
+              <w:rPr>
+                <w:lang w:val="nl-NL"/>
+              </w:rPr>
+            </w:pPr>
+            <w:r>
+              <w:rPr>
+                <w:lang w:val="nl-NL"/>
+              </w:rPr>
+              <w:t>201899ms</w:t>
+            </w:r>
+          </w:p>
+        </w:tc>
+      </w:tr>
+      <w:tr>
+        <w:tc>
+          <w:tcPr>
+            <w:tcW w:w="3003" w:type="dxa"/>
+          </w:tcPr>
+          <w:p>
+            <w:pPr>
+              <w:spacing w:line="360" w:lineRule="auto"/>
+              <w:rPr>
+                <w:b/>
+                <w:lang w:val="nl-NL"/>
+              </w:rPr>
+            </w:pPr>
+            <w:r>
+              <w:rPr>
+                <w:b/>
+                <w:lang w:val="nl-NL"/>
+              </w:rPr>
+              <w:t>2</w:t>
+            </w:r>
+          </w:p>
+        </w:tc>
+        <w:tc>
+          <w:tcPr>
+            <w:tcW w:w="3003" w:type="dxa"/>
+          </w:tcPr>
+          <w:p>
+            <w:pPr>
+              <w:spacing w:line="360" w:lineRule="auto"/>
+              <w:rPr>
+                <w:lang w:val="nl-NL"/>
+              </w:rPr>
+            </w:pPr>
+            <w:r>
+              <w:rPr>
+                <w:lang w:val="nl-NL"/>
+              </w:rPr>
+              <w:t>367990ms</w:t>
+            </w:r>
+          </w:p>
+        </w:tc>
+        <w:tc>
+          <w:tcPr>
+            <w:tcW w:w="3004" w:type="dxa"/>
+          </w:tcPr>
+          <w:p>
+            <w:pPr>
+              <w:spacing w:line="360" w:lineRule="auto"/>
+              <w:rPr>
+                <w:lang w:val="nl-NL"/>
+              </w:rPr>
+            </w:pPr>
+            <w:r>
+              <w:rPr>
+                <w:lang w:val="nl-NL"/>
+              </w:rPr>
+              <w:t>199256ms</w:t>
+            </w:r>
+          </w:p>
+        </w:tc>
+      </w:tr>
+      <w:tr>
+        <w:tc>
+          <w:tcPr>
+            <w:tcW w:w="3003" w:type="dxa"/>
+          </w:tcPr>
+          <w:p>
+            <w:pPr>
+              <w:spacing w:line="360" w:lineRule="auto"/>
+              <w:rPr>
+                <w:b/>
+                <w:lang w:val="nl-NL"/>
+              </w:rPr>
+            </w:pPr>
+            <w:r>
+              <w:rPr>
+                <w:b/>
+                <w:lang w:val="nl-NL"/>
+              </w:rPr>
+              <w:t>3</w:t>
+            </w:r>
+          </w:p>
+        </w:tc>
+        <w:tc>
+          <w:tcPr>
+            <w:tcW w:w="3003" w:type="dxa"/>
+          </w:tcPr>
+          <w:p>
+            <w:pPr>
+              <w:spacing w:line="360" w:lineRule="auto"/>
+              <w:rPr>
+                <w:lang w:val="nl-NL"/>
+              </w:rPr>
+            </w:pPr>
+            <w:r>
+              <w:rPr>
+                <w:lang w:val="nl-NL"/>
+              </w:rPr>
+              <w:t>378392ms</w:t>
+            </w:r>
+          </w:p>
+        </w:tc>
+        <w:tc>
+          <w:tcPr>
+            <w:tcW w:w="3004" w:type="dxa"/>
+          </w:tcPr>
+          <w:p>
+            <w:pPr>
+              <w:spacing w:line="360" w:lineRule="auto"/>
+              <w:rPr>
+                <w:lang w:val="nl-NL"/>
+              </w:rPr>
+            </w:pPr>
+            <w:r>
+              <w:rPr>
+                <w:lang w:val="nl-NL"/>
+              </w:rPr>
+              <w:t>208586ms</w:t>
+            </w:r>
+          </w:p>
+        </w:tc>
+      </w:tr>
+      <w:tr>
+        <w:tc>
+          <w:tcPr>
+            <w:tcW w:w="3003" w:type="dxa"/>
+          </w:tcPr>
+          <w:p>
+            <w:pPr>
+              <w:spacing w:line="360" w:lineRule="auto"/>
+              <w:rPr>
+                <w:b/>
+                <w:lang w:val="nl-NL"/>
+              </w:rPr>
+            </w:pPr>
+            <w:r>
+              <w:rPr>
+                <w:b/>
+                <w:lang w:val="nl-NL"/>
+              </w:rPr>
+              <w:t>4</w:t>
+            </w:r>
+          </w:p>
+        </w:tc>
+        <w:tc>
+          <w:tcPr>
+            <w:tcW w:w="3003" w:type="dxa"/>
+          </w:tcPr>
+          <w:p>
+            <w:pPr>
+              <w:spacing w:line="360" w:lineRule="auto"/>
+              <w:rPr>
+                <w:lang w:val="nl-NL"/>
+              </w:rPr>
+            </w:pPr>
+            <w:r>
+              <w:rPr>
+                <w:lang w:val="nl-NL"/>
+              </w:rPr>
+              <w:t>375207ms</w:t>
+            </w:r>
+          </w:p>
+        </w:tc>
+        <w:tc>
+          <w:tcPr>
+            <w:tcW w:w="3004" w:type="dxa"/>
+          </w:tcPr>
+          <w:p>
+            <w:pPr>
+              <w:spacing w:line="360" w:lineRule="auto"/>
+              <w:rPr>
+                <w:lang w:val="nl-NL"/>
+              </w:rPr>
+            </w:pPr>
+            <w:r>
+              <w:rPr>
+                <w:lang w:val="nl-NL"/>
+              </w:rPr>
+              <w:t>20</w:t>
+            </w:r>
+            <w:r>
+              <w:rPr>
+                <w:lang w:val="nl-NL"/>
+              </w:rPr>
+              <w:t>3211</w:t>
+            </w:r>
+            <w:r>
+              <w:rPr>
+                <w:lang w:val="nl-NL"/>
+              </w:rPr>
+              <w:t>ms</w:t>
+            </w:r>
+          </w:p>
+        </w:tc>
+      </w:tr>
+      <w:tr>
+        <w:tc>
+          <w:tcPr>
+            <w:tcW w:w="3003" w:type="dxa"/>
+          </w:tcPr>
+          <w:p>
+            <w:pPr>
+              <w:spacing w:line="360" w:lineRule="auto"/>
+              <w:rPr>
+                <w:b/>
+                <w:lang w:val="nl-NL"/>
+              </w:rPr>
+            </w:pPr>
+            <w:r>
+              <w:rPr>
+                <w:b/>
+                <w:lang w:val="nl-NL"/>
+              </w:rPr>
+              <w:t>5</w:t>
+            </w:r>
+          </w:p>
+        </w:tc>
+        <w:tc>
+          <w:tcPr>
+            <w:tcW w:w="3003" w:type="dxa"/>
+          </w:tcPr>
+          <w:p>
+            <w:pPr>
+              <w:spacing w:line="360" w:lineRule="auto"/>
+              <w:rPr>
+                <w:lang w:val="nl-NL"/>
+              </w:rPr>
+            </w:pPr>
+            <w:r>
+              <w:rPr>
+                <w:lang w:val="nl-NL"/>
+              </w:rPr>
+              <w:t>369431ms</w:t>
+            </w:r>
+          </w:p>
+        </w:tc>
+        <w:tc>
+          <w:tcPr>
+            <w:tcW w:w="3004" w:type="dxa"/>
+          </w:tcPr>
+          <w:p>
+            <w:pPr>
+              <w:spacing w:line="360" w:lineRule="auto"/>
+              <w:rPr>
+                <w:lang w:val="nl-NL"/>
+              </w:rPr>
+            </w:pPr>
+            <w:r>
+              <w:rPr>
+                <w:lang w:val="nl-NL"/>
+              </w:rPr>
+              <w:t>20</w:t>
+            </w:r>
+            <w:r>
+              <w:rPr>
+                <w:lang w:val="nl-NL"/>
+              </w:rPr>
+              <w:t>0538</w:t>
+            </w:r>
+            <w:r>
+              <w:rPr>
+                <w:lang w:val="nl-NL"/>
+              </w:rPr>
+              <w:t>ms</w:t>
+            </w:r>
+          </w:p>
+        </w:tc>
+      </w:tr>
+      <w:tr>
+        <w:tc>
+          <w:tcPr>
+            <w:tcW w:w="3003" w:type="dxa"/>
+          </w:tcPr>
+          <w:p>
+            <w:pPr>
+              <w:spacing w:line="360" w:lineRule="auto"/>
+              <w:rPr>
+                <w:b/>
+                <w:lang w:val="nl-NL"/>
+              </w:rPr>
+            </w:pPr>
+            <w:r>
+              <w:rPr>
+                <w:b/>
+                <w:lang w:val="nl-NL"/>
+              </w:rPr>
+              <w:t>Gemiddelde</w:t>
+            </w:r>
+          </w:p>
+        </w:tc>
+        <w:tc>
+          <w:tcPr>
+            <w:tcW w:w="3003" w:type="dxa"/>
+          </w:tcPr>
+          <w:p>
+            <w:pPr>
+              <w:spacing w:line="360" w:lineRule="auto"/>
+              <w:rPr>
+                <w:b/>
+                <w:lang w:val="nl-NL"/>
+              </w:rPr>
+            </w:pPr>
+            <w:r>
+              <w:rPr>
+                <w:b/>
+                <w:lang w:val="nl-NL"/>
+              </w:rPr>
+              <w:t>372433ms</w:t>
+            </w:r>
+          </w:p>
+        </w:tc>
+        <w:tc>
+          <w:tcPr>
+            <w:tcW w:w="3004" w:type="dxa"/>
+          </w:tcPr>
+          <w:p>
+            <w:pPr>
+              <w:spacing w:line="360" w:lineRule="auto"/>
+              <w:rPr>
+                <w:lang w:val="nl-NL"/>
+              </w:rPr>
+            </w:pPr>
+            <w:r>
+              <w:rPr>
+                <w:b/>
+                <w:lang w:val="nl-NL"/>
+              </w:rPr>
+              <w:t>202698ms</w:t>
+            </w:r>
+          </w:p>
+        </w:tc>
+      </w:tr>
+    </w:tbl>
+    <w:p>
+      <w:pPr>
+        <w:spacing w:line="360" w:lineRule="auto"/>
+        <w:rPr>
+          <w:lang w:val="nl-NL"/>
+        </w:rPr>
+      </w:pPr>
+    </w:p>
+    <w:p>
+      <w:pPr>
+        <w:spacing w:line="360" w:lineRule="auto"/>
+        <w:rPr>
+          <w:lang w:val="nl-NL"/>
+        </w:rPr>
+      </w:pPr>
+      <w:r>
+        <w:rPr>
+          <w:lang w:val="nl-NL"/>
+        </w:rPr>
+        <w:t xml:space="preserve">Zoals je ziet, is MySQL in deze use-case bijna 2 </w:t>
+      </w:r>
+      <w:r>
+        <w:rPr>
+          <w:lang w:val="nl-NL"/>
+        </w:rPr>
+        <w:t>keer zo snel als MongoDB. MySQL doet er gemiddeld 3 minuten en 22 seconden over om 500.000 rijen toe te voegen aan een tabel. MongoDB doet over hetzelfde gemiddeld 6</w:t>
+      </w:r>
+      <w:r>
+        <w:rPr>
+          <w:lang w:val="nl-NL"/>
+        </w:rPr>
+        <w:t xml:space="preserve"> minuten en 12 seconden.</w:t>
+      </w:r>
+      <w:r>
+        <w:rPr>
+          <w:lang w:val="nl-NL"/>
+        </w:rPr>
+        <w:t xml:space="preserve"> Dit wilt zeggen dat MySQL bijna 2.500 rijen per seconde schrijft, en MongoDB amper 1350.</w:t>
+      </w:r>
+    </w:p>
+    <w:p>
+      <w:pPr>
+        <w:spacing w:line="360" w:lineRule="auto"/>
+        <w:rPr>
+          <w:lang w:val="nl-NL"/>
+        </w:rPr>
+      </w:pPr>
+    </w:p>
+    <w:p>
+      <w:pPr>
+        <w:spacing w:line="360" w:lineRule="auto"/>
+        <w:rPr>
+          <w:lang w:val="nl-NL"/>
+        </w:rPr>
+      </w:pPr>
+      <w:r>
+        <w:rPr>
+          <w:lang w:val="nl-NL"/>
+        </w:rPr>
+        <w:t>Tijd om op tussenpunten te geraken:</w:t>
+      </w:r>
+    </w:p>
+    <w:p>
+      <w:pPr>
+        <w:spacing w:line="360" w:lineRule="auto"/>
+        <w:rPr>
+          <w:lang w:val="nl-NL"/>
+        </w:rPr>
+      </w:pPr>
+      <w:r>
+        <w:rPr>
+          <w:noProof/>
+          <w:lang w:val="nl-NL" w:eastAsia="en-GB"/>
+        </w:rPr>
+        <w:drawing>
+          <wp:inline distT="0" distB="0" distL="0" distR="0" wp14:anchorId="7FBCB8D2" wp14:editId="628F6954">
+            <wp:extent cx="5727700" cy="2487295"/>
+            <wp:effectExtent l="0" t="0" r="12700" b="1905"/>
+            <wp:docPr id="3" name="Chart 3"/>
+            <wp:cNvGraphicFramePr/>
+            <a:graphic xmlns:a="http://schemas.openxmlformats.org/drawingml/2006/main">
+              <a:graphicData uri="http://schemas.openxmlformats.org/drawingml/2006/chart">
+                <c:chart xmlns:c="http://schemas.openxmlformats.org/drawingml/2006/chart" xmlns:r="http://schemas.openxmlformats.org/officeDocument/2006/relationships" r:id="rId9"/>
+              </a:graphicData>
+            </a:graphic>
+          </wp:inline>
+        </w:drawing>
+      </w:r>
+    </w:p>
+    <w:p>
+      <w:pPr>
+        <w:spacing w:line="360" w:lineRule="auto"/>
+        <w:rPr>
+          <w:lang w:val="nl-NL"/>
+        </w:rPr>
+      </w:pPr>
+      <w:r>
+        <w:rPr>
+          <w:lang w:val="nl-NL"/>
+        </w:rPr>
+        <w:t xml:space="preserve">In deze grafiek zie je ook dat MongoDB er na een tijd langer over doet om </w:t>
+      </w:r>
+      <w:r>
+        <w:rPr>
+          <w:lang w:val="nl-NL"/>
+        </w:rPr>
+        <w:t>documenten</w:t>
+      </w:r>
+      <w:r>
+        <w:rPr>
+          <w:lang w:val="nl-NL"/>
+        </w:rPr>
+        <w:t xml:space="preserve"> toe te voegen</w:t>
+      </w:r>
+      <w:r>
+        <w:rPr>
+          <w:lang w:val="nl-NL"/>
+        </w:rPr>
+        <w:t>, wanneer er dus al een groot aantal documenten in de database zit</w:t>
+      </w:r>
+      <w:r>
+        <w:rPr>
+          <w:lang w:val="nl-NL"/>
+        </w:rPr>
+        <w:t>. Bij MySQL lijkt de schrijfsnelheid constant.</w:t>
+      </w:r>
+    </w:p>
+    <w:p>
+      <w:pPr>
+        <w:spacing w:line="360" w:lineRule="auto"/>
+        <w:rPr>
+          <w:lang w:val="nl-NL"/>
+        </w:rPr>
+      </w:pPr>
+    </w:p>
+    <w:p>
+      <w:pPr>
+        <w:spacing w:line="360" w:lineRule="auto"/>
+        <w:rPr>
+          <w:lang w:val="nl-NL"/>
+        </w:rPr>
+      </w:pPr>
+      <w:r>
+        <w:rPr>
+          <w:lang w:val="nl-NL"/>
+        </w:rPr>
+        <w:t>MySQL is dus sneller wanneer je veel informatie wilt toevoegen aan een database. Dit gaat tegen mijn oorspronkelijke verwachtingen in, aangezien MongoDB als een big data booster wordt beschreven.</w:t>
+      </w:r>
+    </w:p>
+    <w:p>
+      <w:pPr>
+        <w:spacing w:line="360" w:lineRule="auto"/>
+        <w:rPr>
+          <w:lang w:val="nl-NL"/>
+        </w:rPr>
+      </w:pPr>
+    </w:p>
+    <w:p>
+      <w:pPr>
+        <w:rPr>
+          <w:rFonts w:asciiTheme="majorHAnsi" w:eastAsiaTheme="majorEastAsia" w:hAnsiTheme="majorHAnsi" w:cstheme="majorBidi"/>
+          <w:color w:val="1F3763" w:themeColor="accent1" w:themeShade="7F"/>
+          <w:lang w:val="nl-NL"/>
+        </w:rPr>
+      </w:pPr>
+      <w:r>
+        <w:rPr>
+          <w:lang w:val="nl-NL"/>
+        </w:rPr>
+        <w:br w:type="page"/>
+      </w:r>
+    </w:p>
+    <w:p>
+      <w:pPr>
+        <w:pStyle w:val="Heading3"/>
+        <w:spacing w:line="360" w:lineRule="auto"/>
+        <w:rPr>
+          <w:lang w:val="nl-NL"/>
+        </w:rPr>
+      </w:pPr>
+      <w:r>
+        <w:rPr>
+          <w:lang w:val="nl-NL"/>
+        </w:rPr>
+        <w:t>Test_2 – Leessnelheid</w:t>
+      </w:r>
+      <w:r>
+        <w:rPr>
+          <w:lang w:val="nl-NL"/>
+        </w:rPr>
+        <w:t xml:space="preserve"> met en zonder indexering</w:t>
+      </w:r>
+      <w:r>
+        <w:rPr>
+          <w:lang w:val="nl-NL"/>
+        </w:rPr>
+        <w:t xml:space="preserve">: </w:t>
+      </w:r>
+    </w:p>
+    <w:p>
+      <w:pPr>
+        <w:spacing w:line="360" w:lineRule="auto"/>
+        <w:rPr>
+          <w:lang w:val="nl-NL"/>
+        </w:rPr>
+      </w:pPr>
+      <w:r>
+        <w:rPr>
+          <w:lang w:val="nl-NL"/>
+        </w:rPr>
+        <w:t xml:space="preserve">Na de vorige test zitten er zowel in de MongoDB database als in de MySQL database </w:t>
+      </w:r>
+      <w:r>
+        <w:rPr>
+          <w:lang w:val="nl-NL"/>
+        </w:rPr>
+        <w:t>500</w:t>
+      </w:r>
+      <w:r>
+        <w:rPr>
+          <w:lang w:val="nl-NL"/>
+        </w:rPr>
+        <w:t>.000</w:t>
+      </w:r>
+      <w:r>
+        <w:rPr>
+          <w:lang w:val="nl-NL"/>
+        </w:rPr>
+        <w:t xml:space="preserve"> documenten of rijen</w:t>
+      </w:r>
+      <w:r>
+        <w:rPr>
+          <w:lang w:val="nl-NL"/>
+        </w:rPr>
+        <w:t>. Uit deze 500.000 zijn er ongeveer 500</w:t>
+      </w:r>
+      <w:r>
+        <w:rPr>
+          <w:lang w:val="nl-NL"/>
+        </w:rPr>
+        <w:t xml:space="preserve"> waar</w:t>
+      </w:r>
+      <w:r>
+        <w:rPr>
+          <w:lang w:val="nl-NL"/>
+        </w:rPr>
+        <w:t xml:space="preserve"> de variabele</w:t>
+      </w:r>
+      <w:r>
+        <w:rPr>
+          <w:lang w:val="nl-NL"/>
+        </w:rPr>
+        <w:t xml:space="preserve"> </w:t>
+      </w:r>
+      <w:r>
+        <w:rPr>
+          <w:lang w:val="nl-NL"/>
+        </w:rPr>
+        <w:t>‘</w:t>
+      </w:r>
+      <w:r>
+        <w:rPr>
+          <w:i/>
+          <w:lang w:val="nl-NL"/>
+        </w:rPr>
+        <w:t>hoeveelheid</w:t>
+      </w:r>
+      <w:r>
+        <w:rPr>
+          <w:lang w:val="nl-NL"/>
+        </w:rPr>
+        <w:t xml:space="preserve">’ </w:t>
+      </w:r>
+      <w:r>
+        <w:rPr>
+          <w:lang w:val="nl-NL"/>
+        </w:rPr>
+        <w:t xml:space="preserve">gelijk is aan </w:t>
+      </w:r>
+      <w:r>
+        <w:rPr>
+          <w:lang w:val="nl-NL"/>
+        </w:rPr>
+        <w:t>één</w:t>
+      </w:r>
+      <w:r>
+        <w:rPr>
+          <w:lang w:val="nl-NL"/>
+        </w:rPr>
+        <w:t xml:space="preserve"> bepaald getal tussen 0 en 1000.</w:t>
+      </w:r>
+      <w:r>
+        <w:rPr>
+          <w:lang w:val="nl-NL"/>
+        </w:rPr>
+        <w:t xml:space="preserve"> Aangezien deze verspreid zitten, moet de database sowieso de volledige collectie of tabel doorlopen om bv alle entries te vinden met </w:t>
+      </w:r>
+      <w:r>
+        <w:rPr>
+          <w:i/>
+          <w:lang w:val="nl-NL"/>
+        </w:rPr>
+        <w:t>hoeveelheid = 700</w:t>
+      </w:r>
+      <w:r>
+        <w:rPr>
+          <w:i/>
+          <w:lang w:val="nl-NL"/>
+        </w:rPr>
+        <w:t xml:space="preserve"> (bij MongoDB bestaan er 512, bij MySQL 506)</w:t>
+      </w:r>
+      <w:r>
+        <w:rPr>
+          <w:lang w:val="nl-NL"/>
+        </w:rPr>
+        <w:t>.</w:t>
+      </w:r>
+    </w:p>
+    <w:p>
+      <w:pPr>
+        <w:spacing w:line="360" w:lineRule="auto"/>
+        <w:rPr>
+          <w:lang w:val="nl-NL"/>
+        </w:rPr>
+      </w:pPr>
+    </w:p>
+    <w:p>
+      <w:pPr>
+        <w:spacing w:line="360" w:lineRule="auto"/>
+        <w:rPr>
+          <w:lang w:val="nl-NL"/>
+        </w:rPr>
+      </w:pPr>
+      <w:r>
+        <w:rPr>
+          <w:lang w:val="nl-NL"/>
+        </w:rPr>
+        <w:t>Daarom voer ik volgende queries uit</w:t>
+      </w:r>
+      <w:r>
+        <w:rPr>
+          <w:lang w:val="nl-NL"/>
+        </w:rPr>
+        <w:t xml:space="preserve"> om de leessnelheid van de databasesystemen te meten</w:t>
+      </w:r>
+      <w:r>
+        <w:rPr>
+          <w:lang w:val="nl-NL"/>
+        </w:rPr>
+        <w:t>:</w:t>
+      </w:r>
+    </w:p>
+    <w:p>
+      <w:pPr>
+        <w:spacing w:line="360" w:lineRule="auto"/>
+        <w:rPr>
+          <w:u w:val="single"/>
+        </w:rPr>
+      </w:pPr>
+      <w:r>
+        <w:rPr>
+          <w:u w:val="single"/>
+        </w:rPr>
+        <w:t>MongoDB</w:t>
+      </w:r>
+    </w:p>
+    <w:p>
+      <w:pPr>
+        <w:spacing w:line="360" w:lineRule="auto"/>
+      </w:pPr>
+      <w:r>
+        <w:rPr>
+          <w:highlight w:val="lightGray"/>
+        </w:rPr>
+        <w:t>db.getCollection('datas').count({hoeveelheid:700})</w:t>
+      </w:r>
+    </w:p>
+    <w:p>
+      <w:pPr>
+        <w:spacing w:line="360" w:lineRule="auto"/>
+        <w:rPr>
+          <w:u w:val="single"/>
+        </w:rPr>
+      </w:pPr>
+      <w:r>
+        <w:rPr>
+          <w:u w:val="single"/>
+        </w:rPr>
+        <w:t>MySQL</w:t>
+      </w:r>
+    </w:p>
+    <w:p>
+      <w:pPr>
+        <w:spacing w:line="360" w:lineRule="auto"/>
+      </w:pPr>
+      <w:r>
+        <w:rPr>
+          <w:highlight w:val="lightGray"/>
+        </w:rPr>
+        <w:t>SELECT *</w:t>
+      </w:r>
+      <w:r>
+        <w:rPr>
+          <w:highlight w:val="lightGray"/>
+        </w:rPr>
+        <w:t xml:space="preserve"> FROM research_vgl_test_1.data WHERE hoeveelheid = 700;</w:t>
+      </w:r>
+    </w:p>
+    <w:p>
+      <w:pPr>
+        <w:spacing w:line="360" w:lineRule="auto"/>
+      </w:pPr>
+    </w:p>
+    <w:p>
+      <w:pPr>
+        <w:spacing w:line="360" w:lineRule="auto"/>
+        <w:rPr>
+          <w:lang w:val="nl-NL"/>
+        </w:rPr>
+      </w:pPr>
+      <w:r>
+        <w:rPr>
+          <w:lang w:val="nl-NL"/>
+        </w:rPr>
+        <w:t xml:space="preserve">Om deze </w:t>
+      </w:r>
+      <w:r>
+        <w:rPr>
+          <w:lang w:val="nl-NL"/>
+        </w:rPr>
+        <w:t>query</w:t>
+      </w:r>
+      <w:r>
+        <w:rPr>
+          <w:lang w:val="nl-NL"/>
+        </w:rPr>
+        <w:t xml:space="preserve"> </w:t>
+      </w:r>
+      <w:r>
+        <w:rPr>
+          <w:lang w:val="nl-NL"/>
+        </w:rPr>
+        <w:t>uit</w:t>
+      </w:r>
+      <w:r>
+        <w:rPr>
+          <w:lang w:val="nl-NL"/>
+        </w:rPr>
+        <w:t xml:space="preserve"> te </w:t>
+      </w:r>
+      <w:r>
+        <w:rPr>
+          <w:lang w:val="nl-NL"/>
+        </w:rPr>
+        <w:t>voeren</w:t>
+      </w:r>
+      <w:r>
+        <w:rPr>
+          <w:lang w:val="nl-NL"/>
+        </w:rPr>
+        <w:t xml:space="preserve"> doet MongoDB er gemiddeld 330ms over.</w:t>
+      </w:r>
+      <w:r>
+        <w:rPr>
+          <w:lang w:val="nl-NL"/>
+        </w:rPr>
+        <w:t xml:space="preserve"> MySQL doet er gemiddeld </w:t>
+      </w:r>
+      <w:r>
+        <w:rPr>
+          <w:lang w:val="nl-NL"/>
+        </w:rPr>
+        <w:t>133ms</w:t>
+      </w:r>
+      <w:r>
+        <w:rPr>
+          <w:lang w:val="nl-NL"/>
+        </w:rPr>
+        <w:t xml:space="preserve"> over.</w:t>
+      </w:r>
+      <w:r>
+        <w:rPr>
+          <w:lang w:val="nl-NL"/>
+        </w:rPr>
+        <w:t xml:space="preserve"> MySQL lijkt dus een pak sneller. Maar, a</w:t>
+      </w:r>
+      <w:r>
+        <w:rPr>
+          <w:lang w:val="nl-NL"/>
+        </w:rPr>
+        <w:t>ls ik</w:t>
+      </w:r>
+      <w:r>
+        <w:rPr>
+          <w:lang w:val="nl-NL"/>
+        </w:rPr>
+        <w:t xml:space="preserve"> in MongoDB</w:t>
+      </w:r>
+      <w:r>
+        <w:rPr>
+          <w:lang w:val="nl-NL"/>
+        </w:rPr>
+        <w:t xml:space="preserve"> met</w:t>
+      </w:r>
+      <w:r>
+        <w:rPr>
+          <w:lang w:val="nl-NL"/>
+        </w:rPr>
+        <w:t xml:space="preserve"> het commando</w:t>
+      </w:r>
+      <w:r>
+        <w:rPr>
+          <w:lang w:val="nl-NL"/>
+        </w:rPr>
+        <w:t xml:space="preserve"> </w:t>
+      </w:r>
+      <w:r>
+        <w:rPr>
+          <w:highlight w:val="lightGray"/>
+          <w:lang w:val="nl-NL"/>
+        </w:rPr>
+        <w:t>db.datas.createIndex({hoeveelheid:1})</w:t>
+      </w:r>
+      <w:r>
+        <w:rPr>
+          <w:lang w:val="nl-NL"/>
+        </w:rPr>
+        <w:t xml:space="preserve"> een index op </w:t>
+      </w:r>
+      <w:r>
+        <w:rPr>
+          <w:lang w:val="nl-NL"/>
+        </w:rPr>
+        <w:t>‘</w:t>
+      </w:r>
+      <w:r>
+        <w:rPr>
+          <w:i/>
+          <w:lang w:val="nl-NL"/>
+        </w:rPr>
+        <w:t>hoeveelheid</w:t>
+      </w:r>
+      <w:r>
+        <w:rPr>
+          <w:i/>
+          <w:lang w:val="nl-NL"/>
+        </w:rPr>
+        <w:t>’</w:t>
+      </w:r>
+      <w:r>
+        <w:rPr>
+          <w:lang w:val="nl-NL"/>
+        </w:rPr>
+        <w:t xml:space="preserve"> zet, </w:t>
+      </w:r>
+      <w:r>
+        <w:rPr>
+          <w:lang w:val="nl-NL"/>
+        </w:rPr>
+        <w:t>doet</w:t>
+      </w:r>
+      <w:r>
+        <w:rPr>
+          <w:lang w:val="nl-NL"/>
+        </w:rPr>
+        <w:t xml:space="preserve"> de</w:t>
+      </w:r>
+      <w:r>
+        <w:rPr>
+          <w:lang w:val="nl-NL"/>
+        </w:rPr>
+        <w:t xml:space="preserve"> MongoDB</w:t>
+      </w:r>
+      <w:r>
+        <w:rPr>
+          <w:lang w:val="nl-NL"/>
+        </w:rPr>
+        <w:t xml:space="preserve"> query er nog maar gemiddeld </w:t>
+      </w:r>
+      <w:r>
+        <w:rPr>
+          <w:lang w:val="nl-NL"/>
+        </w:rPr>
+        <w:t>2</w:t>
+      </w:r>
+      <w:r>
+        <w:rPr>
+          <w:lang w:val="nl-NL"/>
+        </w:rPr>
+        <w:t>ms over.</w:t>
+      </w:r>
+    </w:p>
+    <w:p>
+      <w:pPr>
+        <w:spacing w:line="360" w:lineRule="auto"/>
+        <w:rPr>
+          <w:lang w:val="nl-NL"/>
+        </w:rPr>
+      </w:pPr>
+    </w:p>
+    <w:p>
+      <w:pPr>
+        <w:spacing w:line="360" w:lineRule="auto"/>
+        <w:rPr>
+          <w:lang w:val="nl-NL"/>
+        </w:rPr>
+      </w:pPr>
+      <w:r>
+        <w:rPr>
+          <w:lang w:val="nl-NL"/>
+        </w:rPr>
+        <w:t>De leessnelheid van MongoDB is dus</w:t>
+      </w:r>
+      <w:r>
+        <w:rPr>
+          <w:lang w:val="nl-NL"/>
+        </w:rPr>
+        <w:t>, indien er gebruikt gemaakt wordt van indexering,</w:t>
+      </w:r>
+      <w:r>
+        <w:rPr>
+          <w:lang w:val="nl-NL"/>
+        </w:rPr>
+        <w:t xml:space="preserve"> ongelooflijk</w:t>
+      </w:r>
+      <w:r>
+        <w:rPr>
+          <w:lang w:val="nl-NL"/>
+        </w:rPr>
+        <w:t xml:space="preserve"> veel</w:t>
+      </w:r>
+      <w:r>
+        <w:rPr>
+          <w:lang w:val="nl-NL"/>
+        </w:rPr>
+        <w:t xml:space="preserve"> </w:t>
+      </w:r>
+      <w:r>
+        <w:rPr>
+          <w:lang w:val="nl-NL"/>
+        </w:rPr>
+        <w:t xml:space="preserve">sneller dan die van MySQL. Wanneer geen indexering wordt gebruikt, is de MySQL query bijna 3 keer sneller. Wanneer er wel geïndexeerd is, is de MongoDB query ongeveer 60 keer sneller. </w:t>
+      </w:r>
+      <w:r>
+        <w:rPr>
+          <w:lang w:val="nl-NL"/>
+        </w:rPr>
+        <w:t>Ik zie</w:t>
+      </w:r>
+      <w:r>
+        <w:rPr>
+          <w:lang w:val="nl-NL"/>
+        </w:rPr>
+        <w:t xml:space="preserve"> ook</w:t>
+      </w:r>
+      <w:r>
+        <w:rPr>
+          <w:lang w:val="nl-NL"/>
+        </w:rPr>
+        <w:t xml:space="preserve"> dat wanneer ik nog meer data aan de databases toevoeg</w:t>
+      </w:r>
+      <w:r>
+        <w:rPr>
+          <w:lang w:val="nl-NL"/>
+        </w:rPr>
+        <w:t xml:space="preserve"> door de eerste test opnieuw te laten lopen</w:t>
+      </w:r>
+      <w:r>
+        <w:rPr>
+          <w:lang w:val="nl-NL"/>
+        </w:rPr>
+        <w:t>, de zoeksnelheid van MySQL nog trager wordt, en die van MongoDB nagenoeg hetzelfde</w:t>
+      </w:r>
+      <w:r>
+        <w:rPr>
+          <w:lang w:val="nl-NL"/>
+        </w:rPr>
+        <w:t xml:space="preserve"> blijft</w:t>
+      </w:r>
+      <w:r>
+        <w:rPr>
+          <w:lang w:val="nl-NL"/>
+        </w:rPr>
+        <w:t xml:space="preserve"> (enkel in geval van indexering)</w:t>
+      </w:r>
+      <w:r>
+        <w:rPr>
+          <w:lang w:val="nl-NL"/>
+        </w:rPr>
+        <w:t>.</w:t>
+      </w:r>
+    </w:p>
+    <w:p>
+      <w:pPr>
+        <w:rPr>
+          <w:lang w:val="nl-NL"/>
+        </w:rPr>
+      </w:pPr>
+      <w:r>
+        <w:rPr>
+          <w:lang w:val="nl-NL"/>
+        </w:rPr>
+        <w:br w:type="page"/>
+      </w:r>
+    </w:p>
+    <w:p>
+      <w:pPr>
+        <w:pStyle w:val="Heading3"/>
+        <w:rPr>
+          <w:lang w:val="nl-NL"/>
+        </w:rPr>
+      </w:pPr>
+      <w:r>
+        <w:rPr>
+          <w:lang w:val="nl-NL"/>
+        </w:rPr>
+        <w:t>Test_3 – Mass updating</w:t>
+      </w:r>
+    </w:p>
+    <w:p>
+      <w:pPr>
+        <w:spacing w:line="360" w:lineRule="auto"/>
+        <w:rPr>
+          <w:lang w:val="nl-NL"/>
+        </w:rPr>
+      </w:pPr>
+      <w:r>
+        <w:rPr>
+          <w:lang w:val="nl-NL"/>
+        </w:rPr>
+        <w:t xml:space="preserve">Om de updatesnelheid van MySQL en MongoDB te testen, wil ik de naam van alle entries waar </w:t>
+      </w:r>
+      <w:r>
+        <w:rPr>
+          <w:i/>
+          <w:lang w:val="nl-NL"/>
+        </w:rPr>
+        <w:t xml:space="preserve">‘hoeveelheid’ </w:t>
+      </w:r>
+      <w:r>
+        <w:rPr>
+          <w:lang w:val="nl-NL"/>
+        </w:rPr>
+        <w:t>= 700 aanpassen. De queries die ik hiervoor gebruik vindt u hieronder:</w:t>
+      </w:r>
+    </w:p>
+    <w:p>
+      <w:pPr>
+        <w:spacing w:line="360" w:lineRule="auto"/>
+        <w:rPr>
+          <w:u w:val="single"/>
+          <w:lang w:val="nl-NL"/>
+        </w:rPr>
+      </w:pPr>
+      <w:r>
+        <w:rPr>
+          <w:u w:val="single"/>
+          <w:lang w:val="nl-NL"/>
+        </w:rPr>
+        <w:t>MongoDB</w:t>
+      </w:r>
+    </w:p>
+    <w:p>
+      <w:pPr>
+        <w:spacing w:line="360" w:lineRule="auto"/>
+        <w:rPr>
+          <w:lang w:val="nl-NL"/>
+        </w:rPr>
+      </w:pPr>
+      <w:r>
+        <w:rPr>
+          <w:highlight w:val="lightGray"/>
+          <w:lang w:val="nl-NL"/>
+        </w:rPr>
+        <w:t>db.getCollection('datas').updateMany({hoeveelheid:500}, {$set: {naam: "</w:t>
+      </w:r>
+      <w:r>
+        <w:rPr>
+          <w:highlight w:val="lightGray"/>
+          <w:lang w:val="nl-NL"/>
+        </w:rPr>
+        <w:t>adriaan</w:t>
+      </w:r>
+      <w:r>
+        <w:rPr>
+          <w:highlight w:val="lightGray"/>
+          <w:lang w:val="nl-NL"/>
+        </w:rPr>
+        <w:t>"}})</w:t>
+      </w:r>
+    </w:p>
+    <w:p>
+      <w:pPr>
+        <w:spacing w:line="360" w:lineRule="auto"/>
+        <w:rPr>
+          <w:u w:val="single"/>
+          <w:lang w:val="nl-NL"/>
+        </w:rPr>
+      </w:pPr>
+      <w:r>
+        <w:rPr>
+          <w:u w:val="single"/>
+          <w:lang w:val="nl-NL"/>
+        </w:rPr>
+        <w:t>MySQL</w:t>
+      </w:r>
+    </w:p>
+    <w:p>
+      <w:pPr>
+        <w:spacing w:line="360" w:lineRule="auto"/>
+        <w:rPr>
+          <w:u w:val="single"/>
+          <w:lang w:val="nl-NL"/>
+        </w:rPr>
+      </w:pPr>
+    </w:p>
+    <w:p>
+      <w:pPr>
+        <w:spacing w:line="360" w:lineRule="auto"/>
+        <w:rPr>
+          <w:lang w:val="nl-NL"/>
+        </w:rPr>
+      </w:pPr>
+      <w:r>
+        <w:rPr>
+          <w:lang w:val="nl-NL"/>
+        </w:rPr>
+        <w:t xml:space="preserve">MongoDB doet er zonder indexering ongeveer 413ms over, met indexering gemiddeld 13ms. MySQL heeft </w:t>
+      </w:r>
+      <w:r>
+        <w:rPr>
+          <w:lang w:val="nl-NL"/>
+        </w:rPr>
+        <w:t xml:space="preserve">gemiddeld </w:t>
+      </w:r>
+      <w:r>
+        <w:rPr>
+          <w:lang w:val="nl-NL"/>
+        </w:rPr>
+        <w:t>753</w:t>
+      </w:r>
+      <w:r>
+        <w:rPr>
+          <w:lang w:val="nl-NL"/>
+        </w:rPr>
+        <w:t>ms nodig om deze query uit te voeren.</w:t>
+      </w:r>
+      <w:r>
+        <w:rPr>
+          <w:lang w:val="nl-NL"/>
+        </w:rPr>
+        <w:t xml:space="preserve"> Bij updates op veel data lijkt MongoDB zonder indexering dus iets sneller.</w:t>
+      </w:r>
+    </w:p>
+    <w:p>
+      <w:pPr>
+        <w:spacing w:line="360" w:lineRule="auto"/>
+        <w:rPr>
+          <w:lang w:val="nl-NL"/>
+        </w:rPr>
+      </w:pPr>
+    </w:p>
+    <w:p>
+      <w:pPr>
+        <w:spacing w:line="360" w:lineRule="auto"/>
+        <w:rPr>
+          <w:lang w:val="nl-NL"/>
+        </w:rPr>
+      </w:pPr>
+    </w:p>
+    <w:p>
+      <w:pPr>
+        <w:pStyle w:val="Heading2"/>
+        <w:rPr>
+          <w:lang w:val="nl-NL"/>
+        </w:rPr>
+      </w:pPr>
+      <w:r>
+        <w:rPr>
+          <w:lang w:val="nl-NL"/>
+        </w:rPr>
+        <w:t>Conclusie</w:t>
+      </w:r>
+    </w:p>
+    <w:p>
+      <w:pPr>
+        <w:rPr>
+          <w:lang w:val="nl-NL"/>
+        </w:rPr>
+      </w:pPr>
+      <w:r>
+        <w:rPr>
+          <w:lang w:val="nl-NL"/>
+        </w:rPr>
+        <w:t>MongoDB, hé</w:t>
+      </w:r>
+      <w:r>
+        <w:rPr>
+          <w:lang w:val="nl-NL"/>
+        </w:rPr>
+        <w:t>t big-data databasesysteem, lijkt te worstelen met veel data snel te schrij</w:t>
+      </w:r>
+      <w:r>
+        <w:rPr>
+          <w:lang w:val="nl-NL"/>
+        </w:rPr>
+        <w:t xml:space="preserve">ven. </w:t>
+      </w:r>
+      <w:r>
+        <w:rPr>
+          <w:lang w:val="nl-NL"/>
+        </w:rPr>
+        <w:t>MySQL, de gevestigde waarde, lijkt hier</w:t>
+      </w:r>
+      <w:r>
+        <w:rPr>
+          <w:lang w:val="nl-NL"/>
+        </w:rPr>
+        <w:t xml:space="preserve"> helemaal geen</w:t>
+      </w:r>
+      <w:r>
+        <w:rPr>
+          <w:lang w:val="nl-NL"/>
+        </w:rPr>
+        <w:t xml:space="preserve"> problemen mee te hebben.</w:t>
+      </w:r>
+      <w:r>
+        <w:rPr>
+          <w:lang w:val="nl-NL"/>
+        </w:rPr>
+        <w:t xml:space="preserve"> </w:t>
+      </w:r>
+      <w:r>
+        <w:rPr>
+          <w:lang w:val="nl-NL"/>
+        </w:rPr>
+        <w:t>In leessnelheid is MongoDB sneller, als er juist gebruik gemaakt wordt van indices.</w:t>
+      </w:r>
+      <w:r>
+        <w:rPr>
+          <w:lang w:val="nl-NL"/>
+        </w:rPr>
+        <w:t xml:space="preserve"> </w:t>
+      </w:r>
+      <w:r>
+        <w:rPr>
+          <w:lang w:val="nl-NL"/>
+        </w:rPr>
+        <w:t xml:space="preserve">Bij mass updates is MongoDB ook iets sneller wanneer er geen indexering is toegepast, en opnieuw veel sneller </w:t>
+      </w:r>
+      <w:r>
+        <w:rPr>
+          <w:lang w:val="nl-NL"/>
+        </w:rPr>
+        <w:t>wanneer die er wel is.</w:t>
+      </w:r>
+    </w:p>
+    <w:p>
+      <w:pPr>
+        <w:rPr>
+          <w:lang w:val="nl-NL"/>
+        </w:rPr>
+      </w:pPr>
+    </w:p>
+    <w:p>
+      <w:pPr>
+        <w:rPr>
+          <w:lang w:val="nl-NL"/>
+        </w:rPr>
+      </w:pPr>
+      <w:r>
+        <w:rPr>
+          <w:lang w:val="nl-NL"/>
+        </w:rPr>
+        <w:t xml:space="preserve">Men moet er wel rekening mee houden dat de meeste van deze queries zeer simpel waren. Volgens onderzoek blijkt MySQL veel beter en sneller te zijn in het uitvoeren van complexere queries. Ook moet </w:t>
+      </w:r>
+      <w:r>
+        <w:rPr>
+          <w:lang w:val="nl-NL"/>
+        </w:rPr>
+        <w:t>men</w:t>
+      </w:r>
+      <w:r>
+        <w:rPr>
+          <w:lang w:val="nl-NL"/>
+        </w:rPr>
+        <w:t xml:space="preserve"> onthouden dat </w:t>
+      </w:r>
+      <w:r>
+        <w:rPr>
+          <w:lang w:val="nl-NL"/>
+        </w:rPr>
+        <w:t xml:space="preserve">het over ‘maar’ 500.000 entries gaat. Hiermee hebben we het bijlange na niet over </w:t>
+      </w:r>
+      <w:r>
+        <w:rPr>
+          <w:i/>
+          <w:lang w:val="nl-NL"/>
+        </w:rPr>
+        <w:t>big data</w:t>
+      </w:r>
+      <w:r>
+        <w:rPr>
+          <w:lang w:val="nl-NL"/>
+        </w:rPr>
+        <w:t>.</w:t>
+      </w:r>
+    </w:p>
+    <w:p>
+      <w:pPr>
+        <w:rPr>
+          <w:lang w:val="nl-NL"/>
+        </w:rPr>
+      </w:pPr>
+    </w:p>
+    <w:p>
+      <w:pPr>
+        <w:rPr>
+          <w:lang w:val="nl-NL"/>
+        </w:rPr>
+      </w:pPr>
+      <w:r>
+        <w:rPr>
+          <w:lang w:val="nl-NL"/>
+        </w:rPr>
+        <w:t xml:space="preserve">Mijn persoonlijke mening over MySQL is na lange tijd opnieuw iets </w:t>
+      </w:r>
+      <w:r>
+        <w:rPr>
+          <w:lang w:val="nl-NL"/>
+        </w:rPr>
+        <w:t>steviger</w:t>
+      </w:r>
+      <w:r>
+        <w:rPr>
+          <w:lang w:val="nl-NL"/>
+        </w:rPr>
+        <w:t xml:space="preserve">. Ik schreef het vaak af als een oubollig systeem dat aan vervanging toe was, maar dit blijkt in veel gevallen toch fout. Ik wil wel verder gaan met het verkennen van de 2 systemen. Misschien heb ik door mijn beperkte kennis enkele foutjes gemaakt, en zou een expert volledig andere resultaten bekomen als alle code 100% </w:t>
+      </w:r>
+      <w:r>
+        <w:rPr>
+          <w:lang w:val="nl-NL"/>
+        </w:rPr>
+        <w:t xml:space="preserve">performant </w:t>
+      </w:r>
+      <w:r>
+        <w:rPr>
+          <w:lang w:val="nl-NL"/>
+        </w:rPr>
+        <w:t>zou zijn</w:t>
+      </w:r>
       <w:bookmarkStart w:id="0" w:name="_GoBack"/>
       <w:bookmarkEnd w:id="0"/>
-    </w:p>
-    <w:p>
-      <w:pPr>
-        <w:spacing w:line="360" w:lineRule="auto"/>
-      </w:pPr>
-    </w:p>
-    <w:p>
-      <w:pPr>
-        <w:pStyle w:val="Heading3"/>
-        <w:rPr>
-          <w:lang w:val="nl-NL"/>
-        </w:rPr>
-      </w:pPr>
-      <w:r>
-        <w:rPr>
-          <w:lang w:val="nl-NL"/>
-        </w:rPr>
-        <w:t>Test_</w:t>
-      </w:r>
-      <w:r>
-        <w:rPr>
-          <w:lang w:val="nl-NL"/>
-        </w:rPr>
-        <w:t>1 –</w:t>
-      </w:r>
-      <w:r>
-        <w:rPr>
-          <w:lang w:val="nl-NL"/>
-        </w:rPr>
-        <w:t xml:space="preserve"> Schrijfsnelheid:</w:t>
-      </w:r>
-      <w:r>
-        <w:rPr>
-          <w:lang w:val="nl-NL"/>
-        </w:rPr>
-        <w:t xml:space="preserve"> 1.000.000 documenten</w:t>
-      </w:r>
-      <w:r>
-        <w:rPr>
-          <w:lang w:val="nl-NL"/>
-        </w:rPr>
-        <w:t>/rijen</w:t>
-      </w:r>
-      <w:r>
-        <w:rPr>
-          <w:lang w:val="nl-NL"/>
-        </w:rPr>
-        <w:t xml:space="preserve"> toevoegen</w:t>
-      </w:r>
-    </w:p>
-    <w:p>
-      <w:pPr>
-        <w:rPr>
-          <w:lang w:val="nl-NL"/>
-        </w:rPr>
-      </w:pPr>
-      <w:r>
-        <w:rPr>
-          <w:lang w:val="nl-NL"/>
-        </w:rPr>
-        <w:t>Ik schrijf een script dat nagenoeg dezelfde</w:t>
-      </w:r>
-      <w:r>
-        <w:rPr>
-          <w:lang w:val="nl-NL"/>
-        </w:rPr>
-        <w:t xml:space="preserve"> (randomised)</w:t>
-      </w:r>
-      <w:r>
-        <w:rPr>
-          <w:lang w:val="nl-NL"/>
-        </w:rPr>
-        <w:t xml:space="preserve"> data zowel naar een MongoDB als naar een MySQL database schrijft</w:t>
-      </w:r>
-      <w:r>
-        <w:rPr>
-          <w:lang w:val="nl-NL"/>
-        </w:rPr>
-        <w:t xml:space="preserve">. </w:t>
-      </w:r>
-      <w:r>
-        <w:rPr>
-          <w:lang w:val="nl-NL"/>
-        </w:rPr>
-        <w:t xml:space="preserve">Ik maak een Mongoose schema aan voor MongoDB, en </w:t>
-      </w:r>
-      <w:r>
-        <w:rPr>
-          <w:lang w:val="nl-NL"/>
-        </w:rPr>
-        <w:t>creëer een MySQL database die voor dezelfde data past.</w:t>
-      </w:r>
-    </w:p>
-    <w:p>
-      <w:pPr>
-        <w:rPr>
-          <w:lang w:val="nl-NL"/>
-        </w:rPr>
-      </w:pPr>
-    </w:p>
-    <w:p>
-      <w:pPr>
-        <w:rPr>
-          <w:lang w:val="nl-NL"/>
-        </w:rPr>
-      </w:pPr>
-    </w:p>
-    <w:p>
-      <w:pPr>
-        <w:pStyle w:val="Heading3"/>
-        <w:rPr>
-          <w:lang w:val="nl-NL"/>
-        </w:rPr>
-      </w:pPr>
-      <w:r>
-        <w:rPr>
-          <w:lang w:val="nl-NL"/>
-        </w:rPr>
-        <w:t xml:space="preserve">Test_2 – Leessnelheid: </w:t>
-      </w:r>
-    </w:p>
-    <w:p>
-      <w:pPr>
-        <w:spacing w:line="360" w:lineRule="auto"/>
-        <w:rPr>
-          <w:lang w:val="nl-NL"/>
-        </w:rPr>
-      </w:pPr>
-      <w:r>
-        <w:rPr>
-          <w:lang w:val="nl-NL"/>
-        </w:rPr>
-        <w:t>Hoeveelheid &gt; x</w:t>
-      </w:r>
-    </w:p>
-    <w:p>
-      <w:pPr>
-        <w:spacing w:line="360" w:lineRule="auto"/>
-        <w:rPr>
-          <w:lang w:val="nl-NL"/>
-        </w:rPr>
-      </w:pPr>
-      <w:r>
-        <w:rPr>
-          <w:lang w:val="nl-NL"/>
-        </w:rPr>
-        <w:t>Kleur = x</w:t>
-      </w:r>
-    </w:p>
-    <w:p>
-      <w:pPr>
-        <w:spacing w:line="360" w:lineRule="auto"/>
-        <w:rPr>
-          <w:lang w:val="nl-NL"/>
-        </w:rPr>
-      </w:pPr>
-      <w:r>
-        <w:rPr>
-          <w:lang w:val="nl-NL"/>
-        </w:rPr>
-        <w:t>Sorteren op hoeveelheid</w:t>
-      </w:r>
-    </w:p>
-    <w:p>
-      <w:pPr>
-        <w:spacing w:line="360" w:lineRule="auto"/>
-        <w:rPr>
-          <w:lang w:val="nl-NL"/>
-        </w:rPr>
-      </w:pPr>
-      <w:r>
-        <w:rPr>
-          <w:lang w:val="nl-NL"/>
-        </w:rPr>
-        <w:t>…</w:t>
-      </w:r>
-    </w:p>
-    <w:p>
-      <w:pPr>
-        <w:spacing w:line="360" w:lineRule="auto"/>
-        <w:rPr>
-          <w:lang w:val="nl-NL"/>
-        </w:rPr>
-      </w:pPr>
-    </w:p>
-    <w:p>
-      <w:pPr>
-        <w:spacing w:line="360" w:lineRule="auto"/>
-        <w:rPr>
-          <w:lang w:val="nl-NL"/>
-        </w:rPr>
-      </w:pPr>
-    </w:p>
-    <w:p>
-      <w:pPr>
-        <w:spacing w:line="360" w:lineRule="auto"/>
-        <w:rPr>
-          <w:lang w:val="nl-NL"/>
-        </w:rPr>
-      </w:pPr>
-      <w:r>
-        <w:rPr>
-          <w:lang w:val="nl-NL"/>
-        </w:rPr>
-        <w:t>Tests:</w:t>
-      </w:r>
-    </w:p>
-    <w:p>
-      <w:pPr>
-        <w:pStyle w:val="ListParagraph"/>
-        <w:numPr>
-          <w:ilvl w:val="0"/>
-          <w:numId w:val="2"/>
-        </w:numPr>
-        <w:spacing w:line="360" w:lineRule="auto"/>
-        <w:rPr>
-          <w:lang w:val="nl-NL"/>
-        </w:rPr>
-      </w:pPr>
-      <w:r>
-        <w:rPr>
-          <w:lang w:val="nl-NL"/>
-        </w:rPr>
-        <w:t>MongoDB vs MySQL 1.000.000 documenten toevoegen</w:t>
-      </w:r>
-    </w:p>
-    <w:p>
-      <w:pPr>
-        <w:pStyle w:val="ListParagraph"/>
-        <w:numPr>
-          <w:ilvl w:val="0"/>
-          <w:numId w:val="2"/>
-        </w:numPr>
-        <w:spacing w:line="360" w:lineRule="auto"/>
-        <w:rPr>
-          <w:lang w:val="nl-NL"/>
-        </w:rPr>
-      </w:pPr>
-      <w:r>
-        <w:rPr>
-          <w:lang w:val="nl-NL"/>
-        </w:rPr>
-        <w:t>MongoDB vs MySQL documenten ophalen uit een grote database</w:t>
-      </w:r>
-    </w:p>
-    <w:p>
-      <w:pPr>
-        <w:pStyle w:val="ListParagraph"/>
-        <w:numPr>
-          <w:ilvl w:val="0"/>
-          <w:numId w:val="2"/>
-        </w:numPr>
-        <w:spacing w:line="360" w:lineRule="auto"/>
-        <w:rPr>
-          <w:lang w:val="nl-NL"/>
-        </w:rPr>
-      </w:pPr>
-      <w:r>
-        <w:rPr>
-          <w:lang w:val="nl-NL"/>
-        </w:rPr>
-        <w:t>MongoDB (met indexering) vs MySQL documenten ophalen uit een grote database</w:t>
+      <w:r>
+        <w:rPr>
+          <w:lang w:val="nl-NL"/>
+        </w:rPr>
+        <w:t>, of als er een betere testomgeving</w:t>
+      </w:r>
+      <w:r>
+        <w:rPr>
+          <w:lang w:val="nl-NL"/>
+        </w:rPr>
+        <w:t xml:space="preserve"> zou worden</w:t>
+      </w:r>
+      <w:r>
+        <w:rPr>
+          <w:lang w:val="nl-NL"/>
+        </w:rPr>
+        <w:t xml:space="preserve"> gebruikt dan mijn MacBook.</w:t>
       </w:r>
     </w:p>
     <w:sectPr>
-      <w:headerReference w:type="default" r:id="rId9"/>
-      <w:footerReference w:type="even" r:id="rId10"/>
-      <w:footerReference w:type="default" r:id="rId11"/>
+      <w:headerReference w:type="default" r:id="rId10"/>
+      <w:footerReference w:type="even" r:id="rId11"/>
+      <w:footerReference w:type="default" r:id="rId12"/>
       <w:pgSz w:w="11900" w:h="16840"/>
       <w:pgMar w:top="1440" w:right="1440" w:bottom="1440" w:left="1440" w:header="708" w:footer="708" w:gutter="0"/>
       <w:cols w:space="708"/>
@@ -2358,7 +4399,1652 @@
       <w:color w:val="1F3763" w:themeColor="accent1" w:themeShade="7F"/>
     </w:rPr>
   </w:style>
+  <w:style w:type="character" w:styleId="PlaceholderText">
+    <w:name w:val="Placeholder Text"/>
+    <w:basedOn w:val="DefaultParagraphFont"/>
+    <w:uiPriority w:val="99"/>
+    <w:semiHidden/>
+    <w:rsid w:val="0087476C"/>
+    <w:rPr>
+      <w:color w:val="808080"/>
+    </w:rPr>
+  </w:style>
+  <w:style w:type="table" w:styleId="TableGrid">
+    <w:name w:val="Table Grid"/>
+    <w:basedOn w:val="TableNormal"/>
+    <w:uiPriority w:val="39"/>
+    <w:rsid w:val="00A91D66"/>
+    <w:tblPr>
+      <w:tblInd w:w="0" w:type="dxa"/>
+      <w:tblBorders>
+        <w:top w:val="single" w:sz="4" w:space="0" w:color="auto"/>
+        <w:left w:val="single" w:sz="4" w:space="0" w:color="auto"/>
+        <w:bottom w:val="single" w:sz="4" w:space="0" w:color="auto"/>
+        <w:right w:val="single" w:sz="4" w:space="0" w:color="auto"/>
+        <w:insideH w:val="single" w:sz="4" w:space="0" w:color="auto"/>
+        <w:insideV w:val="single" w:sz="4" w:space="0" w:color="auto"/>
+      </w:tblBorders>
+      <w:tblCellMar>
+        <w:top w:w="0" w:type="dxa"/>
+        <w:left w:w="108" w:type="dxa"/>
+        <w:bottom w:w="0" w:type="dxa"/>
+        <w:right w:w="108" w:type="dxa"/>
+      </w:tblCellMar>
+    </w:tblPr>
+  </w:style>
+  <w:style w:type="table" w:styleId="PlainTable3">
+    <w:name w:val="Plain Table 3"/>
+    <w:basedOn w:val="TableNormal"/>
+    <w:uiPriority w:val="43"/>
+    <w:rsid w:val="00A91D66"/>
+    <w:tblPr>
+      <w:tblStyleRowBandSize w:val="1"/>
+      <w:tblStyleColBandSize w:val="1"/>
+      <w:tblInd w:w="0" w:type="dxa"/>
+      <w:tblCellMar>
+        <w:top w:w="0" w:type="dxa"/>
+        <w:left w:w="108" w:type="dxa"/>
+        <w:bottom w:w="0" w:type="dxa"/>
+        <w:right w:w="108" w:type="dxa"/>
+      </w:tblCellMar>
+    </w:tblPr>
+    <w:tblStylePr w:type="firstRow">
+      <w:rPr>
+        <w:b/>
+        <w:bCs/>
+        <w:caps/>
+      </w:rPr>
+      <w:tblPr/>
+      <w:tcPr>
+        <w:tcBorders>
+          <w:bottom w:val="single" w:sz="4" w:space="0" w:color="7F7F7F" w:themeColor="text1" w:themeTint="80"/>
+        </w:tcBorders>
+      </w:tcPr>
+    </w:tblStylePr>
+    <w:tblStylePr w:type="lastRow">
+      <w:rPr>
+        <w:b/>
+        <w:bCs/>
+        <w:caps/>
+      </w:rPr>
+      <w:tblPr/>
+      <w:tcPr>
+        <w:tcBorders>
+          <w:top w:val="nil"/>
+        </w:tcBorders>
+      </w:tcPr>
+    </w:tblStylePr>
+    <w:tblStylePr w:type="firstCol">
+      <w:rPr>
+        <w:b/>
+        <w:bCs/>
+        <w:caps/>
+      </w:rPr>
+      <w:tblPr/>
+      <w:tcPr>
+        <w:tcBorders>
+          <w:right w:val="single" w:sz="4" w:space="0" w:color="7F7F7F" w:themeColor="text1" w:themeTint="80"/>
+        </w:tcBorders>
+      </w:tcPr>
+    </w:tblStylePr>
+    <w:tblStylePr w:type="lastCol">
+      <w:rPr>
+        <w:b/>
+        <w:bCs/>
+        <w:caps/>
+      </w:rPr>
+      <w:tblPr/>
+      <w:tcPr>
+        <w:tcBorders>
+          <w:left w:val="nil"/>
+        </w:tcBorders>
+      </w:tcPr>
+    </w:tblStylePr>
+    <w:tblStylePr w:type="band1Vert">
+      <w:tblPr/>
+      <w:tcPr>
+        <w:shd w:val="clear" w:color="auto" w:fill="F2F2F2" w:themeFill="background1" w:themeFillShade="F2"/>
+      </w:tcPr>
+    </w:tblStylePr>
+    <w:tblStylePr w:type="band1Horz">
+      <w:tblPr/>
+      <w:tcPr>
+        <w:shd w:val="clear" w:color="auto" w:fill="F2F2F2" w:themeFill="background1" w:themeFillShade="F2"/>
+      </w:tcPr>
+    </w:tblStylePr>
+    <w:tblStylePr w:type="neCell">
+      <w:tblPr/>
+      <w:tcPr>
+        <w:tcBorders>
+          <w:left w:val="nil"/>
+        </w:tcBorders>
+      </w:tcPr>
+    </w:tblStylePr>
+    <w:tblStylePr w:type="nwCell">
+      <w:tblPr/>
+      <w:tcPr>
+        <w:tcBorders>
+          <w:right w:val="nil"/>
+        </w:tcBorders>
+      </w:tcPr>
+    </w:tblStylePr>
+  </w:style>
+  <w:style w:type="table" w:styleId="PlainTable4">
+    <w:name w:val="Plain Table 4"/>
+    <w:basedOn w:val="TableNormal"/>
+    <w:uiPriority w:val="44"/>
+    <w:rsid w:val="00A91D66"/>
+    <w:tblPr>
+      <w:tblStyleRowBandSize w:val="1"/>
+      <w:tblStyleColBandSize w:val="1"/>
+      <w:tblInd w:w="0" w:type="dxa"/>
+      <w:tblCellMar>
+        <w:top w:w="0" w:type="dxa"/>
+        <w:left w:w="108" w:type="dxa"/>
+        <w:bottom w:w="0" w:type="dxa"/>
+        <w:right w:w="108" w:type="dxa"/>
+      </w:tblCellMar>
+    </w:tblPr>
+    <w:tblStylePr w:type="firstRow">
+      <w:rPr>
+        <w:b/>
+        <w:bCs/>
+      </w:rPr>
+    </w:tblStylePr>
+    <w:tblStylePr w:type="lastRow">
+      <w:rPr>
+        <w:b/>
+        <w:bCs/>
+      </w:rPr>
+    </w:tblStylePr>
+    <w:tblStylePr w:type="firstCol">
+      <w:rPr>
+        <w:b/>
+        <w:bCs/>
+      </w:rPr>
+    </w:tblStylePr>
+    <w:tblStylePr w:type="lastCol">
+      <w:rPr>
+        <w:b/>
+        <w:bCs/>
+      </w:rPr>
+    </w:tblStylePr>
+    <w:tblStylePr w:type="band1Vert">
+      <w:tblPr/>
+      <w:tcPr>
+        <w:shd w:val="clear" w:color="auto" w:fill="F2F2F2" w:themeFill="background1" w:themeFillShade="F2"/>
+      </w:tcPr>
+    </w:tblStylePr>
+    <w:tblStylePr w:type="band1Horz">
+      <w:tblPr/>
+      <w:tcPr>
+        <w:shd w:val="clear" w:color="auto" w:fill="F2F2F2" w:themeFill="background1" w:themeFillShade="F2"/>
+      </w:tcPr>
+    </w:tblStylePr>
+  </w:style>
+  <w:style w:type="table" w:styleId="PlainTable5">
+    <w:name w:val="Plain Table 5"/>
+    <w:basedOn w:val="TableNormal"/>
+    <w:uiPriority w:val="45"/>
+    <w:rsid w:val="00A91D66"/>
+    <w:tblPr>
+      <w:tblStyleRowBandSize w:val="1"/>
+      <w:tblStyleColBandSize w:val="1"/>
+      <w:tblInd w:w="0" w:type="dxa"/>
+      <w:tblCellMar>
+        <w:top w:w="0" w:type="dxa"/>
+        <w:left w:w="108" w:type="dxa"/>
+        <w:bottom w:w="0" w:type="dxa"/>
+        <w:right w:w="108" w:type="dxa"/>
+      </w:tblCellMar>
+    </w:tblPr>
+    <w:tblStylePr w:type="firstRow">
+      <w:rPr>
+        <w:rFonts w:asciiTheme="majorHAnsi" w:eastAsiaTheme="majorEastAsia" w:hAnsiTheme="majorHAnsi" w:cstheme="majorBidi"/>
+        <w:i/>
+        <w:iCs/>
+        <w:sz w:val="26"/>
+      </w:rPr>
+      <w:tblPr/>
+      <w:tcPr>
+        <w:tcBorders>
+          <w:bottom w:val="single" w:sz="4" w:space="0" w:color="7F7F7F" w:themeColor="text1" w:themeTint="80"/>
+        </w:tcBorders>
+        <w:shd w:val="clear" w:color="auto" w:fill="FFFFFF" w:themeFill="background1"/>
+      </w:tcPr>
+    </w:tblStylePr>
+    <w:tblStylePr w:type="lastRow">
+      <w:rPr>
+        <w:rFonts w:asciiTheme="majorHAnsi" w:eastAsiaTheme="majorEastAsia" w:hAnsiTheme="majorHAnsi" w:cstheme="majorBidi"/>
+        <w:i/>
+        <w:iCs/>
+        <w:sz w:val="26"/>
+      </w:rPr>
+      <w:tblPr/>
+      <w:tcPr>
+        <w:tcBorders>
+          <w:top w:val="single" w:sz="4" w:space="0" w:color="7F7F7F" w:themeColor="text1" w:themeTint="80"/>
+        </w:tcBorders>
+        <w:shd w:val="clear" w:color="auto" w:fill="FFFFFF" w:themeFill="background1"/>
+      </w:tcPr>
+    </w:tblStylePr>
+    <w:tblStylePr w:type="firstCol">
+      <w:pPr>
+        <w:jc w:val="right"/>
+      </w:pPr>
+      <w:rPr>
+        <w:rFonts w:asciiTheme="majorHAnsi" w:eastAsiaTheme="majorEastAsia" w:hAnsiTheme="majorHAnsi" w:cstheme="majorBidi"/>
+        <w:i/>
+        <w:iCs/>
+        <w:sz w:val="26"/>
+      </w:rPr>
+      <w:tblPr/>
+      <w:tcPr>
+        <w:tcBorders>
+          <w:right w:val="single" w:sz="4" w:space="0" w:color="7F7F7F" w:themeColor="text1" w:themeTint="80"/>
+        </w:tcBorders>
+        <w:shd w:val="clear" w:color="auto" w:fill="FFFFFF" w:themeFill="background1"/>
+      </w:tcPr>
+    </w:tblStylePr>
+    <w:tblStylePr w:type="lastCol">
+      <w:rPr>
+        <w:rFonts w:asciiTheme="majorHAnsi" w:eastAsiaTheme="majorEastAsia" w:hAnsiTheme="majorHAnsi" w:cstheme="majorBidi"/>
+        <w:i/>
+        <w:iCs/>
+        <w:sz w:val="26"/>
+      </w:rPr>
+      <w:tblPr/>
+      <w:tcPr>
+        <w:tcBorders>
+          <w:left w:val="single" w:sz="4" w:space="0" w:color="7F7F7F" w:themeColor="text1" w:themeTint="80"/>
+        </w:tcBorders>
+        <w:shd w:val="clear" w:color="auto" w:fill="FFFFFF" w:themeFill="background1"/>
+      </w:tcPr>
+    </w:tblStylePr>
+    <w:tblStylePr w:type="band1Vert">
+      <w:tblPr/>
+      <w:tcPr>
+        <w:shd w:val="clear" w:color="auto" w:fill="F2F2F2" w:themeFill="background1" w:themeFillShade="F2"/>
+      </w:tcPr>
+    </w:tblStylePr>
+    <w:tblStylePr w:type="band1Horz">
+      <w:tblPr/>
+      <w:tcPr>
+        <w:shd w:val="clear" w:color="auto" w:fill="F2F2F2" w:themeFill="background1" w:themeFillShade="F2"/>
+      </w:tcPr>
+    </w:tblStylePr>
+    <w:tblStylePr w:type="neCell">
+      <w:tblPr/>
+      <w:tcPr>
+        <w:tcBorders>
+          <w:left w:val="nil"/>
+        </w:tcBorders>
+      </w:tcPr>
+    </w:tblStylePr>
+    <w:tblStylePr w:type="nwCell">
+      <w:tblPr/>
+      <w:tcPr>
+        <w:tcBorders>
+          <w:right w:val="nil"/>
+        </w:tcBorders>
+      </w:tcPr>
+    </w:tblStylePr>
+    <w:tblStylePr w:type="seCell">
+      <w:tblPr/>
+      <w:tcPr>
+        <w:tcBorders>
+          <w:left w:val="nil"/>
+        </w:tcBorders>
+      </w:tcPr>
+    </w:tblStylePr>
+    <w:tblStylePr w:type="swCell">
+      <w:tblPr/>
+      <w:tcPr>
+        <w:tcBorders>
+          <w:right w:val="nil"/>
+        </w:tcBorders>
+      </w:tcPr>
+    </w:tblStylePr>
+  </w:style>
+  <w:style w:type="table" w:styleId="PlainTable2">
+    <w:name w:val="Plain Table 2"/>
+    <w:basedOn w:val="TableNormal"/>
+    <w:uiPriority w:val="42"/>
+    <w:rsid w:val="00A91D66"/>
+    <w:tblPr>
+      <w:tblStyleRowBandSize w:val="1"/>
+      <w:tblStyleColBandSize w:val="1"/>
+      <w:tblInd w:w="0" w:type="dxa"/>
+      <w:tblBorders>
+        <w:top w:val="single" w:sz="4" w:space="0" w:color="7F7F7F" w:themeColor="text1" w:themeTint="80"/>
+        <w:bottom w:val="single" w:sz="4" w:space="0" w:color="7F7F7F" w:themeColor="text1" w:themeTint="80"/>
+      </w:tblBorders>
+      <w:tblCellMar>
+        <w:top w:w="0" w:type="dxa"/>
+        <w:left w:w="108" w:type="dxa"/>
+        <w:bottom w:w="0" w:type="dxa"/>
+        <w:right w:w="108" w:type="dxa"/>
+      </w:tblCellMar>
+    </w:tblPr>
+    <w:tblStylePr w:type="firstRow">
+      <w:rPr>
+        <w:b/>
+        <w:bCs/>
+      </w:rPr>
+      <w:tblPr/>
+      <w:tcPr>
+        <w:tcBorders>
+          <w:bottom w:val="single" w:sz="4" w:space="0" w:color="7F7F7F" w:themeColor="text1" w:themeTint="80"/>
+        </w:tcBorders>
+      </w:tcPr>
+    </w:tblStylePr>
+    <w:tblStylePr w:type="lastRow">
+      <w:rPr>
+        <w:b/>
+        <w:bCs/>
+      </w:rPr>
+      <w:tblPr/>
+      <w:tcPr>
+        <w:tcBorders>
+          <w:top w:val="single" w:sz="4" w:space="0" w:color="7F7F7F" w:themeColor="text1" w:themeTint="80"/>
+        </w:tcBorders>
+      </w:tcPr>
+    </w:tblStylePr>
+    <w:tblStylePr w:type="firstCol">
+      <w:rPr>
+        <w:b/>
+        <w:bCs/>
+      </w:rPr>
+    </w:tblStylePr>
+    <w:tblStylePr w:type="lastCol">
+      <w:rPr>
+        <w:b/>
+        <w:bCs/>
+      </w:rPr>
+    </w:tblStylePr>
+    <w:tblStylePr w:type="band1Vert">
+      <w:tblPr/>
+      <w:tcPr>
+        <w:tcBorders>
+          <w:left w:val="single" w:sz="4" w:space="0" w:color="7F7F7F" w:themeColor="text1" w:themeTint="80"/>
+          <w:right w:val="single" w:sz="4" w:space="0" w:color="7F7F7F" w:themeColor="text1" w:themeTint="80"/>
+        </w:tcBorders>
+      </w:tcPr>
+    </w:tblStylePr>
+    <w:tblStylePr w:type="band2Vert">
+      <w:tblPr/>
+      <w:tcPr>
+        <w:tcBorders>
+          <w:left w:val="single" w:sz="4" w:space="0" w:color="7F7F7F" w:themeColor="text1" w:themeTint="80"/>
+          <w:right w:val="single" w:sz="4" w:space="0" w:color="7F7F7F" w:themeColor="text1" w:themeTint="80"/>
+        </w:tcBorders>
+      </w:tcPr>
+    </w:tblStylePr>
+    <w:tblStylePr w:type="band1Horz">
+      <w:tblPr/>
+      <w:tcPr>
+        <w:tcBorders>
+          <w:top w:val="single" w:sz="4" w:space="0" w:color="7F7F7F" w:themeColor="text1" w:themeTint="80"/>
+          <w:bottom w:val="single" w:sz="4" w:space="0" w:color="7F7F7F" w:themeColor="text1" w:themeTint="80"/>
+        </w:tcBorders>
+      </w:tcPr>
+    </w:tblStylePr>
+  </w:style>
+  <w:style w:type="table" w:styleId="GridTable1Light">
+    <w:name w:val="Grid Table 1 Light"/>
+    <w:basedOn w:val="TableNormal"/>
+    <w:uiPriority w:val="46"/>
+    <w:rsid w:val="00A91D66"/>
+    <w:tblPr>
+      <w:tblStyleRowBandSize w:val="1"/>
+      <w:tblStyleColBandSize w:val="1"/>
+      <w:tblInd w:w="0" w:type="dxa"/>
+      <w:tblBorders>
+        <w:top w:val="single" w:sz="4" w:space="0" w:color="999999" w:themeColor="text1" w:themeTint="66"/>
+        <w:left w:val="single" w:sz="4" w:space="0" w:color="999999" w:themeColor="text1" w:themeTint="66"/>
+        <w:bottom w:val="single" w:sz="4" w:space="0" w:color="999999" w:themeColor="text1" w:themeTint="66"/>
+        <w:right w:val="single" w:sz="4" w:space="0" w:color="999999" w:themeColor="text1" w:themeTint="66"/>
+        <w:insideH w:val="single" w:sz="4" w:space="0" w:color="999999" w:themeColor="text1" w:themeTint="66"/>
+        <w:insideV w:val="single" w:sz="4" w:space="0" w:color="999999" w:themeColor="text1" w:themeTint="66"/>
+      </w:tblBorders>
+      <w:tblCellMar>
+        <w:top w:w="0" w:type="dxa"/>
+        <w:left w:w="108" w:type="dxa"/>
+        <w:bottom w:w="0" w:type="dxa"/>
+        <w:right w:w="108" w:type="dxa"/>
+      </w:tblCellMar>
+    </w:tblPr>
+    <w:tblStylePr w:type="firstRow">
+      <w:rPr>
+        <w:b/>
+        <w:bCs/>
+      </w:rPr>
+      <w:tblPr/>
+      <w:tcPr>
+        <w:tcBorders>
+          <w:bottom w:val="single" w:sz="12" w:space="0" w:color="666666" w:themeColor="text1" w:themeTint="99"/>
+        </w:tcBorders>
+      </w:tcPr>
+    </w:tblStylePr>
+    <w:tblStylePr w:type="lastRow">
+      <w:rPr>
+        <w:b/>
+        <w:bCs/>
+      </w:rPr>
+      <w:tblPr/>
+      <w:tcPr>
+        <w:tcBorders>
+          <w:top w:val="double" w:sz="2" w:space="0" w:color="666666" w:themeColor="text1" w:themeTint="99"/>
+        </w:tcBorders>
+      </w:tcPr>
+    </w:tblStylePr>
+    <w:tblStylePr w:type="firstCol">
+      <w:rPr>
+        <w:b/>
+        <w:bCs/>
+      </w:rPr>
+    </w:tblStylePr>
+    <w:tblStylePr w:type="lastCol">
+      <w:rPr>
+        <w:b/>
+        <w:bCs/>
+      </w:rPr>
+    </w:tblStylePr>
+  </w:style>
+  <w:style w:type="table" w:styleId="GridTable1Light-Accent1">
+    <w:name w:val="Grid Table 1 Light Accent 1"/>
+    <w:basedOn w:val="TableNormal"/>
+    <w:uiPriority w:val="46"/>
+    <w:rsid w:val="00A91D66"/>
+    <w:tblPr>
+      <w:tblStyleRowBandSize w:val="1"/>
+      <w:tblStyleColBandSize w:val="1"/>
+      <w:tblInd w:w="0" w:type="dxa"/>
+      <w:tblBorders>
+        <w:top w:val="single" w:sz="4" w:space="0" w:color="B4C6E7" w:themeColor="accent1" w:themeTint="66"/>
+        <w:left w:val="single" w:sz="4" w:space="0" w:color="B4C6E7" w:themeColor="accent1" w:themeTint="66"/>
+        <w:bottom w:val="single" w:sz="4" w:space="0" w:color="B4C6E7" w:themeColor="accent1" w:themeTint="66"/>
+        <w:right w:val="single" w:sz="4" w:space="0" w:color="B4C6E7" w:themeColor="accent1" w:themeTint="66"/>
+        <w:insideH w:val="single" w:sz="4" w:space="0" w:color="B4C6E7" w:themeColor="accent1" w:themeTint="66"/>
+        <w:insideV w:val="single" w:sz="4" w:space="0" w:color="B4C6E7" w:themeColor="accent1" w:themeTint="66"/>
+      </w:tblBorders>
+      <w:tblCellMar>
+        <w:top w:w="0" w:type="dxa"/>
+        <w:left w:w="108" w:type="dxa"/>
+        <w:bottom w:w="0" w:type="dxa"/>
+        <w:right w:w="108" w:type="dxa"/>
+      </w:tblCellMar>
+    </w:tblPr>
+    <w:tblStylePr w:type="firstRow">
+      <w:rPr>
+        <w:b/>
+        <w:bCs/>
+      </w:rPr>
+      <w:tblPr/>
+      <w:tcPr>
+        <w:tcBorders>
+          <w:bottom w:val="single" w:sz="12" w:space="0" w:color="8EAADB" w:themeColor="accent1" w:themeTint="99"/>
+        </w:tcBorders>
+      </w:tcPr>
+    </w:tblStylePr>
+    <w:tblStylePr w:type="lastRow">
+      <w:rPr>
+        <w:b/>
+        <w:bCs/>
+      </w:rPr>
+      <w:tblPr/>
+      <w:tcPr>
+        <w:tcBorders>
+          <w:top w:val="double" w:sz="2" w:space="0" w:color="8EAADB" w:themeColor="accent1" w:themeTint="99"/>
+        </w:tcBorders>
+      </w:tcPr>
+    </w:tblStylePr>
+    <w:tblStylePr w:type="firstCol">
+      <w:rPr>
+        <w:b/>
+        <w:bCs/>
+      </w:rPr>
+    </w:tblStylePr>
+    <w:tblStylePr w:type="lastCol">
+      <w:rPr>
+        <w:b/>
+        <w:bCs/>
+      </w:rPr>
+    </w:tblStylePr>
+  </w:style>
+  <w:style w:type="table" w:styleId="GridTable1Light-Accent2">
+    <w:name w:val="Grid Table 1 Light Accent 2"/>
+    <w:basedOn w:val="TableNormal"/>
+    <w:uiPriority w:val="46"/>
+    <w:rsid w:val="00A91D66"/>
+    <w:tblPr>
+      <w:tblStyleRowBandSize w:val="1"/>
+      <w:tblStyleColBandSize w:val="1"/>
+      <w:tblInd w:w="0" w:type="dxa"/>
+      <w:tblBorders>
+        <w:top w:val="single" w:sz="4" w:space="0" w:color="F7CAAC" w:themeColor="accent2" w:themeTint="66"/>
+        <w:left w:val="single" w:sz="4" w:space="0" w:color="F7CAAC" w:themeColor="accent2" w:themeTint="66"/>
+        <w:bottom w:val="single" w:sz="4" w:space="0" w:color="F7CAAC" w:themeColor="accent2" w:themeTint="66"/>
+        <w:right w:val="single" w:sz="4" w:space="0" w:color="F7CAAC" w:themeColor="accent2" w:themeTint="66"/>
+        <w:insideH w:val="single" w:sz="4" w:space="0" w:color="F7CAAC" w:themeColor="accent2" w:themeTint="66"/>
+        <w:insideV w:val="single" w:sz="4" w:space="0" w:color="F7CAAC" w:themeColor="accent2" w:themeTint="66"/>
+      </w:tblBorders>
+      <w:tblCellMar>
+        <w:top w:w="0" w:type="dxa"/>
+        <w:left w:w="108" w:type="dxa"/>
+        <w:bottom w:w="0" w:type="dxa"/>
+        <w:right w:w="108" w:type="dxa"/>
+      </w:tblCellMar>
+    </w:tblPr>
+    <w:tblStylePr w:type="firstRow">
+      <w:rPr>
+        <w:b/>
+        <w:bCs/>
+      </w:rPr>
+      <w:tblPr/>
+      <w:tcPr>
+        <w:tcBorders>
+          <w:bottom w:val="single" w:sz="12" w:space="0" w:color="F4B083" w:themeColor="accent2" w:themeTint="99"/>
+        </w:tcBorders>
+      </w:tcPr>
+    </w:tblStylePr>
+    <w:tblStylePr w:type="lastRow">
+      <w:rPr>
+        <w:b/>
+        <w:bCs/>
+      </w:rPr>
+      <w:tblPr/>
+      <w:tcPr>
+        <w:tcBorders>
+          <w:top w:val="double" w:sz="2" w:space="0" w:color="F4B083" w:themeColor="accent2" w:themeTint="99"/>
+        </w:tcBorders>
+      </w:tcPr>
+    </w:tblStylePr>
+    <w:tblStylePr w:type="firstCol">
+      <w:rPr>
+        <w:b/>
+        <w:bCs/>
+      </w:rPr>
+    </w:tblStylePr>
+    <w:tblStylePr w:type="lastCol">
+      <w:rPr>
+        <w:b/>
+        <w:bCs/>
+      </w:rPr>
+    </w:tblStylePr>
+  </w:style>
+  <w:style w:type="table" w:styleId="TableGridLight">
+    <w:name w:val="Grid Table Light"/>
+    <w:basedOn w:val="TableNormal"/>
+    <w:uiPriority w:val="40"/>
+    <w:rsid w:val="00A91D66"/>
+    <w:tblPr>
+      <w:tblInd w:w="0" w:type="dxa"/>
+      <w:tblBorders>
+        <w:top w:val="single" w:sz="4" w:space="0" w:color="BFBFBF" w:themeColor="background1" w:themeShade="BF"/>
+        <w:left w:val="single" w:sz="4" w:space="0" w:color="BFBFBF" w:themeColor="background1" w:themeShade="BF"/>
+        <w:bottom w:val="single" w:sz="4" w:space="0" w:color="BFBFBF" w:themeColor="background1" w:themeShade="BF"/>
+        <w:right w:val="single" w:sz="4" w:space="0" w:color="BFBFBF" w:themeColor="background1" w:themeShade="BF"/>
+        <w:insideH w:val="single" w:sz="4" w:space="0" w:color="BFBFBF" w:themeColor="background1" w:themeShade="BF"/>
+        <w:insideV w:val="single" w:sz="4" w:space="0" w:color="BFBFBF" w:themeColor="background1" w:themeShade="BF"/>
+      </w:tblBorders>
+      <w:tblCellMar>
+        <w:top w:w="0" w:type="dxa"/>
+        <w:left w:w="108" w:type="dxa"/>
+        <w:bottom w:w="0" w:type="dxa"/>
+        <w:right w:w="108" w:type="dxa"/>
+      </w:tblCellMar>
+    </w:tblPr>
+  </w:style>
 </w:styles>
+</file>
+
+<file path=word/charts/chart1.xml><?xml version="1.0" encoding="utf-8"?>
+<c:chartSpace xmlns:c="http://schemas.openxmlformats.org/drawingml/2006/chart" xmlns:a="http://schemas.openxmlformats.org/drawingml/2006/main" xmlns:r="http://schemas.openxmlformats.org/officeDocument/2006/relationships">
+  <c:date1904 val="0"/>
+  <c:lang val="en-US"/>
+  <c:roundedCorners val="0"/>
+  <mc:AlternateContent xmlns:mc="http://schemas.openxmlformats.org/markup-compatibility/2006">
+    <mc:Choice xmlns:c14="http://schemas.microsoft.com/office/drawing/2007/8/2/chart" Requires="c14">
+      <c14:style val="102"/>
+    </mc:Choice>
+    <mc:Fallback>
+      <c:style val="2"/>
+    </mc:Fallback>
+  </mc:AlternateContent>
+  <c:chart>
+    <c:title>
+      <c:tx>
+        <c:rich>
+          <a:bodyPr rot="0" spcFirstLastPara="1" vertOverflow="ellipsis" vert="horz" wrap="square" anchor="ctr" anchorCtr="1"/>
+          <a:lstStyle/>
+          <a:p>
+            <a:pPr>
+              <a:defRPr sz="1400" b="0" i="0" u="none" strike="noStrike" kern="1200" spc="0" baseline="0">
+                <a:solidFill>
+                  <a:schemeClr val="tx1">
+                    <a:lumMod val="65000"/>
+                    <a:lumOff val="35000"/>
+                  </a:schemeClr>
+                </a:solidFill>
+                <a:latin typeface="+mn-lt"/>
+                <a:ea typeface="+mn-ea"/>
+                <a:cs typeface="+mn-cs"/>
+              </a:defRPr>
+            </a:pPr>
+            <a:r>
+              <a:rPr lang="en-US" sz="1600" b="0" i="0" baseline="0">
+                <a:effectLst/>
+              </a:rPr>
+              <a:t>tijd (y) om 500.000 (x) documenten toe te voegen</a:t>
+            </a:r>
+            <a:endParaRPr lang="en-US" sz="1600">
+              <a:effectLst/>
+            </a:endParaRPr>
+          </a:p>
+        </c:rich>
+      </c:tx>
+      <c:layout>
+        <c:manualLayout>
+          <c:xMode val="edge"/>
+          <c:yMode val="edge"/>
+          <c:x val="0.129189377935297"/>
+          <c:y val="0.0459816788921298"/>
+        </c:manualLayout>
+      </c:layout>
+      <c:overlay val="0"/>
+      <c:spPr>
+        <a:noFill/>
+        <a:ln>
+          <a:noFill/>
+        </a:ln>
+        <a:effectLst/>
+      </c:spPr>
+      <c:txPr>
+        <a:bodyPr rot="0" spcFirstLastPara="1" vertOverflow="ellipsis" vert="horz" wrap="square" anchor="ctr" anchorCtr="1"/>
+        <a:lstStyle/>
+        <a:p>
+          <a:pPr>
+            <a:defRPr sz="1400" b="0" i="0" u="none" strike="noStrike" kern="1200" spc="0" baseline="0">
+              <a:solidFill>
+                <a:schemeClr val="tx1">
+                  <a:lumMod val="65000"/>
+                  <a:lumOff val="35000"/>
+                </a:schemeClr>
+              </a:solidFill>
+              <a:latin typeface="+mn-lt"/>
+              <a:ea typeface="+mn-ea"/>
+              <a:cs typeface="+mn-cs"/>
+            </a:defRPr>
+          </a:pPr>
+          <a:endParaRPr lang="en-GB"/>
+        </a:p>
+      </c:txPr>
+    </c:title>
+    <c:autoTitleDeleted val="0"/>
+    <c:plotArea>
+      <c:layout/>
+      <c:lineChart>
+        <c:grouping val="standard"/>
+        <c:varyColors val="0"/>
+        <c:ser>
+          <c:idx val="0"/>
+          <c:order val="0"/>
+          <c:tx>
+            <c:strRef>
+              <c:f>Sheet1!$I$5</c:f>
+              <c:strCache>
+                <c:ptCount val="1"/>
+                <c:pt idx="0">
+                  <c:v>mysql</c:v>
+                </c:pt>
+              </c:strCache>
+            </c:strRef>
+          </c:tx>
+          <c:spPr>
+            <a:ln w="28575" cap="rnd">
+              <a:solidFill>
+                <a:schemeClr val="accent1"/>
+              </a:solidFill>
+              <a:round/>
+            </a:ln>
+            <a:effectLst/>
+          </c:spPr>
+          <c:marker>
+            <c:symbol val="none"/>
+          </c:marker>
+          <c:cat>
+            <c:numRef>
+              <c:f>Sheet1!$H$6:$H$15</c:f>
+              <c:numCache>
+                <c:formatCode>#,##0</c:formatCode>
+                <c:ptCount val="10"/>
+                <c:pt idx="0">
+                  <c:v>50000.0</c:v>
+                </c:pt>
+                <c:pt idx="1">
+                  <c:v>100000.0</c:v>
+                </c:pt>
+                <c:pt idx="2">
+                  <c:v>150000.0</c:v>
+                </c:pt>
+                <c:pt idx="3">
+                  <c:v>200000.0</c:v>
+                </c:pt>
+                <c:pt idx="4">
+                  <c:v>250000.0</c:v>
+                </c:pt>
+                <c:pt idx="5">
+                  <c:v>300000.0</c:v>
+                </c:pt>
+                <c:pt idx="6">
+                  <c:v>350000.0</c:v>
+                </c:pt>
+                <c:pt idx="7">
+                  <c:v>400000.0</c:v>
+                </c:pt>
+                <c:pt idx="8">
+                  <c:v>450000.0</c:v>
+                </c:pt>
+                <c:pt idx="9">
+                  <c:v>500000.0</c:v>
+                </c:pt>
+              </c:numCache>
+            </c:numRef>
+          </c:cat>
+          <c:val>
+            <c:numRef>
+              <c:f>Sheet1!$I$6:$I$15</c:f>
+              <c:numCache>
+                <c:formatCode>General</c:formatCode>
+                <c:ptCount val="10"/>
+                <c:pt idx="0">
+                  <c:v>18500.0</c:v>
+                </c:pt>
+                <c:pt idx="1">
+                  <c:v>37551.0</c:v>
+                </c:pt>
+                <c:pt idx="2">
+                  <c:v>57126.0</c:v>
+                </c:pt>
+                <c:pt idx="3">
+                  <c:v>75053.0</c:v>
+                </c:pt>
+                <c:pt idx="4">
+                  <c:v>94504.0</c:v>
+                </c:pt>
+                <c:pt idx="5">
+                  <c:v>114819.0</c:v>
+                </c:pt>
+                <c:pt idx="6">
+                  <c:v>134569.0</c:v>
+                </c:pt>
+                <c:pt idx="7">
+                  <c:v>154591.0</c:v>
+                </c:pt>
+                <c:pt idx="8">
+                  <c:v>175736.0</c:v>
+                </c:pt>
+                <c:pt idx="9">
+                  <c:v>199256.0</c:v>
+                </c:pt>
+              </c:numCache>
+            </c:numRef>
+          </c:val>
+          <c:smooth val="0"/>
+        </c:ser>
+        <c:ser>
+          <c:idx val="1"/>
+          <c:order val="1"/>
+          <c:tx>
+            <c:strRef>
+              <c:f>Sheet1!$J$5</c:f>
+              <c:strCache>
+                <c:ptCount val="1"/>
+                <c:pt idx="0">
+                  <c:v>mongodb</c:v>
+                </c:pt>
+              </c:strCache>
+            </c:strRef>
+          </c:tx>
+          <c:spPr>
+            <a:ln w="28575" cap="rnd">
+              <a:solidFill>
+                <a:schemeClr val="accent2"/>
+              </a:solidFill>
+              <a:round/>
+            </a:ln>
+            <a:effectLst/>
+          </c:spPr>
+          <c:marker>
+            <c:symbol val="none"/>
+          </c:marker>
+          <c:cat>
+            <c:numRef>
+              <c:f>Sheet1!$H$6:$H$15</c:f>
+              <c:numCache>
+                <c:formatCode>#,##0</c:formatCode>
+                <c:ptCount val="10"/>
+                <c:pt idx="0">
+                  <c:v>50000.0</c:v>
+                </c:pt>
+                <c:pt idx="1">
+                  <c:v>100000.0</c:v>
+                </c:pt>
+                <c:pt idx="2">
+                  <c:v>150000.0</c:v>
+                </c:pt>
+                <c:pt idx="3">
+                  <c:v>200000.0</c:v>
+                </c:pt>
+                <c:pt idx="4">
+                  <c:v>250000.0</c:v>
+                </c:pt>
+                <c:pt idx="5">
+                  <c:v>300000.0</c:v>
+                </c:pt>
+                <c:pt idx="6">
+                  <c:v>350000.0</c:v>
+                </c:pt>
+                <c:pt idx="7">
+                  <c:v>400000.0</c:v>
+                </c:pt>
+                <c:pt idx="8">
+                  <c:v>450000.0</c:v>
+                </c:pt>
+                <c:pt idx="9">
+                  <c:v>500000.0</c:v>
+                </c:pt>
+              </c:numCache>
+            </c:numRef>
+          </c:cat>
+          <c:val>
+            <c:numRef>
+              <c:f>Sheet1!$J$6:$J$15</c:f>
+              <c:numCache>
+                <c:formatCode>General</c:formatCode>
+                <c:ptCount val="10"/>
+                <c:pt idx="0">
+                  <c:v>31201.0</c:v>
+                </c:pt>
+                <c:pt idx="1">
+                  <c:v>64597.0</c:v>
+                </c:pt>
+                <c:pt idx="2">
+                  <c:v>98080.0</c:v>
+                </c:pt>
+                <c:pt idx="3">
+                  <c:v>138080.0</c:v>
+                </c:pt>
+                <c:pt idx="4">
+                  <c:v>176797.0</c:v>
+                </c:pt>
+                <c:pt idx="5">
+                  <c:v>213293.0</c:v>
+                </c:pt>
+                <c:pt idx="6">
+                  <c:v>251211.0</c:v>
+                </c:pt>
+                <c:pt idx="7">
+                  <c:v>290879.0</c:v>
+                </c:pt>
+                <c:pt idx="8">
+                  <c:v>331479.0</c:v>
+                </c:pt>
+                <c:pt idx="9">
+                  <c:v>371146.0</c:v>
+                </c:pt>
+              </c:numCache>
+            </c:numRef>
+          </c:val>
+          <c:smooth val="0"/>
+        </c:ser>
+        <c:dLbls>
+          <c:showLegendKey val="0"/>
+          <c:showVal val="0"/>
+          <c:showCatName val="0"/>
+          <c:showSerName val="0"/>
+          <c:showPercent val="0"/>
+          <c:showBubbleSize val="0"/>
+        </c:dLbls>
+        <c:smooth val="0"/>
+        <c:axId val="274570384"/>
+        <c:axId val="356786624"/>
+      </c:lineChart>
+      <c:catAx>
+        <c:axId val="274570384"/>
+        <c:scaling>
+          <c:orientation val="minMax"/>
+        </c:scaling>
+        <c:delete val="0"/>
+        <c:axPos val="b"/>
+        <c:numFmt formatCode="#,##0" sourceLinked="1"/>
+        <c:majorTickMark val="none"/>
+        <c:minorTickMark val="none"/>
+        <c:tickLblPos val="nextTo"/>
+        <c:spPr>
+          <a:noFill/>
+          <a:ln w="9525" cap="flat" cmpd="sng" algn="ctr">
+            <a:solidFill>
+              <a:schemeClr val="tx1">
+                <a:lumMod val="15000"/>
+                <a:lumOff val="85000"/>
+              </a:schemeClr>
+            </a:solidFill>
+            <a:round/>
+          </a:ln>
+          <a:effectLst/>
+        </c:spPr>
+        <c:txPr>
+          <a:bodyPr rot="-60000000" spcFirstLastPara="1" vertOverflow="ellipsis" vert="horz" wrap="square" anchor="ctr" anchorCtr="1"/>
+          <a:lstStyle/>
+          <a:p>
+            <a:pPr>
+              <a:defRPr sz="900" b="0" i="0" u="none" strike="noStrike" kern="1200" baseline="0">
+                <a:solidFill>
+                  <a:schemeClr val="tx1">
+                    <a:lumMod val="65000"/>
+                    <a:lumOff val="35000"/>
+                  </a:schemeClr>
+                </a:solidFill>
+                <a:latin typeface="+mn-lt"/>
+                <a:ea typeface="+mn-ea"/>
+                <a:cs typeface="+mn-cs"/>
+              </a:defRPr>
+            </a:pPr>
+            <a:endParaRPr lang="en-GB"/>
+          </a:p>
+        </c:txPr>
+        <c:crossAx val="356786624"/>
+        <c:crosses val="autoZero"/>
+        <c:auto val="1"/>
+        <c:lblAlgn val="ctr"/>
+        <c:lblOffset val="100"/>
+        <c:noMultiLvlLbl val="0"/>
+      </c:catAx>
+      <c:valAx>
+        <c:axId val="356786624"/>
+        <c:scaling>
+          <c:orientation val="minMax"/>
+        </c:scaling>
+        <c:delete val="0"/>
+        <c:axPos val="l"/>
+        <c:majorGridlines>
+          <c:spPr>
+            <a:ln w="9525" cap="flat" cmpd="sng" algn="ctr">
+              <a:solidFill>
+                <a:schemeClr val="tx1">
+                  <a:lumMod val="15000"/>
+                  <a:lumOff val="85000"/>
+                </a:schemeClr>
+              </a:solidFill>
+              <a:round/>
+            </a:ln>
+            <a:effectLst/>
+          </c:spPr>
+        </c:majorGridlines>
+        <c:majorTickMark val="none"/>
+        <c:minorTickMark val="none"/>
+        <c:tickLblPos val="nextTo"/>
+        <c:spPr>
+          <a:noFill/>
+          <a:ln>
+            <a:noFill/>
+          </a:ln>
+          <a:effectLst/>
+        </c:spPr>
+        <c:txPr>
+          <a:bodyPr rot="-60000000" spcFirstLastPara="1" vertOverflow="ellipsis" vert="horz" wrap="square" anchor="ctr" anchorCtr="1"/>
+          <a:lstStyle/>
+          <a:p>
+            <a:pPr>
+              <a:defRPr sz="900" b="0" i="0" u="none" strike="noStrike" kern="1200" baseline="0">
+                <a:solidFill>
+                  <a:schemeClr val="tx1">
+                    <a:lumMod val="65000"/>
+                    <a:lumOff val="35000"/>
+                  </a:schemeClr>
+                </a:solidFill>
+                <a:latin typeface="+mn-lt"/>
+                <a:ea typeface="+mn-ea"/>
+                <a:cs typeface="+mn-cs"/>
+              </a:defRPr>
+            </a:pPr>
+            <a:endParaRPr lang="en-GB"/>
+          </a:p>
+        </c:txPr>
+        <c:crossAx val="274570384"/>
+        <c:crosses val="autoZero"/>
+        <c:crossBetween val="between"/>
+      </c:valAx>
+      <c:spPr>
+        <a:noFill/>
+        <a:ln>
+          <a:noFill/>
+        </a:ln>
+        <a:effectLst/>
+      </c:spPr>
+    </c:plotArea>
+    <c:legend>
+      <c:legendPos val="b"/>
+      <c:overlay val="0"/>
+      <c:spPr>
+        <a:noFill/>
+        <a:ln>
+          <a:noFill/>
+        </a:ln>
+        <a:effectLst/>
+      </c:spPr>
+      <c:txPr>
+        <a:bodyPr rot="0" spcFirstLastPara="1" vertOverflow="ellipsis" vert="horz" wrap="square" anchor="ctr" anchorCtr="1"/>
+        <a:lstStyle/>
+        <a:p>
+          <a:pPr>
+            <a:defRPr sz="900" b="0" i="0" u="none" strike="noStrike" kern="1200" baseline="0">
+              <a:solidFill>
+                <a:schemeClr val="tx1">
+                  <a:lumMod val="65000"/>
+                  <a:lumOff val="35000"/>
+                </a:schemeClr>
+              </a:solidFill>
+              <a:latin typeface="+mn-lt"/>
+              <a:ea typeface="+mn-ea"/>
+              <a:cs typeface="+mn-cs"/>
+            </a:defRPr>
+          </a:pPr>
+          <a:endParaRPr lang="en-GB"/>
+        </a:p>
+      </c:txPr>
+    </c:legend>
+    <c:plotVisOnly val="1"/>
+    <c:dispBlanksAs val="gap"/>
+    <c:showDLblsOverMax val="0"/>
+  </c:chart>
+  <c:spPr>
+    <a:solidFill>
+      <a:schemeClr val="bg1"/>
+    </a:solidFill>
+    <a:ln w="9525" cap="flat" cmpd="sng" algn="ctr">
+      <a:solidFill>
+        <a:schemeClr val="tx1">
+          <a:lumMod val="15000"/>
+          <a:lumOff val="85000"/>
+        </a:schemeClr>
+      </a:solidFill>
+      <a:round/>
+    </a:ln>
+    <a:effectLst/>
+  </c:spPr>
+  <c:txPr>
+    <a:bodyPr/>
+    <a:lstStyle/>
+    <a:p>
+      <a:pPr>
+        <a:defRPr/>
+      </a:pPr>
+      <a:endParaRPr lang="en-GB"/>
+    </a:p>
+  </c:txPr>
+  <c:externalData r:id="rId3">
+    <c:autoUpdate val="0"/>
+  </c:externalData>
+</c:chartSpace>
+</file>
+
+<file path=word/charts/colors1.xml><?xml version="1.0" encoding="utf-8"?>
+<cs:colorStyle xmlns:cs="http://schemas.microsoft.com/office/drawing/2012/chartStyle" xmlns:a="http://schemas.openxmlformats.org/drawingml/2006/main" meth="cycle" id="10">
+  <a:schemeClr val="accent1"/>
+  <a:schemeClr val="accent2"/>
+  <a:schemeClr val="accent3"/>
+  <a:schemeClr val="accent4"/>
+  <a:schemeClr val="accent5"/>
+  <a:schemeClr val="accent6"/>
+  <cs:variation/>
+  <cs:variation>
+    <a:lumMod val="60000"/>
+  </cs:variation>
+  <cs:variation>
+    <a:lumMod val="80000"/>
+    <a:lumOff val="20000"/>
+  </cs:variation>
+  <cs:variation>
+    <a:lumMod val="80000"/>
+  </cs:variation>
+  <cs:variation>
+    <a:lumMod val="60000"/>
+    <a:lumOff val="40000"/>
+  </cs:variation>
+  <cs:variation>
+    <a:lumMod val="50000"/>
+  </cs:variation>
+  <cs:variation>
+    <a:lumMod val="70000"/>
+    <a:lumOff val="30000"/>
+  </cs:variation>
+  <cs:variation>
+    <a:lumMod val="70000"/>
+  </cs:variation>
+  <cs:variation>
+    <a:lumMod val="50000"/>
+    <a:lumOff val="50000"/>
+  </cs:variation>
+</cs:colorStyle>
+</file>
+
+<file path=word/charts/style1.xml><?xml version="1.0" encoding="utf-8"?>
+<cs:chartStyle xmlns:cs="http://schemas.microsoft.com/office/drawing/2012/chartStyle" xmlns:a="http://schemas.openxmlformats.org/drawingml/2006/main" id="227">
+  <cs:axisTitle>
+    <cs:lnRef idx="0"/>
+    <cs:fillRef idx="0"/>
+    <cs:effectRef idx="0"/>
+    <cs:fontRef idx="minor">
+      <a:schemeClr val="tx1">
+        <a:lumMod val="65000"/>
+        <a:lumOff val="35000"/>
+      </a:schemeClr>
+    </cs:fontRef>
+    <cs:defRPr sz="1000" kern="1200"/>
+  </cs:axisTitle>
+  <cs:categoryAxis>
+    <cs:lnRef idx="0"/>
+    <cs:fillRef idx="0"/>
+    <cs:effectRef idx="0"/>
+    <cs:fontRef idx="minor">
+      <a:schemeClr val="tx1">
+        <a:lumMod val="65000"/>
+        <a:lumOff val="35000"/>
+      </a:schemeClr>
+    </cs:fontRef>
+    <cs:spPr>
+      <a:ln w="9525" cap="flat" cmpd="sng" algn="ctr">
+        <a:solidFill>
+          <a:schemeClr val="tx1">
+            <a:lumMod val="15000"/>
+            <a:lumOff val="85000"/>
+          </a:schemeClr>
+        </a:solidFill>
+        <a:round/>
+      </a:ln>
+    </cs:spPr>
+    <cs:defRPr sz="900" kern="1200"/>
+  </cs:categoryAxis>
+  <cs:chartArea mods="allowNoFillOverride allowNoLineOverride">
+    <cs:lnRef idx="0"/>
+    <cs:fillRef idx="0"/>
+    <cs:effectRef idx="0"/>
+    <cs:fontRef idx="minor">
+      <a:schemeClr val="tx1"/>
+    </cs:fontRef>
+    <cs:spPr>
+      <a:solidFill>
+        <a:schemeClr val="bg1"/>
+      </a:solidFill>
+      <a:ln w="9525" cap="flat" cmpd="sng" algn="ctr">
+        <a:solidFill>
+          <a:schemeClr val="tx1">
+            <a:lumMod val="15000"/>
+            <a:lumOff val="85000"/>
+          </a:schemeClr>
+        </a:solidFill>
+        <a:round/>
+      </a:ln>
+    </cs:spPr>
+    <cs:defRPr sz="1000" kern="1200"/>
+  </cs:chartArea>
+  <cs:dataLabel>
+    <cs:lnRef idx="0"/>
+    <cs:fillRef idx="0"/>
+    <cs:effectRef idx="0"/>
+    <cs:fontRef idx="minor">
+      <a:schemeClr val="tx1">
+        <a:lumMod val="75000"/>
+        <a:lumOff val="25000"/>
+      </a:schemeClr>
+    </cs:fontRef>
+    <cs:defRPr sz="900" kern="1200"/>
+  </cs:dataLabel>
+  <cs:dataLabelCallout>
+    <cs:lnRef idx="0"/>
+    <cs:fillRef idx="0"/>
+    <cs:effectRef idx="0"/>
+    <cs:fontRef idx="minor">
+      <a:schemeClr val="dk1">
+        <a:lumMod val="65000"/>
+        <a:lumOff val="35000"/>
+      </a:schemeClr>
+    </cs:fontRef>
+    <cs:spPr>
+      <a:solidFill>
+        <a:schemeClr val="lt1"/>
+      </a:solidFill>
+      <a:ln>
+        <a:solidFill>
+          <a:schemeClr val="dk1">
+            <a:lumMod val="25000"/>
+            <a:lumOff val="75000"/>
+          </a:schemeClr>
+        </a:solidFill>
+      </a:ln>
+    </cs:spPr>
+    <cs:defRPr sz="900" kern="1200"/>
+    <cs:bodyPr rot="0" spcFirstLastPara="1" vertOverflow="clip" horzOverflow="clip" vert="horz" wrap="square" lIns="36576" tIns="18288" rIns="36576" bIns="18288" anchor="ctr" anchorCtr="1">
+      <a:spAutoFit/>
+    </cs:bodyPr>
+  </cs:dataLabelCallout>
+  <cs:dataPoint>
+    <cs:lnRef idx="0"/>
+    <cs:fillRef idx="1">
+      <cs:styleClr val="auto"/>
+    </cs:fillRef>
+    <cs:effectRef idx="0"/>
+    <cs:fontRef idx="minor">
+      <a:schemeClr val="tx1"/>
+    </cs:fontRef>
+    <cs:spPr>
+      <a:solidFill>
+        <a:schemeClr val="phClr"/>
+      </a:solidFill>
+    </cs:spPr>
+  </cs:dataPoint>
+  <cs:dataPoint3D>
+    <cs:lnRef idx="0"/>
+    <cs:fillRef idx="1">
+      <cs:styleClr val="auto"/>
+    </cs:fillRef>
+    <cs:effectRef idx="0"/>
+    <cs:fontRef idx="minor">
+      <a:schemeClr val="tx1"/>
+    </cs:fontRef>
+    <cs:spPr>
+      <a:solidFill>
+        <a:schemeClr val="phClr"/>
+      </a:solidFill>
+    </cs:spPr>
+  </cs:dataPoint3D>
+  <cs:dataPointLine>
+    <cs:lnRef idx="0">
+      <cs:styleClr val="auto"/>
+    </cs:lnRef>
+    <cs:fillRef idx="1"/>
+    <cs:effectRef idx="0"/>
+    <cs:fontRef idx="minor">
+      <a:schemeClr val="tx1"/>
+    </cs:fontRef>
+    <cs:spPr>
+      <a:ln w="28575" cap="rnd">
+        <a:solidFill>
+          <a:schemeClr val="phClr"/>
+        </a:solidFill>
+        <a:round/>
+      </a:ln>
+    </cs:spPr>
+  </cs:dataPointLine>
+  <cs:dataPointMarker>
+    <cs:lnRef idx="0">
+      <cs:styleClr val="auto"/>
+    </cs:lnRef>
+    <cs:fillRef idx="1">
+      <cs:styleClr val="auto"/>
+    </cs:fillRef>
+    <cs:effectRef idx="0"/>
+    <cs:fontRef idx="minor">
+      <a:schemeClr val="tx1"/>
+    </cs:fontRef>
+    <cs:spPr>
+      <a:solidFill>
+        <a:schemeClr val="phClr"/>
+      </a:solidFill>
+      <a:ln w="9525">
+        <a:solidFill>
+          <a:schemeClr val="phClr"/>
+        </a:solidFill>
+      </a:ln>
+    </cs:spPr>
+  </cs:dataPointMarker>
+  <cs:dataPointMarkerLayout symbol="circle" size="5"/>
+  <cs:dataPointWireframe>
+    <cs:lnRef idx="0">
+      <cs:styleClr val="auto"/>
+    </cs:lnRef>
+    <cs:fillRef idx="1"/>
+    <cs:effectRef idx="0"/>
+    <cs:fontRef idx="minor">
+      <a:schemeClr val="tx1"/>
+    </cs:fontRef>
+    <cs:spPr>
+      <a:ln w="9525" cap="rnd">
+        <a:solidFill>
+          <a:schemeClr val="phClr"/>
+        </a:solidFill>
+        <a:round/>
+      </a:ln>
+    </cs:spPr>
+  </cs:dataPointWireframe>
+  <cs:dataTable>
+    <cs:lnRef idx="0"/>
+    <cs:fillRef idx="0"/>
+    <cs:effectRef idx="0"/>
+    <cs:fontRef idx="minor">
+      <a:schemeClr val="tx1">
+        <a:lumMod val="65000"/>
+        <a:lumOff val="35000"/>
+      </a:schemeClr>
+    </cs:fontRef>
+    <cs:spPr>
+      <a:noFill/>
+      <a:ln w="9525" cap="flat" cmpd="sng" algn="ctr">
+        <a:solidFill>
+          <a:schemeClr val="tx1">
+            <a:lumMod val="15000"/>
+            <a:lumOff val="85000"/>
+          </a:schemeClr>
+        </a:solidFill>
+        <a:round/>
+      </a:ln>
+    </cs:spPr>
+    <cs:defRPr sz="900" kern="1200"/>
+  </cs:dataTable>
+  <cs:downBar>
+    <cs:lnRef idx="0"/>
+    <cs:fillRef idx="0"/>
+    <cs:effectRef idx="0"/>
+    <cs:fontRef idx="minor">
+      <a:schemeClr val="dk1"/>
+    </cs:fontRef>
+    <cs:spPr>
+      <a:solidFill>
+        <a:schemeClr val="dk1">
+          <a:lumMod val="65000"/>
+          <a:lumOff val="35000"/>
+        </a:schemeClr>
+      </a:solidFill>
+      <a:ln w="9525">
+        <a:solidFill>
+          <a:schemeClr val="tx1">
+            <a:lumMod val="65000"/>
+            <a:lumOff val="35000"/>
+          </a:schemeClr>
+        </a:solidFill>
+      </a:ln>
+    </cs:spPr>
+  </cs:downBar>
+  <cs:dropLine>
+    <cs:lnRef idx="0"/>
+    <cs:fillRef idx="0"/>
+    <cs:effectRef idx="0"/>
+    <cs:fontRef idx="minor">
+      <a:schemeClr val="tx1"/>
+    </cs:fontRef>
+    <cs:spPr>
+      <a:ln w="9525" cap="flat" cmpd="sng" algn="ctr">
+        <a:solidFill>
+          <a:schemeClr val="tx1">
+            <a:lumMod val="35000"/>
+            <a:lumOff val="65000"/>
+          </a:schemeClr>
+        </a:solidFill>
+        <a:round/>
+      </a:ln>
+    </cs:spPr>
+  </cs:dropLine>
+  <cs:errorBar>
+    <cs:lnRef idx="0"/>
+    <cs:fillRef idx="0"/>
+    <cs:effectRef idx="0"/>
+    <cs:fontRef idx="minor">
+      <a:schemeClr val="tx1"/>
+    </cs:fontRef>
+    <cs:spPr>
+      <a:ln w="9525" cap="flat" cmpd="sng" algn="ctr">
+        <a:solidFill>
+          <a:schemeClr val="tx1">
+            <a:lumMod val="65000"/>
+            <a:lumOff val="35000"/>
+          </a:schemeClr>
+        </a:solidFill>
+        <a:round/>
+      </a:ln>
+    </cs:spPr>
+  </cs:errorBar>
+  <cs:floor>
+    <cs:lnRef idx="0"/>
+    <cs:fillRef idx="0"/>
+    <cs:effectRef idx="0"/>
+    <cs:fontRef idx="minor">
+      <a:schemeClr val="tx1"/>
+    </cs:fontRef>
+    <cs:spPr>
+      <a:noFill/>
+      <a:ln>
+        <a:noFill/>
+      </a:ln>
+    </cs:spPr>
+  </cs:floor>
+  <cs:gridlineMajor>
+    <cs:lnRef idx="0"/>
+    <cs:fillRef idx="0"/>
+    <cs:effectRef idx="0"/>
+    <cs:fontRef idx="minor">
+      <a:schemeClr val="tx1"/>
+    </cs:fontRef>
+    <cs:spPr>
+      <a:ln w="9525" cap="flat" cmpd="sng" algn="ctr">
+        <a:solidFill>
+          <a:schemeClr val="tx1">
+            <a:lumMod val="15000"/>
+            <a:lumOff val="85000"/>
+          </a:schemeClr>
+        </a:solidFill>
+        <a:round/>
+      </a:ln>
+    </cs:spPr>
+  </cs:gridlineMajor>
+  <cs:gridlineMinor>
+    <cs:lnRef idx="0"/>
+    <cs:fillRef idx="0"/>
+    <cs:effectRef idx="0"/>
+    <cs:fontRef idx="minor">
+      <a:schemeClr val="tx1"/>
+    </cs:fontRef>
+    <cs:spPr>
+      <a:ln w="9525" cap="flat" cmpd="sng" algn="ctr">
+        <a:solidFill>
+          <a:schemeClr val="tx1">
+            <a:lumMod val="5000"/>
+            <a:lumOff val="95000"/>
+          </a:schemeClr>
+        </a:solidFill>
+        <a:round/>
+      </a:ln>
+    </cs:spPr>
+  </cs:gridlineMinor>
+  <cs:hiLoLine>
+    <cs:lnRef idx="0"/>
+    <cs:fillRef idx="0"/>
+    <cs:effectRef idx="0"/>
+    <cs:fontRef idx="minor">
+      <a:schemeClr val="tx1"/>
+    </cs:fontRef>
+    <cs:spPr>
+      <a:ln w="9525" cap="flat" cmpd="sng" algn="ctr">
+        <a:solidFill>
+          <a:schemeClr val="tx1">
+            <a:lumMod val="75000"/>
+            <a:lumOff val="25000"/>
+          </a:schemeClr>
+        </a:solidFill>
+        <a:round/>
+      </a:ln>
+    </cs:spPr>
+  </cs:hiLoLine>
+  <cs:leaderLine>
+    <cs:lnRef idx="0"/>
+    <cs:fillRef idx="0"/>
+    <cs:effectRef idx="0"/>
+    <cs:fontRef idx="minor">
+      <a:schemeClr val="tx1"/>
+    </cs:fontRef>
+    <cs:spPr>
+      <a:ln w="9525" cap="flat" cmpd="sng" algn="ctr">
+        <a:solidFill>
+          <a:schemeClr val="tx1">
+            <a:lumMod val="35000"/>
+            <a:lumOff val="65000"/>
+          </a:schemeClr>
+        </a:solidFill>
+        <a:round/>
+      </a:ln>
+    </cs:spPr>
+  </cs:leaderLine>
+  <cs:legend>
+    <cs:lnRef idx="0"/>
+    <cs:fillRef idx="0"/>
+    <cs:effectRef idx="0"/>
+    <cs:fontRef idx="minor">
+      <a:schemeClr val="tx1">
+        <a:lumMod val="65000"/>
+        <a:lumOff val="35000"/>
+      </a:schemeClr>
+    </cs:fontRef>
+    <cs:defRPr sz="900" kern="1200"/>
+  </cs:legend>
+  <cs:plotArea mods="allowNoFillOverride allowNoLineOverride">
+    <cs:lnRef idx="0"/>
+    <cs:fillRef idx="0"/>
+    <cs:effectRef idx="0"/>
+    <cs:fontRef idx="minor">
+      <a:schemeClr val="tx1"/>
+    </cs:fontRef>
+  </cs:plotArea>
+  <cs:plotArea3D mods="allowNoFillOverride allowNoLineOverride">
+    <cs:lnRef idx="0"/>
+    <cs:fillRef idx="0"/>
+    <cs:effectRef idx="0"/>
+    <cs:fontRef idx="minor">
+      <a:schemeClr val="tx1"/>
+    </cs:fontRef>
+  </cs:plotArea3D>
+  <cs:seriesAxis>
+    <cs:lnRef idx="0"/>
+    <cs:fillRef idx="0"/>
+    <cs:effectRef idx="0"/>
+    <cs:fontRef idx="minor">
+      <a:schemeClr val="tx1">
+        <a:lumMod val="65000"/>
+        <a:lumOff val="35000"/>
+      </a:schemeClr>
+    </cs:fontRef>
+    <cs:defRPr sz="900" kern="1200"/>
+  </cs:seriesAxis>
+  <cs:seriesLine>
+    <cs:lnRef idx="0"/>
+    <cs:fillRef idx="0"/>
+    <cs:effectRef idx="0"/>
+    <cs:fontRef idx="minor">
+      <a:schemeClr val="tx1"/>
+    </cs:fontRef>
+    <cs:spPr>
+      <a:ln w="9525" cap="flat" cmpd="sng" algn="ctr">
+        <a:solidFill>
+          <a:schemeClr val="tx1">
+            <a:lumMod val="35000"/>
+            <a:lumOff val="65000"/>
+          </a:schemeClr>
+        </a:solidFill>
+        <a:round/>
+      </a:ln>
+    </cs:spPr>
+  </cs:seriesLine>
+  <cs:title>
+    <cs:lnRef idx="0"/>
+    <cs:fillRef idx="0"/>
+    <cs:effectRef idx="0"/>
+    <cs:fontRef idx="minor">
+      <a:schemeClr val="tx1">
+        <a:lumMod val="65000"/>
+        <a:lumOff val="35000"/>
+      </a:schemeClr>
+    </cs:fontRef>
+    <cs:defRPr sz="1400" b="0" kern="1200" spc="0" baseline="0"/>
+  </cs:title>
+  <cs:trendline>
+    <cs:lnRef idx="0">
+      <cs:styleClr val="auto"/>
+    </cs:lnRef>
+    <cs:fillRef idx="0"/>
+    <cs:effectRef idx="0"/>
+    <cs:fontRef idx="minor">
+      <a:schemeClr val="tx1"/>
+    </cs:fontRef>
+    <cs:spPr>
+      <a:ln w="19050" cap="rnd">
+        <a:solidFill>
+          <a:schemeClr val="phClr"/>
+        </a:solidFill>
+        <a:prstDash val="sysDot"/>
+      </a:ln>
+    </cs:spPr>
+  </cs:trendline>
+  <cs:trendlineLabel>
+    <cs:lnRef idx="0"/>
+    <cs:fillRef idx="0"/>
+    <cs:effectRef idx="0"/>
+    <cs:fontRef idx="minor">
+      <a:schemeClr val="tx1">
+        <a:lumMod val="65000"/>
+        <a:lumOff val="35000"/>
+      </a:schemeClr>
+    </cs:fontRef>
+    <cs:defRPr sz="900" kern="1200"/>
+  </cs:trendlineLabel>
+  <cs:upBar>
+    <cs:lnRef idx="0"/>
+    <cs:fillRef idx="0"/>
+    <cs:effectRef idx="0"/>
+    <cs:fontRef idx="minor">
+      <a:schemeClr val="dk1"/>
+    </cs:fontRef>
+    <cs:spPr>
+      <a:solidFill>
+        <a:schemeClr val="lt1"/>
+      </a:solidFill>
+      <a:ln w="9525">
+        <a:solidFill>
+          <a:schemeClr val="tx1">
+            <a:lumMod val="15000"/>
+            <a:lumOff val="85000"/>
+          </a:schemeClr>
+        </a:solidFill>
+      </a:ln>
+    </cs:spPr>
+  </cs:upBar>
+  <cs:valueAxis>
+    <cs:lnRef idx="0"/>
+    <cs:fillRef idx="0"/>
+    <cs:effectRef idx="0"/>
+    <cs:fontRef idx="minor">
+      <a:schemeClr val="tx1">
+        <a:lumMod val="65000"/>
+        <a:lumOff val="35000"/>
+      </a:schemeClr>
+    </cs:fontRef>
+    <cs:defRPr sz="900" kern="1200"/>
+  </cs:valueAxis>
+  <cs:wall>
+    <cs:lnRef idx="0"/>
+    <cs:fillRef idx="0"/>
+    <cs:effectRef idx="0"/>
+    <cs:fontRef idx="minor">
+      <a:schemeClr val="tx1"/>
+    </cs:fontRef>
+    <cs:spPr>
+      <a:noFill/>
+      <a:ln>
+        <a:noFill/>
+      </a:ln>
+    </cs:spPr>
+  </cs:wall>
+</cs:chartStyle>
 </file>
 
 <file path=word/theme/theme1.xml><?xml version="1.0" encoding="utf-8"?>

</xml_diff>